<commit_message>
Added to report + changes in PCA and clustering
</commit_message>
<xml_diff>
--- a/Report.docx
+++ b/Report.docx
@@ -27,8 +27,6 @@
       <w:pPr>
         <w:rPr>
           <w:rFonts w:ascii="Times New Roman" w:hAnsi="Times New Roman" w:cs="Times New Roman"/>
-          <w:sz w:val="24"/>
-          <w:szCs w:val="24"/>
         </w:rPr>
       </w:pPr>
       <w:r>
@@ -40,16 +38,12 @@
       <w:r>
         <w:rPr>
           <w:rFonts w:ascii="Times New Roman" w:hAnsi="Times New Roman" w:cs="Times New Roman"/>
-          <w:sz w:val="24"/>
-          <w:szCs w:val="24"/>
         </w:rPr>
         <w:t>Serve and return are, perhaps, the most important parts of the game of tennis</w:t>
       </w:r>
       <w:r>
         <w:rPr>
           <w:rFonts w:ascii="Times New Roman" w:hAnsi="Times New Roman" w:cs="Times New Roman"/>
-          <w:sz w:val="24"/>
-          <w:szCs w:val="24"/>
         </w:rPr>
         <w:t>. Additionally, most tennis matches are decided by a few points, with a player rarely winning more than 60% of the total points played. Therefore, looking at serve, return, and under pressure numbers are fundamental to the sport.</w:t>
       </w:r>
@@ -59,23 +53,17 @@
         <w:ind w:firstLine="720"/>
         <w:rPr>
           <w:rFonts w:ascii="Times New Roman" w:hAnsi="Times New Roman" w:cs="Times New Roman"/>
-          <w:sz w:val="24"/>
-          <w:szCs w:val="24"/>
-        </w:rPr>
-      </w:pPr>
-      <w:r>
-        <w:rPr>
-          <w:rFonts w:ascii="Times New Roman" w:hAnsi="Times New Roman" w:cs="Times New Roman"/>
-          <w:sz w:val="24"/>
-          <w:szCs w:val="24"/>
+        </w:rPr>
+      </w:pPr>
+      <w:r>
+        <w:rPr>
+          <w:rFonts w:ascii="Times New Roman" w:hAnsi="Times New Roman" w:cs="Times New Roman"/>
         </w:rPr>
         <w:t>The goal of this project is to analyze how different factors affect how well a tennis players serves, returns, and plays under-pressure, as well as to see how important those numbers really are in terms of how good a tennis player is (based on their ATP ranking).</w:t>
       </w:r>
       <w:r>
         <w:rPr>
           <w:rFonts w:ascii="Times New Roman" w:hAnsi="Times New Roman" w:cs="Times New Roman"/>
-          <w:sz w:val="24"/>
-          <w:szCs w:val="24"/>
         </w:rPr>
         <w:t xml:space="preserve"> Another goal is to perform a cluster analysis and see if another patterns show up.</w:t>
       </w:r>
@@ -112,8 +100,6 @@
       <w:pPr>
         <w:rPr>
           <w:rFonts w:ascii="Times New Roman" w:hAnsi="Times New Roman" w:cs="Times New Roman"/>
-          <w:sz w:val="24"/>
-          <w:szCs w:val="24"/>
         </w:rPr>
       </w:pPr>
       <w:r>
@@ -125,40 +111,30 @@
       <w:r>
         <w:rPr>
           <w:rFonts w:ascii="Times New Roman" w:hAnsi="Times New Roman" w:cs="Times New Roman"/>
-          <w:sz w:val="24"/>
-          <w:szCs w:val="24"/>
         </w:rPr>
         <w:t>All of the data collected came from ATP’s official website. The data was scrapped from ATP.com using python</w:t>
       </w:r>
       <w:r>
         <w:rPr>
           <w:rFonts w:ascii="Times New Roman" w:hAnsi="Times New Roman" w:cs="Times New Roman"/>
-          <w:sz w:val="24"/>
-          <w:szCs w:val="24"/>
         </w:rPr>
         <w:t>. Selenium and a Google Chrome Driver were necessary to collect the data, due to the pages being dynamically rendered using JavaScript. The Python scripts used for scrapping can be found at the local folder of the project. Two Python scripts were needed - one to scrape serve, return and under pressure stats; another to scrape info from each individual player, due to the diversity of countries, the decision was made to convert each country into the country’s region (EMEA =</w:t>
       </w:r>
       <w:r>
         <w:rPr>
           <w:rFonts w:ascii="Times New Roman" w:hAnsi="Times New Roman" w:cs="Times New Roman"/>
-          <w:sz w:val="24"/>
-          <w:szCs w:val="24"/>
         </w:rPr>
         <w:t xml:space="preserve"> Europe, Middle East, and Africa; LATAM = Latin-America; APAC = Asia-Pacific; NA</w:t>
       </w:r>
       <w:r>
         <w:rPr>
           <w:rFonts w:ascii="Times New Roman" w:hAnsi="Times New Roman" w:cs="Times New Roman"/>
-          <w:sz w:val="24"/>
-          <w:szCs w:val="24"/>
         </w:rPr>
         <w:t>m</w:t>
       </w:r>
       <w:r>
         <w:rPr>
           <w:rFonts w:ascii="Times New Roman" w:hAnsi="Times New Roman" w:cs="Times New Roman"/>
-          <w:sz w:val="24"/>
-          <w:szCs w:val="24"/>
         </w:rPr>
         <w:t xml:space="preserve"> = North America). This conversion had to be done in 3 parts: 1 – collect each player’s country 3 letter code; 2 – convert the 3 letter code into the country’s full name; 3 – convert the country into its respective region.</w:t>
       </w:r>
@@ -197,8 +173,6 @@
       <w:pPr>
         <w:rPr>
           <w:rFonts w:ascii="Times New Roman" w:hAnsi="Times New Roman" w:cs="Times New Roman"/>
-          <w:sz w:val="24"/>
-          <w:szCs w:val="24"/>
         </w:rPr>
       </w:pPr>
       <w:r>
@@ -210,32 +184,24 @@
       <w:r>
         <w:rPr>
           <w:rFonts w:ascii="Times New Roman" w:hAnsi="Times New Roman" w:cs="Times New Roman"/>
-          <w:sz w:val="24"/>
-          <w:szCs w:val="24"/>
         </w:rPr>
         <w:t>When collecting the data, it had to be separated into different tables. These 5 tables are – player_info; region; serve_stats; return_stats; pressure_stats. The columns for player’s names</w:t>
       </w:r>
       <w:r>
         <w:rPr>
           <w:rFonts w:ascii="Times New Roman" w:hAnsi="Times New Roman" w:cs="Times New Roman"/>
-          <w:sz w:val="24"/>
-          <w:szCs w:val="24"/>
         </w:rPr>
         <w:t xml:space="preserve"> and</w:t>
       </w:r>
       <w:r>
         <w:rPr>
           <w:rFonts w:ascii="Times New Roman" w:hAnsi="Times New Roman" w:cs="Times New Roman"/>
-          <w:sz w:val="24"/>
-          <w:szCs w:val="24"/>
         </w:rPr>
         <w:t xml:space="preserve"> region’s names</w:t>
       </w:r>
       <w:r>
         <w:rPr>
           <w:rFonts w:ascii="Times New Roman" w:hAnsi="Times New Roman" w:cs="Times New Roman"/>
-          <w:sz w:val="24"/>
-          <w:szCs w:val="24"/>
         </w:rPr>
         <w:t xml:space="preserve"> were deleted where redundant, and a foreign key was added to each table so the tables are connected. The tables are connected in the following way:</w:t>
       </w:r>
@@ -244,16 +210,12 @@
       <w:pPr>
         <w:rPr>
           <w:rFonts w:ascii="Times New Roman" w:hAnsi="Times New Roman" w:cs="Times New Roman"/>
-          <w:sz w:val="24"/>
-          <w:szCs w:val="24"/>
         </w:rPr>
       </w:pPr>
       <w:r>
         <w:rPr>
           <w:rFonts w:ascii="Times New Roman" w:hAnsi="Times New Roman" w:cs="Times New Roman"/>
           <w:noProof/>
-          <w:sz w:val="24"/>
-          <w:szCs w:val="24"/>
         </w:rPr>
         <mc:AlternateContent>
           <mc:Choice Requires="wps">
@@ -368,16 +330,12 @@
       <w:pPr>
         <w:rPr>
           <w:rFonts w:ascii="Times New Roman" w:hAnsi="Times New Roman" w:cs="Times New Roman"/>
-          <w:sz w:val="24"/>
-          <w:szCs w:val="24"/>
         </w:rPr>
       </w:pPr>
       <w:r>
         <w:rPr>
           <w:rFonts w:ascii="Times New Roman" w:hAnsi="Times New Roman" w:cs="Times New Roman"/>
           <w:noProof/>
-          <w:sz w:val="24"/>
-          <w:szCs w:val="24"/>
         </w:rPr>
         <mc:AlternateContent>
           <mc:Choice Requires="wps">
@@ -479,8 +437,6 @@
         <w:rPr>
           <w:rFonts w:ascii="Times New Roman" w:hAnsi="Times New Roman" w:cs="Times New Roman"/>
           <w:noProof/>
-          <w:sz w:val="24"/>
-          <w:szCs w:val="24"/>
         </w:rPr>
         <mc:AlternateContent>
           <mc:Choice Requires="wps">
@@ -569,8 +525,6 @@
         <w:rPr>
           <w:rFonts w:ascii="Times New Roman" w:hAnsi="Times New Roman" w:cs="Times New Roman"/>
           <w:noProof/>
-          <w:sz w:val="24"/>
-          <w:szCs w:val="24"/>
         </w:rPr>
         <mc:AlternateContent>
           <mc:Choice Requires="wps">
@@ -640,8 +594,6 @@
         <w:rPr>
           <w:rFonts w:ascii="Times New Roman" w:hAnsi="Times New Roman" w:cs="Times New Roman"/>
           <w:noProof/>
-          <w:sz w:val="24"/>
-          <w:szCs w:val="24"/>
         </w:rPr>
         <mc:AlternateContent>
           <mc:Choice Requires="wps">
@@ -746,16 +698,12 @@
       <w:pPr>
         <w:rPr>
           <w:rFonts w:ascii="Times New Roman" w:hAnsi="Times New Roman" w:cs="Times New Roman"/>
-          <w:sz w:val="24"/>
-          <w:szCs w:val="24"/>
         </w:rPr>
       </w:pPr>
       <w:r>
         <w:rPr>
           <w:rFonts w:ascii="Times New Roman" w:hAnsi="Times New Roman" w:cs="Times New Roman"/>
           <w:noProof/>
-          <w:sz w:val="24"/>
-          <w:szCs w:val="24"/>
         </w:rPr>
         <mc:AlternateContent>
           <mc:Choice Requires="wps">
@@ -825,8 +773,6 @@
         <w:rPr>
           <w:rFonts w:ascii="Times New Roman" w:hAnsi="Times New Roman" w:cs="Times New Roman"/>
           <w:noProof/>
-          <w:sz w:val="24"/>
-          <w:szCs w:val="24"/>
         </w:rPr>
         <mc:AlternateContent>
           <mc:Choice Requires="wps">
@@ -949,16 +895,12 @@
       <w:pPr>
         <w:rPr>
           <w:rFonts w:ascii="Times New Roman" w:hAnsi="Times New Roman" w:cs="Times New Roman"/>
-          <w:sz w:val="24"/>
-          <w:szCs w:val="24"/>
         </w:rPr>
       </w:pPr>
       <w:r>
         <w:rPr>
           <w:rFonts w:ascii="Times New Roman" w:hAnsi="Times New Roman" w:cs="Times New Roman"/>
           <w:noProof/>
-          <w:sz w:val="24"/>
-          <w:szCs w:val="24"/>
         </w:rPr>
         <mc:AlternateContent>
           <mc:Choice Requires="wps">
@@ -1068,8 +1010,6 @@
         <w:rPr>
           <w:rFonts w:ascii="Times New Roman" w:hAnsi="Times New Roman" w:cs="Times New Roman"/>
           <w:noProof/>
-          <w:sz w:val="24"/>
-          <w:szCs w:val="24"/>
         </w:rPr>
         <mc:AlternateContent>
           <mc:Choice Requires="wps">
@@ -1140,15 +1080,11 @@
       <w:pPr>
         <w:rPr>
           <w:rFonts w:ascii="Times New Roman" w:hAnsi="Times New Roman" w:cs="Times New Roman"/>
-          <w:sz w:val="24"/>
-          <w:szCs w:val="24"/>
-        </w:rPr>
-      </w:pPr>
-      <w:r>
-        <w:rPr>
-          <w:rFonts w:ascii="Times New Roman" w:hAnsi="Times New Roman" w:cs="Times New Roman"/>
-          <w:sz w:val="24"/>
-          <w:szCs w:val="24"/>
+        </w:rPr>
+      </w:pPr>
+      <w:r>
+        <w:rPr>
+          <w:rFonts w:ascii="Times New Roman" w:hAnsi="Times New Roman" w:cs="Times New Roman"/>
         </w:rPr>
         <w:tab/>
       </w:r>
@@ -1157,8 +1093,6 @@
       <w:pPr>
         <w:rPr>
           <w:rFonts w:ascii="Times New Roman" w:hAnsi="Times New Roman" w:cs="Times New Roman"/>
-          <w:sz w:val="24"/>
-          <w:szCs w:val="24"/>
         </w:rPr>
       </w:pPr>
     </w:p>
@@ -1167,17 +1101,12 @@
         <w:ind w:firstLine="720"/>
         <w:rPr>
           <w:rFonts w:ascii="Times New Roman" w:hAnsi="Times New Roman" w:cs="Times New Roman"/>
-          <w:sz w:val="24"/>
-          <w:szCs w:val="24"/>
-        </w:rPr>
-      </w:pPr>
-      <w:r>
-        <w:rPr>
-          <w:rFonts w:ascii="Times New Roman" w:hAnsi="Times New Roman" w:cs="Times New Roman"/>
-          <w:sz w:val="24"/>
-          <w:szCs w:val="24"/>
-        </w:rPr>
-        <w:lastRenderedPageBreak/>
+        </w:rPr>
+      </w:pPr>
+      <w:r>
+        <w:rPr>
+          <w:rFonts w:ascii="Times New Roman" w:hAnsi="Times New Roman" w:cs="Times New Roman"/>
+        </w:rPr>
         <w:t>Some players from outside the top 100 appeared on the data, and the info for those had to be manually added to the player’s info table.</w:t>
       </w:r>
     </w:p>
@@ -1206,6 +1135,7 @@
           <w:sz w:val="36"/>
           <w:szCs w:val="36"/>
         </w:rPr>
+        <w:lastRenderedPageBreak/>
         <w:t>EXPLORATORY DATA ANALYSIS</w:t>
       </w:r>
     </w:p>
@@ -1234,505 +1164,1445 @@
       <w:pPr>
         <w:rPr>
           <w:rFonts w:ascii="Times New Roman" w:hAnsi="Times New Roman" w:cs="Times New Roman"/>
-          <w:b/>
-          <w:bCs/>
-          <w:sz w:val="28"/>
-          <w:szCs w:val="28"/>
-        </w:rPr>
-      </w:pPr>
-    </w:p>
-    <w:p>
-      <w:pPr>
-        <w:rPr>
-          <w:rFonts w:ascii="Times New Roman" w:hAnsi="Times New Roman" w:cs="Times New Roman"/>
-          <w:b/>
-          <w:bCs/>
-          <w:sz w:val="28"/>
-          <w:szCs w:val="28"/>
-        </w:rPr>
-      </w:pPr>
-      <w:r>
-        <w:rPr>
-          <w:rFonts w:ascii="Times New Roman" w:hAnsi="Times New Roman" w:cs="Times New Roman"/>
-          <w:b/>
-          <w:bCs/>
-          <w:sz w:val="28"/>
-          <w:szCs w:val="28"/>
-        </w:rPr>
-        <w:t>VISUALIZATION #</w:t>
-      </w:r>
-      <w:r>
-        <w:rPr>
-          <w:rFonts w:ascii="Times New Roman" w:hAnsi="Times New Roman" w:cs="Times New Roman"/>
-          <w:b/>
-          <w:bCs/>
-          <w:sz w:val="28"/>
-          <w:szCs w:val="28"/>
-        </w:rPr>
-        <w:t>2</w:t>
-      </w:r>
-    </w:p>
-    <w:p>
-      <w:pPr>
-        <w:rPr>
-          <w:rFonts w:ascii="Times New Roman" w:hAnsi="Times New Roman" w:cs="Times New Roman"/>
-          <w:b/>
-          <w:bCs/>
-          <w:sz w:val="28"/>
-          <w:szCs w:val="28"/>
-        </w:rPr>
-      </w:pPr>
-    </w:p>
-    <w:p>
-      <w:pPr>
-        <w:rPr>
-          <w:rFonts w:ascii="Times New Roman" w:hAnsi="Times New Roman" w:cs="Times New Roman"/>
-          <w:b/>
-          <w:bCs/>
-          <w:sz w:val="28"/>
-          <w:szCs w:val="28"/>
-        </w:rPr>
-      </w:pPr>
-      <w:r>
-        <w:rPr>
-          <w:rFonts w:ascii="Times New Roman" w:hAnsi="Times New Roman" w:cs="Times New Roman"/>
-          <w:b/>
-          <w:bCs/>
-          <w:sz w:val="28"/>
-          <w:szCs w:val="28"/>
-        </w:rPr>
-        <w:t>VISUALIZATION #</w:t>
-      </w:r>
-      <w:r>
-        <w:rPr>
-          <w:rFonts w:ascii="Times New Roman" w:hAnsi="Times New Roman" w:cs="Times New Roman"/>
-          <w:b/>
-          <w:bCs/>
-          <w:sz w:val="28"/>
-          <w:szCs w:val="28"/>
-        </w:rPr>
-        <w:t>3</w:t>
-      </w:r>
-    </w:p>
-    <w:p>
-      <w:pPr>
-        <w:rPr>
-          <w:rFonts w:ascii="Times New Roman" w:hAnsi="Times New Roman" w:cs="Times New Roman"/>
-          <w:b/>
-          <w:bCs/>
-          <w:sz w:val="28"/>
-          <w:szCs w:val="28"/>
-        </w:rPr>
-      </w:pPr>
-    </w:p>
-    <w:p>
-      <w:pPr>
-        <w:rPr>
-          <w:rFonts w:ascii="Times New Roman" w:hAnsi="Times New Roman" w:cs="Times New Roman"/>
-          <w:b/>
-          <w:bCs/>
-          <w:sz w:val="28"/>
-          <w:szCs w:val="28"/>
-        </w:rPr>
-      </w:pPr>
-      <w:r>
-        <w:rPr>
-          <w:rFonts w:ascii="Times New Roman" w:hAnsi="Times New Roman" w:cs="Times New Roman"/>
-          <w:b/>
-          <w:bCs/>
-          <w:sz w:val="28"/>
-          <w:szCs w:val="28"/>
-        </w:rPr>
-        <w:t>VISUALIZATION #</w:t>
-      </w:r>
-      <w:r>
-        <w:rPr>
-          <w:rFonts w:ascii="Times New Roman" w:hAnsi="Times New Roman" w:cs="Times New Roman"/>
-          <w:b/>
-          <w:bCs/>
-          <w:sz w:val="28"/>
-          <w:szCs w:val="28"/>
-        </w:rPr>
-        <w:t>4</w:t>
-      </w:r>
-    </w:p>
-    <w:p>
-      <w:pPr>
-        <w:rPr>
-          <w:rFonts w:ascii="Times New Roman" w:hAnsi="Times New Roman" w:cs="Times New Roman"/>
-          <w:b/>
-          <w:bCs/>
-          <w:sz w:val="28"/>
-          <w:szCs w:val="28"/>
-        </w:rPr>
-      </w:pPr>
-    </w:p>
-    <w:p>
-      <w:pPr>
-        <w:rPr>
-          <w:rFonts w:ascii="Times New Roman" w:hAnsi="Times New Roman" w:cs="Times New Roman"/>
-          <w:b/>
-          <w:bCs/>
-          <w:sz w:val="28"/>
-          <w:szCs w:val="28"/>
-        </w:rPr>
-      </w:pPr>
-      <w:r>
-        <w:rPr>
-          <w:rFonts w:ascii="Times New Roman" w:hAnsi="Times New Roman" w:cs="Times New Roman"/>
-          <w:b/>
-          <w:bCs/>
-          <w:sz w:val="28"/>
-          <w:szCs w:val="28"/>
-        </w:rPr>
-        <w:t>VISUALIZATION #</w:t>
-      </w:r>
-      <w:r>
-        <w:rPr>
-          <w:rFonts w:ascii="Times New Roman" w:hAnsi="Times New Roman" w:cs="Times New Roman"/>
-          <w:b/>
-          <w:bCs/>
-          <w:sz w:val="28"/>
-          <w:szCs w:val="28"/>
-        </w:rPr>
-        <w:t>5</w:t>
-      </w:r>
-    </w:p>
-    <w:p>
-      <w:pPr>
-        <w:rPr>
-          <w:rFonts w:ascii="Times New Roman" w:hAnsi="Times New Roman" w:cs="Times New Roman"/>
-          <w:b/>
-          <w:bCs/>
-          <w:sz w:val="28"/>
-          <w:szCs w:val="28"/>
-        </w:rPr>
-      </w:pPr>
-    </w:p>
-    <w:p>
-      <w:pPr>
-        <w:rPr>
-          <w:rFonts w:ascii="Times New Roman" w:hAnsi="Times New Roman" w:cs="Times New Roman"/>
-          <w:b/>
-          <w:bCs/>
-          <w:sz w:val="28"/>
-          <w:szCs w:val="28"/>
-        </w:rPr>
-      </w:pPr>
-      <w:r>
-        <w:rPr>
-          <w:rFonts w:ascii="Times New Roman" w:hAnsi="Times New Roman" w:cs="Times New Roman"/>
-          <w:b/>
-          <w:bCs/>
-          <w:sz w:val="28"/>
-          <w:szCs w:val="28"/>
-        </w:rPr>
-        <w:t>VISUALIZATION #</w:t>
-      </w:r>
-      <w:r>
-        <w:rPr>
-          <w:rFonts w:ascii="Times New Roman" w:hAnsi="Times New Roman" w:cs="Times New Roman"/>
-          <w:b/>
-          <w:bCs/>
-          <w:sz w:val="28"/>
-          <w:szCs w:val="28"/>
-        </w:rPr>
-        <w:t>6</w:t>
-      </w:r>
-    </w:p>
-    <w:p>
-      <w:pPr>
-        <w:rPr>
-          <w:rFonts w:ascii="Times New Roman" w:hAnsi="Times New Roman" w:cs="Times New Roman"/>
-          <w:b/>
-          <w:bCs/>
-          <w:sz w:val="28"/>
-          <w:szCs w:val="28"/>
-        </w:rPr>
-      </w:pPr>
-    </w:p>
-    <w:p>
-      <w:pPr>
-        <w:rPr>
-          <w:rFonts w:ascii="Times New Roman" w:hAnsi="Times New Roman" w:cs="Times New Roman"/>
-          <w:b/>
-          <w:bCs/>
-          <w:sz w:val="28"/>
-          <w:szCs w:val="28"/>
-        </w:rPr>
-      </w:pPr>
-      <w:r>
-        <w:rPr>
-          <w:rFonts w:ascii="Times New Roman" w:hAnsi="Times New Roman" w:cs="Times New Roman"/>
-          <w:b/>
-          <w:bCs/>
-          <w:sz w:val="28"/>
-          <w:szCs w:val="28"/>
-        </w:rPr>
-        <w:t>VISUALIZATION #</w:t>
-      </w:r>
-      <w:r>
-        <w:rPr>
-          <w:rFonts w:ascii="Times New Roman" w:hAnsi="Times New Roman" w:cs="Times New Roman"/>
-          <w:b/>
-          <w:bCs/>
-          <w:sz w:val="28"/>
-          <w:szCs w:val="28"/>
-        </w:rPr>
-        <w:t>7</w:t>
-      </w:r>
-    </w:p>
-    <w:p>
-      <w:pPr>
-        <w:rPr>
-          <w:rFonts w:ascii="Times New Roman" w:hAnsi="Times New Roman" w:cs="Times New Roman"/>
-          <w:b/>
-          <w:bCs/>
-          <w:sz w:val="28"/>
-          <w:szCs w:val="28"/>
-        </w:rPr>
-      </w:pPr>
-    </w:p>
-    <w:p>
-      <w:pPr>
-        <w:rPr>
-          <w:rFonts w:ascii="Times New Roman" w:hAnsi="Times New Roman" w:cs="Times New Roman"/>
-          <w:b/>
-          <w:bCs/>
-          <w:sz w:val="28"/>
-          <w:szCs w:val="28"/>
-        </w:rPr>
-      </w:pPr>
-      <w:r>
-        <w:rPr>
-          <w:rFonts w:ascii="Times New Roman" w:hAnsi="Times New Roman" w:cs="Times New Roman"/>
-          <w:b/>
-          <w:bCs/>
-          <w:sz w:val="28"/>
-          <w:szCs w:val="28"/>
-        </w:rPr>
-        <w:t>VISUALIZATION #</w:t>
-      </w:r>
-      <w:r>
-        <w:rPr>
-          <w:rFonts w:ascii="Times New Roman" w:hAnsi="Times New Roman" w:cs="Times New Roman"/>
-          <w:b/>
-          <w:bCs/>
-          <w:sz w:val="28"/>
-          <w:szCs w:val="28"/>
-        </w:rPr>
-        <w:t>8</w:t>
-      </w:r>
-    </w:p>
-    <w:p>
-      <w:pPr>
-        <w:rPr>
-          <w:rFonts w:ascii="Times New Roman" w:hAnsi="Times New Roman" w:cs="Times New Roman"/>
-          <w:b/>
-          <w:bCs/>
-          <w:sz w:val="28"/>
-          <w:szCs w:val="28"/>
-        </w:rPr>
-      </w:pPr>
-    </w:p>
-    <w:p>
-      <w:pPr>
-        <w:rPr>
-          <w:rFonts w:ascii="Times New Roman" w:hAnsi="Times New Roman" w:cs="Times New Roman"/>
-          <w:b/>
-          <w:bCs/>
-          <w:sz w:val="28"/>
-          <w:szCs w:val="28"/>
-        </w:rPr>
-      </w:pPr>
-      <w:r>
-        <w:rPr>
-          <w:rFonts w:ascii="Times New Roman" w:hAnsi="Times New Roman" w:cs="Times New Roman"/>
-          <w:b/>
-          <w:bCs/>
-          <w:sz w:val="28"/>
-          <w:szCs w:val="28"/>
-        </w:rPr>
-        <w:t>VISUALIZATION #</w:t>
-      </w:r>
-      <w:r>
-        <w:rPr>
-          <w:rFonts w:ascii="Times New Roman" w:hAnsi="Times New Roman" w:cs="Times New Roman"/>
-          <w:b/>
-          <w:bCs/>
-          <w:sz w:val="28"/>
-          <w:szCs w:val="28"/>
-        </w:rPr>
-        <w:t>9</w:t>
-      </w:r>
-    </w:p>
-    <w:p>
-      <w:pPr>
-        <w:rPr>
-          <w:rFonts w:ascii="Times New Roman" w:hAnsi="Times New Roman" w:cs="Times New Roman"/>
-          <w:b/>
-          <w:bCs/>
-          <w:sz w:val="28"/>
-          <w:szCs w:val="28"/>
-        </w:rPr>
-      </w:pPr>
-    </w:p>
-    <w:p>
-      <w:pPr>
-        <w:rPr>
-          <w:rFonts w:ascii="Times New Roman" w:hAnsi="Times New Roman" w:cs="Times New Roman"/>
-          <w:b/>
-          <w:bCs/>
-          <w:sz w:val="28"/>
-          <w:szCs w:val="28"/>
-        </w:rPr>
-      </w:pPr>
-      <w:r>
-        <w:rPr>
-          <w:rFonts w:ascii="Times New Roman" w:hAnsi="Times New Roman" w:cs="Times New Roman"/>
-          <w:b/>
-          <w:bCs/>
-          <w:sz w:val="28"/>
-          <w:szCs w:val="28"/>
-        </w:rPr>
-        <w:t>VISUALIZATION #</w:t>
-      </w:r>
-      <w:r>
-        <w:rPr>
-          <w:rFonts w:ascii="Times New Roman" w:hAnsi="Times New Roman" w:cs="Times New Roman"/>
-          <w:b/>
-          <w:bCs/>
-          <w:sz w:val="28"/>
-          <w:szCs w:val="28"/>
-        </w:rPr>
-        <w:t>10</w:t>
-      </w:r>
-    </w:p>
-    <w:p>
-      <w:pPr>
-        <w:rPr>
-          <w:rFonts w:ascii="Times New Roman" w:hAnsi="Times New Roman" w:cs="Times New Roman"/>
-          <w:b/>
-          <w:bCs/>
-          <w:sz w:val="28"/>
-          <w:szCs w:val="28"/>
-        </w:rPr>
-      </w:pPr>
-    </w:p>
-    <w:p>
-      <w:pPr>
-        <w:rPr>
-          <w:rFonts w:ascii="Times New Roman" w:hAnsi="Times New Roman" w:cs="Times New Roman"/>
-          <w:b/>
-          <w:bCs/>
-          <w:sz w:val="28"/>
-          <w:szCs w:val="28"/>
-        </w:rPr>
-      </w:pPr>
-      <w:r>
-        <w:rPr>
-          <w:rFonts w:ascii="Times New Roman" w:hAnsi="Times New Roman" w:cs="Times New Roman"/>
-          <w:b/>
-          <w:bCs/>
-          <w:sz w:val="28"/>
-          <w:szCs w:val="28"/>
-        </w:rPr>
-        <w:t>VISUALIZATION #</w:t>
-      </w:r>
-      <w:r>
-        <w:rPr>
-          <w:rFonts w:ascii="Times New Roman" w:hAnsi="Times New Roman" w:cs="Times New Roman"/>
-          <w:b/>
-          <w:bCs/>
-          <w:sz w:val="28"/>
-          <w:szCs w:val="28"/>
-        </w:rPr>
-        <w:t>11</w:t>
-      </w:r>
-    </w:p>
-    <w:p>
-      <w:pPr>
-        <w:rPr>
-          <w:rFonts w:ascii="Times New Roman" w:hAnsi="Times New Roman" w:cs="Times New Roman"/>
-          <w:b/>
-          <w:bCs/>
-          <w:sz w:val="28"/>
-          <w:szCs w:val="28"/>
-        </w:rPr>
-      </w:pPr>
-    </w:p>
-    <w:p>
-      <w:pPr>
-        <w:rPr>
-          <w:rFonts w:ascii="Times New Roman" w:hAnsi="Times New Roman" w:cs="Times New Roman"/>
-          <w:b/>
-          <w:bCs/>
-          <w:sz w:val="28"/>
-          <w:szCs w:val="28"/>
-        </w:rPr>
-      </w:pPr>
-      <w:r>
-        <w:rPr>
-          <w:rFonts w:ascii="Times New Roman" w:hAnsi="Times New Roman" w:cs="Times New Roman"/>
-          <w:b/>
-          <w:bCs/>
-          <w:sz w:val="28"/>
-          <w:szCs w:val="28"/>
+          <w:sz w:val="24"/>
+          <w:szCs w:val="24"/>
+        </w:rPr>
+      </w:pPr>
+      <w:r>
+        <w:rPr>
+          <w:rFonts w:ascii="Times New Roman" w:hAnsi="Times New Roman" w:cs="Times New Roman"/>
+          <w:sz w:val="24"/>
+          <w:szCs w:val="24"/>
+        </w:rPr>
+        <w:tab/>
+      </w:r>
+      <w:r>
+        <w:rPr>
+          <w:rFonts w:ascii="Times New Roman" w:hAnsi="Times New Roman" w:cs="Times New Roman"/>
+          <w:noProof/>
+          <w:sz w:val="24"/>
+          <w:szCs w:val="24"/>
+        </w:rPr>
+        <w:drawing>
+          <wp:inline distT="0" distB="0" distL="0" distR="0" wp14:anchorId="695AAD48" wp14:editId="6DFFD039">
+            <wp:extent cx="5943600" cy="2327910"/>
+            <wp:effectExtent l="0" t="0" r="0" b="0"/>
+            <wp:docPr id="9" name="Picture 9" descr="Chart, bar chart&#10;&#10;Description automatically generated"/>
+            <wp:cNvGraphicFramePr>
+              <a:graphicFrameLocks xmlns:a="http://schemas.openxmlformats.org/drawingml/2006/main" noChangeAspect="1"/>
+            </wp:cNvGraphicFramePr>
+            <a:graphic xmlns:a="http://schemas.openxmlformats.org/drawingml/2006/main">
+              <a:graphicData uri="http://schemas.openxmlformats.org/drawingml/2006/picture">
+                <pic:pic xmlns:pic="http://schemas.openxmlformats.org/drawingml/2006/picture">
+                  <pic:nvPicPr>
+                    <pic:cNvPr id="9" name="Picture 9" descr="Chart, bar chart&#10;&#10;Description automatically generated"/>
+                    <pic:cNvPicPr/>
+                  </pic:nvPicPr>
+                  <pic:blipFill>
+                    <a:blip r:embed="rId5">
+                      <a:extLst>
+                        <a:ext uri="{28A0092B-C50C-407E-A947-70E740481C1C}">
+                          <a14:useLocalDpi xmlns:a14="http://schemas.microsoft.com/office/drawing/2010/main" val="0"/>
+                        </a:ext>
+                      </a:extLst>
+                    </a:blip>
+                    <a:stretch>
+                      <a:fillRect/>
+                    </a:stretch>
+                  </pic:blipFill>
+                  <pic:spPr>
+                    <a:xfrm>
+                      <a:off x="0" y="0"/>
+                      <a:ext cx="5943600" cy="2327910"/>
+                    </a:xfrm>
+                    <a:prstGeom prst="rect">
+                      <a:avLst/>
+                    </a:prstGeom>
+                  </pic:spPr>
+                </pic:pic>
+              </a:graphicData>
+            </a:graphic>
+          </wp:inline>
+        </w:drawing>
+      </w:r>
+    </w:p>
+    <w:p>
+      <w:pPr>
+        <w:rPr>
+          <w:rFonts w:ascii="Times New Roman" w:hAnsi="Times New Roman" w:cs="Times New Roman"/>
+          <w:sz w:val="24"/>
+          <w:szCs w:val="24"/>
+        </w:rPr>
+      </w:pPr>
+      <w:r>
+        <w:rPr>
+          <w:rFonts w:ascii="Times New Roman" w:hAnsi="Times New Roman" w:cs="Times New Roman"/>
+          <w:sz w:val="24"/>
+          <w:szCs w:val="24"/>
+        </w:rPr>
+        <w:t>This histogram represents the count of players by the region of the country they represent. From looking at it, we can conclude that tennis, at the top level, is dominated by the EMEA (Europe, Middle East, and Africa) region, while the others regions have roughly the same amount of players.</w:t>
+      </w:r>
+    </w:p>
+    <w:p>
+      <w:pPr>
+        <w:rPr>
+          <w:rFonts w:ascii="Times New Roman" w:hAnsi="Times New Roman" w:cs="Times New Roman"/>
+          <w:b/>
+          <w:bCs/>
+          <w:sz w:val="28"/>
+          <w:szCs w:val="28"/>
+        </w:rPr>
+      </w:pPr>
+    </w:p>
+    <w:p>
+      <w:pPr>
+        <w:rPr>
+          <w:rFonts w:ascii="Times New Roman" w:hAnsi="Times New Roman" w:cs="Times New Roman"/>
+          <w:b/>
+          <w:bCs/>
+          <w:sz w:val="28"/>
+          <w:szCs w:val="28"/>
+        </w:rPr>
+      </w:pPr>
+      <w:r>
+        <w:rPr>
+          <w:rFonts w:ascii="Times New Roman" w:hAnsi="Times New Roman" w:cs="Times New Roman"/>
+          <w:b/>
+          <w:bCs/>
+          <w:sz w:val="28"/>
+          <w:szCs w:val="28"/>
+        </w:rPr>
+        <w:t>VISUALIZATION #2</w:t>
+      </w:r>
+    </w:p>
+    <w:p>
+      <w:pPr>
+        <w:rPr>
+          <w:rFonts w:ascii="Times New Roman" w:hAnsi="Times New Roman" w:cs="Times New Roman"/>
+          <w:b/>
+          <w:bCs/>
+          <w:sz w:val="28"/>
+          <w:szCs w:val="28"/>
+        </w:rPr>
+      </w:pPr>
+      <w:r>
+        <w:rPr>
+          <w:rFonts w:ascii="Times New Roman" w:hAnsi="Times New Roman" w:cs="Times New Roman"/>
+          <w:b/>
+          <w:bCs/>
+          <w:noProof/>
+          <w:sz w:val="28"/>
+          <w:szCs w:val="28"/>
+        </w:rPr>
+        <w:drawing>
+          <wp:inline distT="0" distB="0" distL="0" distR="0" wp14:anchorId="6145E024" wp14:editId="46D6EC4C">
+            <wp:extent cx="4925112" cy="2619741"/>
+            <wp:effectExtent l="0" t="0" r="0" b="9525"/>
+            <wp:docPr id="10" name="Picture 10" descr="Chart, box and whisker chart&#10;&#10;Description automatically generated"/>
+            <wp:cNvGraphicFramePr>
+              <a:graphicFrameLocks xmlns:a="http://schemas.openxmlformats.org/drawingml/2006/main" noChangeAspect="1"/>
+            </wp:cNvGraphicFramePr>
+            <a:graphic xmlns:a="http://schemas.openxmlformats.org/drawingml/2006/main">
+              <a:graphicData uri="http://schemas.openxmlformats.org/drawingml/2006/picture">
+                <pic:pic xmlns:pic="http://schemas.openxmlformats.org/drawingml/2006/picture">
+                  <pic:nvPicPr>
+                    <pic:cNvPr id="10" name="Picture 10" descr="Chart, box and whisker chart&#10;&#10;Description automatically generated"/>
+                    <pic:cNvPicPr/>
+                  </pic:nvPicPr>
+                  <pic:blipFill>
+                    <a:blip r:embed="rId6">
+                      <a:extLst>
+                        <a:ext uri="{28A0092B-C50C-407E-A947-70E740481C1C}">
+                          <a14:useLocalDpi xmlns:a14="http://schemas.microsoft.com/office/drawing/2010/main" val="0"/>
+                        </a:ext>
+                      </a:extLst>
+                    </a:blip>
+                    <a:stretch>
+                      <a:fillRect/>
+                    </a:stretch>
+                  </pic:blipFill>
+                  <pic:spPr>
+                    <a:xfrm>
+                      <a:off x="0" y="0"/>
+                      <a:ext cx="4925112" cy="2619741"/>
+                    </a:xfrm>
+                    <a:prstGeom prst="rect">
+                      <a:avLst/>
+                    </a:prstGeom>
+                  </pic:spPr>
+                </pic:pic>
+              </a:graphicData>
+            </a:graphic>
+          </wp:inline>
+        </w:drawing>
+      </w:r>
+    </w:p>
+    <w:p>
+      <w:pPr>
+        <w:rPr>
+          <w:rFonts w:ascii="Times New Roman" w:hAnsi="Times New Roman" w:cs="Times New Roman"/>
+          <w:sz w:val="24"/>
+          <w:szCs w:val="24"/>
+        </w:rPr>
+      </w:pPr>
+      <w:r>
+        <w:rPr>
+          <w:rFonts w:ascii="Times New Roman" w:hAnsi="Times New Roman" w:cs="Times New Roman"/>
+          <w:sz w:val="24"/>
+          <w:szCs w:val="24"/>
+        </w:rPr>
+        <w:t xml:space="preserve">By looking at a boxplot of the players’ ages divided by region, we can </w:t>
+      </w:r>
+      <w:r>
+        <w:rPr>
+          <w:rFonts w:ascii="Times New Roman" w:hAnsi="Times New Roman" w:cs="Times New Roman"/>
+          <w:sz w:val="24"/>
+          <w:szCs w:val="24"/>
+        </w:rPr>
+        <w:t xml:space="preserve">make some assumptions. Firstly, most players from the APAC region are in the same age group (25-29). The EMEA region has the highest age range distribution (difference in age from the youngest to the oldest </w:t>
+      </w:r>
+      <w:r>
+        <w:rPr>
+          <w:rFonts w:ascii="Times New Roman" w:hAnsi="Times New Roman" w:cs="Times New Roman"/>
+          <w:sz w:val="24"/>
+          <w:szCs w:val="24"/>
         </w:rPr>
         <w:lastRenderedPageBreak/>
-        <w:t>VISUALIZATION #</w:t>
-      </w:r>
-      <w:r>
-        <w:rPr>
-          <w:rFonts w:ascii="Times New Roman" w:hAnsi="Times New Roman" w:cs="Times New Roman"/>
-          <w:b/>
-          <w:bCs/>
-          <w:sz w:val="28"/>
-          <w:szCs w:val="28"/>
-        </w:rPr>
-        <w:t>12</w:t>
-      </w:r>
-    </w:p>
-    <w:p>
-      <w:pPr>
-        <w:rPr>
-          <w:rFonts w:ascii="Times New Roman" w:hAnsi="Times New Roman" w:cs="Times New Roman"/>
-          <w:b/>
-          <w:bCs/>
-          <w:sz w:val="28"/>
-          <w:szCs w:val="28"/>
-        </w:rPr>
-      </w:pPr>
-    </w:p>
-    <w:p>
-      <w:pPr>
-        <w:rPr>
-          <w:rFonts w:ascii="Times New Roman" w:hAnsi="Times New Roman" w:cs="Times New Roman"/>
-          <w:b/>
-          <w:bCs/>
-          <w:sz w:val="28"/>
-          <w:szCs w:val="28"/>
-        </w:rPr>
-      </w:pPr>
-      <w:r>
-        <w:rPr>
-          <w:rFonts w:ascii="Times New Roman" w:hAnsi="Times New Roman" w:cs="Times New Roman"/>
-          <w:b/>
-          <w:bCs/>
-          <w:sz w:val="28"/>
-          <w:szCs w:val="28"/>
-        </w:rPr>
-        <w:t>VISUALIZATION #1</w:t>
-      </w:r>
-      <w:r>
-        <w:rPr>
-          <w:rFonts w:ascii="Times New Roman" w:hAnsi="Times New Roman" w:cs="Times New Roman"/>
-          <w:b/>
-          <w:bCs/>
-          <w:sz w:val="28"/>
-          <w:szCs w:val="28"/>
-        </w:rPr>
-        <w:t>3</w:t>
+        <w:t>player), perhaps due to the higher sample size (it has by far more players than any other region). Finally, the NAm region is likely the most promising, having a lot of players on around the 25 years old range.</w:t>
+      </w:r>
+    </w:p>
+    <w:p>
+      <w:pPr>
+        <w:rPr>
+          <w:rFonts w:ascii="Times New Roman" w:hAnsi="Times New Roman" w:cs="Times New Roman"/>
+          <w:b/>
+          <w:bCs/>
+          <w:sz w:val="28"/>
+          <w:szCs w:val="28"/>
+        </w:rPr>
+      </w:pPr>
+    </w:p>
+    <w:p>
+      <w:pPr>
+        <w:rPr>
+          <w:rFonts w:ascii="Times New Roman" w:hAnsi="Times New Roman" w:cs="Times New Roman"/>
+          <w:b/>
+          <w:bCs/>
+          <w:sz w:val="28"/>
+          <w:szCs w:val="28"/>
+        </w:rPr>
+      </w:pPr>
+      <w:r>
+        <w:rPr>
+          <w:rFonts w:ascii="Times New Roman" w:hAnsi="Times New Roman" w:cs="Times New Roman"/>
+          <w:b/>
+          <w:bCs/>
+          <w:sz w:val="28"/>
+          <w:szCs w:val="28"/>
+        </w:rPr>
+        <w:t>VISUALIZATION #3</w:t>
+      </w:r>
+    </w:p>
+    <w:p>
+      <w:pPr>
+        <w:rPr>
+          <w:rFonts w:ascii="Times New Roman" w:hAnsi="Times New Roman" w:cs="Times New Roman"/>
+          <w:b/>
+          <w:bCs/>
+          <w:sz w:val="28"/>
+          <w:szCs w:val="28"/>
+        </w:rPr>
+      </w:pPr>
+      <w:r>
+        <w:rPr>
+          <w:rFonts w:ascii="Times New Roman" w:hAnsi="Times New Roman" w:cs="Times New Roman"/>
+          <w:b/>
+          <w:bCs/>
+          <w:noProof/>
+          <w:sz w:val="28"/>
+          <w:szCs w:val="28"/>
+        </w:rPr>
+        <w:drawing>
+          <wp:inline distT="0" distB="0" distL="0" distR="0" wp14:anchorId="00BB3048" wp14:editId="4B11FC2C">
+            <wp:extent cx="4925112" cy="2619741"/>
+            <wp:effectExtent l="0" t="0" r="0" b="9525"/>
+            <wp:docPr id="11" name="Picture 11" descr="Chart, box and whisker chart&#10;&#10;Description automatically generated"/>
+            <wp:cNvGraphicFramePr>
+              <a:graphicFrameLocks xmlns:a="http://schemas.openxmlformats.org/drawingml/2006/main" noChangeAspect="1"/>
+            </wp:cNvGraphicFramePr>
+            <a:graphic xmlns:a="http://schemas.openxmlformats.org/drawingml/2006/main">
+              <a:graphicData uri="http://schemas.openxmlformats.org/drawingml/2006/picture">
+                <pic:pic xmlns:pic="http://schemas.openxmlformats.org/drawingml/2006/picture">
+                  <pic:nvPicPr>
+                    <pic:cNvPr id="11" name="Picture 11" descr="Chart, box and whisker chart&#10;&#10;Description automatically generated"/>
+                    <pic:cNvPicPr/>
+                  </pic:nvPicPr>
+                  <pic:blipFill>
+                    <a:blip r:embed="rId7">
+                      <a:extLst>
+                        <a:ext uri="{28A0092B-C50C-407E-A947-70E740481C1C}">
+                          <a14:useLocalDpi xmlns:a14="http://schemas.microsoft.com/office/drawing/2010/main" val="0"/>
+                        </a:ext>
+                      </a:extLst>
+                    </a:blip>
+                    <a:stretch>
+                      <a:fillRect/>
+                    </a:stretch>
+                  </pic:blipFill>
+                  <pic:spPr>
+                    <a:xfrm>
+                      <a:off x="0" y="0"/>
+                      <a:ext cx="4925112" cy="2619741"/>
+                    </a:xfrm>
+                    <a:prstGeom prst="rect">
+                      <a:avLst/>
+                    </a:prstGeom>
+                  </pic:spPr>
+                </pic:pic>
+              </a:graphicData>
+            </a:graphic>
+          </wp:inline>
+        </w:drawing>
+      </w:r>
+    </w:p>
+    <w:p>
+      <w:pPr>
+        <w:rPr>
+          <w:rFonts w:ascii="Times New Roman" w:hAnsi="Times New Roman" w:cs="Times New Roman"/>
+          <w:sz w:val="24"/>
+          <w:szCs w:val="24"/>
+        </w:rPr>
+      </w:pPr>
+      <w:r>
+        <w:rPr>
+          <w:rFonts w:ascii="Times New Roman" w:hAnsi="Times New Roman" w:cs="Times New Roman"/>
+          <w:sz w:val="24"/>
+          <w:szCs w:val="24"/>
+        </w:rPr>
+        <w:t>What stands out from this boxplot is that the NAm region is the region with the heaviest players. Every measure reaches that conclusion: higher mean, higher values for one standard deviation from the mean, and heaviest players. This can be partly due to the two outliers the region possesses, with weights of over 220 pounds (very unusual for a tennis player).</w:t>
+      </w:r>
+    </w:p>
+    <w:p>
+      <w:pPr>
+        <w:rPr>
+          <w:rFonts w:ascii="Times New Roman" w:hAnsi="Times New Roman" w:cs="Times New Roman"/>
+          <w:sz w:val="24"/>
+          <w:szCs w:val="24"/>
+        </w:rPr>
+      </w:pPr>
+    </w:p>
+    <w:p>
+      <w:pPr>
+        <w:rPr>
+          <w:rFonts w:ascii="Times New Roman" w:hAnsi="Times New Roman" w:cs="Times New Roman"/>
+          <w:b/>
+          <w:bCs/>
+          <w:sz w:val="28"/>
+          <w:szCs w:val="28"/>
+        </w:rPr>
+      </w:pPr>
+      <w:r>
+        <w:rPr>
+          <w:rFonts w:ascii="Times New Roman" w:hAnsi="Times New Roman" w:cs="Times New Roman"/>
+          <w:b/>
+          <w:bCs/>
+          <w:sz w:val="28"/>
+          <w:szCs w:val="28"/>
+        </w:rPr>
+        <w:t>VISUALIZATION #4</w:t>
+      </w:r>
+    </w:p>
+    <w:p>
+      <w:pPr>
+        <w:rPr>
+          <w:rFonts w:ascii="Times New Roman" w:hAnsi="Times New Roman" w:cs="Times New Roman"/>
+          <w:b/>
+          <w:bCs/>
+          <w:sz w:val="28"/>
+          <w:szCs w:val="28"/>
+        </w:rPr>
+      </w:pPr>
+      <w:r>
+        <w:rPr>
+          <w:rFonts w:ascii="Times New Roman" w:hAnsi="Times New Roman" w:cs="Times New Roman"/>
+          <w:b/>
+          <w:bCs/>
+          <w:noProof/>
+          <w:sz w:val="28"/>
+          <w:szCs w:val="28"/>
+        </w:rPr>
+        <w:drawing>
+          <wp:inline distT="0" distB="0" distL="0" distR="0" wp14:anchorId="45CEE8DF" wp14:editId="155ADAC9">
+            <wp:extent cx="4925112" cy="2619741"/>
+            <wp:effectExtent l="0" t="0" r="0" b="9525"/>
+            <wp:docPr id="12" name="Picture 12" descr="Chart, box and whisker chart&#10;&#10;Description automatically generated"/>
+            <wp:cNvGraphicFramePr>
+              <a:graphicFrameLocks xmlns:a="http://schemas.openxmlformats.org/drawingml/2006/main" noChangeAspect="1"/>
+            </wp:cNvGraphicFramePr>
+            <a:graphic xmlns:a="http://schemas.openxmlformats.org/drawingml/2006/main">
+              <a:graphicData uri="http://schemas.openxmlformats.org/drawingml/2006/picture">
+                <pic:pic xmlns:pic="http://schemas.openxmlformats.org/drawingml/2006/picture">
+                  <pic:nvPicPr>
+                    <pic:cNvPr id="12" name="Picture 12" descr="Chart, box and whisker chart&#10;&#10;Description automatically generated"/>
+                    <pic:cNvPicPr/>
+                  </pic:nvPicPr>
+                  <pic:blipFill>
+                    <a:blip r:embed="rId8">
+                      <a:extLst>
+                        <a:ext uri="{28A0092B-C50C-407E-A947-70E740481C1C}">
+                          <a14:useLocalDpi xmlns:a14="http://schemas.microsoft.com/office/drawing/2010/main" val="0"/>
+                        </a:ext>
+                      </a:extLst>
+                    </a:blip>
+                    <a:stretch>
+                      <a:fillRect/>
+                    </a:stretch>
+                  </pic:blipFill>
+                  <pic:spPr>
+                    <a:xfrm>
+                      <a:off x="0" y="0"/>
+                      <a:ext cx="4925112" cy="2619741"/>
+                    </a:xfrm>
+                    <a:prstGeom prst="rect">
+                      <a:avLst/>
+                    </a:prstGeom>
+                  </pic:spPr>
+                </pic:pic>
+              </a:graphicData>
+            </a:graphic>
+          </wp:inline>
+        </w:drawing>
+      </w:r>
+    </w:p>
+    <w:p>
+      <w:pPr>
+        <w:rPr>
+          <w:rFonts w:ascii="Times New Roman" w:hAnsi="Times New Roman" w:cs="Times New Roman"/>
+          <w:sz w:val="24"/>
+          <w:szCs w:val="24"/>
+        </w:rPr>
+      </w:pPr>
+      <w:r>
+        <w:rPr>
+          <w:rFonts w:ascii="Times New Roman" w:hAnsi="Times New Roman" w:cs="Times New Roman"/>
+          <w:sz w:val="24"/>
+          <w:szCs w:val="24"/>
+        </w:rPr>
+        <w:lastRenderedPageBreak/>
+        <w:t>What makes this boxplot interesting is the distribution of height on the LATAM region. Most players have very similar height (between 180 and 185 centimeters), with very few exceptions. When it comes to the other regions, the average North-American player seems to be tall, while Asian players are short. In terms of the height range distribution, all other regions (besides LATAM), seem to have different types of players (some tall, some short).</w:t>
+      </w:r>
+    </w:p>
+    <w:p>
+      <w:pPr>
+        <w:rPr>
+          <w:rFonts w:ascii="Times New Roman" w:hAnsi="Times New Roman" w:cs="Times New Roman"/>
+          <w:b/>
+          <w:bCs/>
+          <w:sz w:val="28"/>
+          <w:szCs w:val="28"/>
+        </w:rPr>
+      </w:pPr>
+    </w:p>
+    <w:p>
+      <w:pPr>
+        <w:rPr>
+          <w:rFonts w:ascii="Times New Roman" w:hAnsi="Times New Roman" w:cs="Times New Roman"/>
+          <w:b/>
+          <w:bCs/>
+          <w:sz w:val="28"/>
+          <w:szCs w:val="28"/>
+        </w:rPr>
+      </w:pPr>
+      <w:r>
+        <w:rPr>
+          <w:rFonts w:ascii="Times New Roman" w:hAnsi="Times New Roman" w:cs="Times New Roman"/>
+          <w:b/>
+          <w:bCs/>
+          <w:sz w:val="28"/>
+          <w:szCs w:val="28"/>
+        </w:rPr>
+        <w:t>VISUALIZATION #5</w:t>
+      </w:r>
+    </w:p>
+    <w:p>
+      <w:pPr>
+        <w:rPr>
+          <w:rFonts w:ascii="Times New Roman" w:hAnsi="Times New Roman" w:cs="Times New Roman"/>
+          <w:sz w:val="24"/>
+          <w:szCs w:val="24"/>
+        </w:rPr>
+      </w:pPr>
+      <w:r>
+        <w:rPr>
+          <w:rFonts w:ascii="Times New Roman" w:hAnsi="Times New Roman" w:cs="Times New Roman"/>
+          <w:noProof/>
+          <w:sz w:val="24"/>
+          <w:szCs w:val="24"/>
+        </w:rPr>
+        <w:drawing>
+          <wp:inline distT="0" distB="0" distL="0" distR="0" wp14:anchorId="2C1F5FC8" wp14:editId="574487B7">
+            <wp:extent cx="4925112" cy="2619741"/>
+            <wp:effectExtent l="0" t="0" r="0" b="9525"/>
+            <wp:docPr id="13" name="Picture 13" descr="Chart, scatter chart&#10;&#10;Description automatically generated"/>
+            <wp:cNvGraphicFramePr>
+              <a:graphicFrameLocks xmlns:a="http://schemas.openxmlformats.org/drawingml/2006/main" noChangeAspect="1"/>
+            </wp:cNvGraphicFramePr>
+            <a:graphic xmlns:a="http://schemas.openxmlformats.org/drawingml/2006/main">
+              <a:graphicData uri="http://schemas.openxmlformats.org/drawingml/2006/picture">
+                <pic:pic xmlns:pic="http://schemas.openxmlformats.org/drawingml/2006/picture">
+                  <pic:nvPicPr>
+                    <pic:cNvPr id="13" name="Picture 13" descr="Chart, scatter chart&#10;&#10;Description automatically generated"/>
+                    <pic:cNvPicPr/>
+                  </pic:nvPicPr>
+                  <pic:blipFill>
+                    <a:blip r:embed="rId9">
+                      <a:extLst>
+                        <a:ext uri="{28A0092B-C50C-407E-A947-70E740481C1C}">
+                          <a14:useLocalDpi xmlns:a14="http://schemas.microsoft.com/office/drawing/2010/main" val="0"/>
+                        </a:ext>
+                      </a:extLst>
+                    </a:blip>
+                    <a:stretch>
+                      <a:fillRect/>
+                    </a:stretch>
+                  </pic:blipFill>
+                  <pic:spPr>
+                    <a:xfrm>
+                      <a:off x="0" y="0"/>
+                      <a:ext cx="4925112" cy="2619741"/>
+                    </a:xfrm>
+                    <a:prstGeom prst="rect">
+                      <a:avLst/>
+                    </a:prstGeom>
+                  </pic:spPr>
+                </pic:pic>
+              </a:graphicData>
+            </a:graphic>
+          </wp:inline>
+        </w:drawing>
+      </w:r>
+    </w:p>
+    <w:p>
+      <w:pPr>
+        <w:rPr>
+          <w:rFonts w:ascii="Times New Roman" w:hAnsi="Times New Roman" w:cs="Times New Roman"/>
+          <w:sz w:val="24"/>
+          <w:szCs w:val="24"/>
+        </w:rPr>
+      </w:pPr>
+      <w:r>
+        <w:rPr>
+          <w:rFonts w:ascii="Times New Roman" w:hAnsi="Times New Roman" w:cs="Times New Roman"/>
+          <w:sz w:val="24"/>
+          <w:szCs w:val="24"/>
+        </w:rPr>
+        <w:t xml:space="preserve">This plot of weight against height shows that for top tennis players, the expected relationship between the variables is true: the taller a player is, the heavier he is. </w:t>
+      </w:r>
+    </w:p>
+    <w:p>
+      <w:pPr>
+        <w:rPr>
+          <w:rFonts w:ascii="Times New Roman" w:hAnsi="Times New Roman" w:cs="Times New Roman"/>
+          <w:b/>
+          <w:bCs/>
+          <w:sz w:val="28"/>
+          <w:szCs w:val="28"/>
+        </w:rPr>
+      </w:pPr>
+    </w:p>
+    <w:p>
+      <w:pPr>
+        <w:rPr>
+          <w:rFonts w:ascii="Times New Roman" w:hAnsi="Times New Roman" w:cs="Times New Roman"/>
+          <w:b/>
+          <w:bCs/>
+          <w:sz w:val="28"/>
+          <w:szCs w:val="28"/>
+        </w:rPr>
+      </w:pPr>
+      <w:r>
+        <w:rPr>
+          <w:rFonts w:ascii="Times New Roman" w:hAnsi="Times New Roman" w:cs="Times New Roman"/>
+          <w:b/>
+          <w:bCs/>
+          <w:sz w:val="28"/>
+          <w:szCs w:val="28"/>
+        </w:rPr>
+        <w:t>VISUALIZATION #6</w:t>
+      </w:r>
+    </w:p>
+    <w:p>
+      <w:pPr>
+        <w:rPr>
+          <w:rFonts w:ascii="Times New Roman" w:hAnsi="Times New Roman" w:cs="Times New Roman"/>
+          <w:b/>
+          <w:bCs/>
+          <w:sz w:val="28"/>
+          <w:szCs w:val="28"/>
+        </w:rPr>
+      </w:pPr>
+      <w:r>
+        <w:rPr>
+          <w:rFonts w:ascii="Times New Roman" w:hAnsi="Times New Roman" w:cs="Times New Roman"/>
+          <w:b/>
+          <w:bCs/>
+          <w:noProof/>
+          <w:sz w:val="28"/>
+          <w:szCs w:val="28"/>
+        </w:rPr>
+        <w:drawing>
+          <wp:inline distT="0" distB="0" distL="0" distR="0" wp14:anchorId="5C44E723" wp14:editId="7B368DB4">
+            <wp:extent cx="4925112" cy="2619741"/>
+            <wp:effectExtent l="0" t="0" r="0" b="9525"/>
+            <wp:docPr id="14" name="Picture 14" descr="Chart, scatter chart&#10;&#10;Description automatically generated"/>
+            <wp:cNvGraphicFramePr>
+              <a:graphicFrameLocks xmlns:a="http://schemas.openxmlformats.org/drawingml/2006/main" noChangeAspect="1"/>
+            </wp:cNvGraphicFramePr>
+            <a:graphic xmlns:a="http://schemas.openxmlformats.org/drawingml/2006/main">
+              <a:graphicData uri="http://schemas.openxmlformats.org/drawingml/2006/picture">
+                <pic:pic xmlns:pic="http://schemas.openxmlformats.org/drawingml/2006/picture">
+                  <pic:nvPicPr>
+                    <pic:cNvPr id="14" name="Picture 14" descr="Chart, scatter chart&#10;&#10;Description automatically generated"/>
+                    <pic:cNvPicPr/>
+                  </pic:nvPicPr>
+                  <pic:blipFill>
+                    <a:blip r:embed="rId10">
+                      <a:extLst>
+                        <a:ext uri="{28A0092B-C50C-407E-A947-70E740481C1C}">
+                          <a14:useLocalDpi xmlns:a14="http://schemas.microsoft.com/office/drawing/2010/main" val="0"/>
+                        </a:ext>
+                      </a:extLst>
+                    </a:blip>
+                    <a:stretch>
+                      <a:fillRect/>
+                    </a:stretch>
+                  </pic:blipFill>
+                  <pic:spPr>
+                    <a:xfrm>
+                      <a:off x="0" y="0"/>
+                      <a:ext cx="4925112" cy="2619741"/>
+                    </a:xfrm>
+                    <a:prstGeom prst="rect">
+                      <a:avLst/>
+                    </a:prstGeom>
+                  </pic:spPr>
+                </pic:pic>
+              </a:graphicData>
+            </a:graphic>
+          </wp:inline>
+        </w:drawing>
+      </w:r>
+    </w:p>
+    <w:p>
+      <w:pPr>
+        <w:rPr>
+          <w:rFonts w:ascii="Times New Roman" w:hAnsi="Times New Roman" w:cs="Times New Roman"/>
+          <w:sz w:val="24"/>
+          <w:szCs w:val="24"/>
+        </w:rPr>
+      </w:pPr>
+      <w:r>
+        <w:rPr>
+          <w:rFonts w:ascii="Times New Roman" w:hAnsi="Times New Roman" w:cs="Times New Roman"/>
+          <w:sz w:val="24"/>
+          <w:szCs w:val="24"/>
+        </w:rPr>
+        <w:lastRenderedPageBreak/>
+        <w:t xml:space="preserve">Most would agree that the older a player is, the longer he has competed for, and the more experienced he is. This </w:t>
+      </w:r>
+      <w:r>
+        <w:rPr>
+          <w:rFonts w:ascii="Times New Roman" w:hAnsi="Times New Roman" w:cs="Times New Roman"/>
+          <w:sz w:val="24"/>
+          <w:szCs w:val="24"/>
+        </w:rPr>
+        <w:t>logic leads us to assume that the older a player is, the better results he would have when faced with pressure situations. This plot of age against the player’s pressure rating (calculated by the ATP), shows that the opposite relationship is true: as a player gets older, its pressure rating declines (although not by a lot).</w:t>
+      </w:r>
+    </w:p>
+    <w:p>
+      <w:pPr>
+        <w:rPr>
+          <w:rFonts w:ascii="Times New Roman" w:hAnsi="Times New Roman" w:cs="Times New Roman"/>
+          <w:b/>
+          <w:bCs/>
+          <w:sz w:val="28"/>
+          <w:szCs w:val="28"/>
+        </w:rPr>
+      </w:pPr>
+    </w:p>
+    <w:p>
+      <w:pPr>
+        <w:rPr>
+          <w:rFonts w:ascii="Times New Roman" w:hAnsi="Times New Roman" w:cs="Times New Roman"/>
+          <w:b/>
+          <w:bCs/>
+          <w:sz w:val="28"/>
+          <w:szCs w:val="28"/>
+        </w:rPr>
+      </w:pPr>
+      <w:r>
+        <w:rPr>
+          <w:rFonts w:ascii="Times New Roman" w:hAnsi="Times New Roman" w:cs="Times New Roman"/>
+          <w:b/>
+          <w:bCs/>
+          <w:sz w:val="28"/>
+          <w:szCs w:val="28"/>
+        </w:rPr>
+        <w:t>VISUALIZATION #7</w:t>
+      </w:r>
+    </w:p>
+    <w:p>
+      <w:pPr>
+        <w:rPr>
+          <w:rFonts w:ascii="Times New Roman" w:hAnsi="Times New Roman" w:cs="Times New Roman"/>
+          <w:sz w:val="24"/>
+          <w:szCs w:val="24"/>
+        </w:rPr>
+      </w:pPr>
+      <w:r>
+        <w:rPr>
+          <w:rFonts w:ascii="Times New Roman" w:hAnsi="Times New Roman" w:cs="Times New Roman"/>
+          <w:noProof/>
+          <w:sz w:val="24"/>
+          <w:szCs w:val="24"/>
+        </w:rPr>
+        <w:drawing>
+          <wp:inline distT="0" distB="0" distL="0" distR="0" wp14:anchorId="0941BA90" wp14:editId="7D2F5A62">
+            <wp:extent cx="4925112" cy="2619741"/>
+            <wp:effectExtent l="0" t="0" r="0" b="9525"/>
+            <wp:docPr id="15" name="Picture 15" descr="Chart, scatter chart&#10;&#10;Description automatically generated"/>
+            <wp:cNvGraphicFramePr>
+              <a:graphicFrameLocks xmlns:a="http://schemas.openxmlformats.org/drawingml/2006/main" noChangeAspect="1"/>
+            </wp:cNvGraphicFramePr>
+            <a:graphic xmlns:a="http://schemas.openxmlformats.org/drawingml/2006/main">
+              <a:graphicData uri="http://schemas.openxmlformats.org/drawingml/2006/picture">
+                <pic:pic xmlns:pic="http://schemas.openxmlformats.org/drawingml/2006/picture">
+                  <pic:nvPicPr>
+                    <pic:cNvPr id="15" name="Picture 15" descr="Chart, scatter chart&#10;&#10;Description automatically generated"/>
+                    <pic:cNvPicPr/>
+                  </pic:nvPicPr>
+                  <pic:blipFill>
+                    <a:blip r:embed="rId11">
+                      <a:extLst>
+                        <a:ext uri="{28A0092B-C50C-407E-A947-70E740481C1C}">
+                          <a14:useLocalDpi xmlns:a14="http://schemas.microsoft.com/office/drawing/2010/main" val="0"/>
+                        </a:ext>
+                      </a:extLst>
+                    </a:blip>
+                    <a:stretch>
+                      <a:fillRect/>
+                    </a:stretch>
+                  </pic:blipFill>
+                  <pic:spPr>
+                    <a:xfrm>
+                      <a:off x="0" y="0"/>
+                      <a:ext cx="4925112" cy="2619741"/>
+                    </a:xfrm>
+                    <a:prstGeom prst="rect">
+                      <a:avLst/>
+                    </a:prstGeom>
+                  </pic:spPr>
+                </pic:pic>
+              </a:graphicData>
+            </a:graphic>
+          </wp:inline>
+        </w:drawing>
+      </w:r>
+    </w:p>
+    <w:p>
+      <w:pPr>
+        <w:rPr>
+          <w:rFonts w:ascii="Times New Roman" w:hAnsi="Times New Roman" w:cs="Times New Roman"/>
+          <w:sz w:val="24"/>
+          <w:szCs w:val="24"/>
+        </w:rPr>
+      </w:pPr>
+      <w:r>
+        <w:rPr>
+          <w:rFonts w:ascii="Times New Roman" w:hAnsi="Times New Roman" w:cs="Times New Roman"/>
+          <w:sz w:val="24"/>
+          <w:szCs w:val="24"/>
+        </w:rPr>
+        <w:t>As expected, the taller a player is, the better are his service stats.</w:t>
+      </w:r>
+    </w:p>
+    <w:p>
+      <w:pPr>
+        <w:rPr>
+          <w:rFonts w:ascii="Times New Roman" w:hAnsi="Times New Roman" w:cs="Times New Roman"/>
+          <w:b/>
+          <w:bCs/>
+          <w:sz w:val="28"/>
+          <w:szCs w:val="28"/>
+        </w:rPr>
+      </w:pPr>
+    </w:p>
+    <w:p>
+      <w:pPr>
+        <w:rPr>
+          <w:rFonts w:ascii="Times New Roman" w:hAnsi="Times New Roman" w:cs="Times New Roman"/>
+          <w:b/>
+          <w:bCs/>
+          <w:sz w:val="28"/>
+          <w:szCs w:val="28"/>
+        </w:rPr>
+      </w:pPr>
+      <w:r>
+        <w:rPr>
+          <w:rFonts w:ascii="Times New Roman" w:hAnsi="Times New Roman" w:cs="Times New Roman"/>
+          <w:b/>
+          <w:bCs/>
+          <w:sz w:val="28"/>
+          <w:szCs w:val="28"/>
+        </w:rPr>
+        <w:t>VISUALIZATION #8</w:t>
+      </w:r>
+    </w:p>
+    <w:p>
+      <w:pPr>
+        <w:rPr>
+          <w:rFonts w:ascii="Times New Roman" w:hAnsi="Times New Roman" w:cs="Times New Roman"/>
+          <w:sz w:val="24"/>
+          <w:szCs w:val="24"/>
+        </w:rPr>
+      </w:pPr>
+      <w:r>
+        <w:rPr>
+          <w:rFonts w:ascii="Times New Roman" w:hAnsi="Times New Roman" w:cs="Times New Roman"/>
+          <w:noProof/>
+          <w:sz w:val="24"/>
+          <w:szCs w:val="24"/>
+        </w:rPr>
+        <w:drawing>
+          <wp:inline distT="0" distB="0" distL="0" distR="0" wp14:anchorId="138173A5" wp14:editId="3E1BF9EC">
+            <wp:extent cx="4925112" cy="2619741"/>
+            <wp:effectExtent l="0" t="0" r="0" b="9525"/>
+            <wp:docPr id="16" name="Picture 16" descr="Chart, scatter chart&#10;&#10;Description automatically generated"/>
+            <wp:cNvGraphicFramePr>
+              <a:graphicFrameLocks xmlns:a="http://schemas.openxmlformats.org/drawingml/2006/main" noChangeAspect="1"/>
+            </wp:cNvGraphicFramePr>
+            <a:graphic xmlns:a="http://schemas.openxmlformats.org/drawingml/2006/main">
+              <a:graphicData uri="http://schemas.openxmlformats.org/drawingml/2006/picture">
+                <pic:pic xmlns:pic="http://schemas.openxmlformats.org/drawingml/2006/picture">
+                  <pic:nvPicPr>
+                    <pic:cNvPr id="16" name="Picture 16" descr="Chart, scatter chart&#10;&#10;Description automatically generated"/>
+                    <pic:cNvPicPr/>
+                  </pic:nvPicPr>
+                  <pic:blipFill>
+                    <a:blip r:embed="rId12">
+                      <a:extLst>
+                        <a:ext uri="{28A0092B-C50C-407E-A947-70E740481C1C}">
+                          <a14:useLocalDpi xmlns:a14="http://schemas.microsoft.com/office/drawing/2010/main" val="0"/>
+                        </a:ext>
+                      </a:extLst>
+                    </a:blip>
+                    <a:stretch>
+                      <a:fillRect/>
+                    </a:stretch>
+                  </pic:blipFill>
+                  <pic:spPr>
+                    <a:xfrm>
+                      <a:off x="0" y="0"/>
+                      <a:ext cx="4925112" cy="2619741"/>
+                    </a:xfrm>
+                    <a:prstGeom prst="rect">
+                      <a:avLst/>
+                    </a:prstGeom>
+                  </pic:spPr>
+                </pic:pic>
+              </a:graphicData>
+            </a:graphic>
+          </wp:inline>
+        </w:drawing>
+      </w:r>
+    </w:p>
+    <w:p>
+      <w:pPr>
+        <w:rPr>
+          <w:rFonts w:ascii="Times New Roman" w:hAnsi="Times New Roman" w:cs="Times New Roman"/>
+          <w:sz w:val="24"/>
+          <w:szCs w:val="24"/>
+        </w:rPr>
+      </w:pPr>
+      <w:r>
+        <w:rPr>
+          <w:rFonts w:ascii="Times New Roman" w:hAnsi="Times New Roman" w:cs="Times New Roman"/>
+          <w:sz w:val="24"/>
+          <w:szCs w:val="24"/>
+        </w:rPr>
+        <w:lastRenderedPageBreak/>
+        <w:t>This relationship shows us that the taller a player is, the worse it tends to do in returning games. This can be explained by the fact that shorter players have lower center of gravity, which helps with their returns.</w:t>
+      </w:r>
+    </w:p>
+    <w:p>
+      <w:pPr>
+        <w:rPr>
+          <w:rFonts w:ascii="Times New Roman" w:hAnsi="Times New Roman" w:cs="Times New Roman"/>
+          <w:sz w:val="24"/>
+          <w:szCs w:val="24"/>
+        </w:rPr>
+      </w:pPr>
+    </w:p>
+    <w:p>
+      <w:pPr>
+        <w:rPr>
+          <w:rFonts w:ascii="Times New Roman" w:hAnsi="Times New Roman" w:cs="Times New Roman"/>
+          <w:b/>
+          <w:bCs/>
+          <w:sz w:val="28"/>
+          <w:szCs w:val="28"/>
+        </w:rPr>
+      </w:pPr>
+      <w:r>
+        <w:rPr>
+          <w:rFonts w:ascii="Times New Roman" w:hAnsi="Times New Roman" w:cs="Times New Roman"/>
+          <w:b/>
+          <w:bCs/>
+          <w:sz w:val="28"/>
+          <w:szCs w:val="28"/>
+        </w:rPr>
+        <w:t>VISUALIZATION #9</w:t>
+      </w:r>
+    </w:p>
+    <w:p>
+      <w:pPr>
+        <w:rPr>
+          <w:rFonts w:ascii="Times New Roman" w:hAnsi="Times New Roman" w:cs="Times New Roman"/>
+          <w:sz w:val="24"/>
+          <w:szCs w:val="24"/>
+        </w:rPr>
+      </w:pPr>
+      <w:r>
+        <w:rPr>
+          <w:rFonts w:ascii="Times New Roman" w:hAnsi="Times New Roman" w:cs="Times New Roman"/>
+          <w:noProof/>
+          <w:sz w:val="24"/>
+          <w:szCs w:val="24"/>
+        </w:rPr>
+        <w:drawing>
+          <wp:inline distT="0" distB="0" distL="0" distR="0" wp14:anchorId="0F6F5FF1" wp14:editId="5BFEF408">
+            <wp:extent cx="4925112" cy="2619741"/>
+            <wp:effectExtent l="0" t="0" r="0" b="9525"/>
+            <wp:docPr id="17" name="Picture 17" descr="Chart, scatter chart&#10;&#10;Description automatically generated"/>
+            <wp:cNvGraphicFramePr>
+              <a:graphicFrameLocks xmlns:a="http://schemas.openxmlformats.org/drawingml/2006/main" noChangeAspect="1"/>
+            </wp:cNvGraphicFramePr>
+            <a:graphic xmlns:a="http://schemas.openxmlformats.org/drawingml/2006/main">
+              <a:graphicData uri="http://schemas.openxmlformats.org/drawingml/2006/picture">
+                <pic:pic xmlns:pic="http://schemas.openxmlformats.org/drawingml/2006/picture">
+                  <pic:nvPicPr>
+                    <pic:cNvPr id="17" name="Picture 17" descr="Chart, scatter chart&#10;&#10;Description automatically generated"/>
+                    <pic:cNvPicPr/>
+                  </pic:nvPicPr>
+                  <pic:blipFill>
+                    <a:blip r:embed="rId13">
+                      <a:extLst>
+                        <a:ext uri="{28A0092B-C50C-407E-A947-70E740481C1C}">
+                          <a14:useLocalDpi xmlns:a14="http://schemas.microsoft.com/office/drawing/2010/main" val="0"/>
+                        </a:ext>
+                      </a:extLst>
+                    </a:blip>
+                    <a:stretch>
+                      <a:fillRect/>
+                    </a:stretch>
+                  </pic:blipFill>
+                  <pic:spPr>
+                    <a:xfrm>
+                      <a:off x="0" y="0"/>
+                      <a:ext cx="4925112" cy="2619741"/>
+                    </a:xfrm>
+                    <a:prstGeom prst="rect">
+                      <a:avLst/>
+                    </a:prstGeom>
+                  </pic:spPr>
+                </pic:pic>
+              </a:graphicData>
+            </a:graphic>
+          </wp:inline>
+        </w:drawing>
+      </w:r>
+    </w:p>
+    <w:p>
+      <w:pPr>
+        <w:rPr>
+          <w:rFonts w:ascii="Times New Roman" w:hAnsi="Times New Roman" w:cs="Times New Roman"/>
+          <w:sz w:val="24"/>
+          <w:szCs w:val="24"/>
+        </w:rPr>
+      </w:pPr>
+      <w:r>
+        <w:rPr>
+          <w:rFonts w:ascii="Times New Roman" w:hAnsi="Times New Roman" w:cs="Times New Roman"/>
+          <w:sz w:val="24"/>
+          <w:szCs w:val="24"/>
+        </w:rPr>
+        <w:t xml:space="preserve">One would expect that a higher first serve percentage would result in a higher service games won percentage. The plot shows us that this is not true, with a player’s first serve percentage not seeming to be a </w:t>
+      </w:r>
+      <w:r>
+        <w:rPr>
+          <w:rFonts w:ascii="Times New Roman" w:hAnsi="Times New Roman" w:cs="Times New Roman"/>
+          <w:sz w:val="24"/>
+          <w:szCs w:val="24"/>
+        </w:rPr>
+        <w:t>determinant</w:t>
+      </w:r>
+      <w:r>
+        <w:rPr>
+          <w:rFonts w:ascii="Times New Roman" w:hAnsi="Times New Roman" w:cs="Times New Roman"/>
+          <w:sz w:val="24"/>
+          <w:szCs w:val="24"/>
+        </w:rPr>
+        <w:t xml:space="preserve"> factor </w:t>
+      </w:r>
+      <w:r>
+        <w:rPr>
+          <w:rFonts w:ascii="Times New Roman" w:hAnsi="Times New Roman" w:cs="Times New Roman"/>
+          <w:sz w:val="24"/>
+          <w:szCs w:val="24"/>
+        </w:rPr>
+        <w:t>of the percentage of service games won.</w:t>
+      </w:r>
+    </w:p>
+    <w:p>
+      <w:pPr>
+        <w:rPr>
+          <w:rFonts w:ascii="Times New Roman" w:hAnsi="Times New Roman" w:cs="Times New Roman"/>
+          <w:b/>
+          <w:bCs/>
+          <w:sz w:val="28"/>
+          <w:szCs w:val="28"/>
+        </w:rPr>
+      </w:pPr>
+    </w:p>
+    <w:p>
+      <w:pPr>
+        <w:rPr>
+          <w:rFonts w:ascii="Times New Roman" w:hAnsi="Times New Roman" w:cs="Times New Roman"/>
+          <w:b/>
+          <w:bCs/>
+          <w:sz w:val="28"/>
+          <w:szCs w:val="28"/>
+        </w:rPr>
+      </w:pPr>
+      <w:r>
+        <w:rPr>
+          <w:rFonts w:ascii="Times New Roman" w:hAnsi="Times New Roman" w:cs="Times New Roman"/>
+          <w:b/>
+          <w:bCs/>
+          <w:sz w:val="28"/>
+          <w:szCs w:val="28"/>
+        </w:rPr>
+        <w:t>VISUALIZATION #10</w:t>
+      </w:r>
+    </w:p>
+    <w:p>
+      <w:pPr>
+        <w:rPr>
+          <w:rFonts w:ascii="Times New Roman" w:hAnsi="Times New Roman" w:cs="Times New Roman"/>
+          <w:b/>
+          <w:bCs/>
+          <w:sz w:val="28"/>
+          <w:szCs w:val="28"/>
+        </w:rPr>
+      </w:pPr>
+      <w:r>
+        <w:rPr>
+          <w:rFonts w:ascii="Times New Roman" w:hAnsi="Times New Roman" w:cs="Times New Roman"/>
+          <w:b/>
+          <w:bCs/>
+          <w:noProof/>
+          <w:sz w:val="28"/>
+          <w:szCs w:val="28"/>
+        </w:rPr>
+        <w:drawing>
+          <wp:inline distT="0" distB="0" distL="0" distR="0" wp14:anchorId="39DF7BC8" wp14:editId="7D56DE55">
+            <wp:extent cx="4925112" cy="2619741"/>
+            <wp:effectExtent l="0" t="0" r="0" b="9525"/>
+            <wp:docPr id="18" name="Picture 18" descr="Chart, scatter chart&#10;&#10;Description automatically generated"/>
+            <wp:cNvGraphicFramePr>
+              <a:graphicFrameLocks xmlns:a="http://schemas.openxmlformats.org/drawingml/2006/main" noChangeAspect="1"/>
+            </wp:cNvGraphicFramePr>
+            <a:graphic xmlns:a="http://schemas.openxmlformats.org/drawingml/2006/main">
+              <a:graphicData uri="http://schemas.openxmlformats.org/drawingml/2006/picture">
+                <pic:pic xmlns:pic="http://schemas.openxmlformats.org/drawingml/2006/picture">
+                  <pic:nvPicPr>
+                    <pic:cNvPr id="18" name="Picture 18" descr="Chart, scatter chart&#10;&#10;Description automatically generated"/>
+                    <pic:cNvPicPr/>
+                  </pic:nvPicPr>
+                  <pic:blipFill>
+                    <a:blip r:embed="rId14">
+                      <a:extLst>
+                        <a:ext uri="{28A0092B-C50C-407E-A947-70E740481C1C}">
+                          <a14:useLocalDpi xmlns:a14="http://schemas.microsoft.com/office/drawing/2010/main" val="0"/>
+                        </a:ext>
+                      </a:extLst>
+                    </a:blip>
+                    <a:stretch>
+                      <a:fillRect/>
+                    </a:stretch>
+                  </pic:blipFill>
+                  <pic:spPr>
+                    <a:xfrm>
+                      <a:off x="0" y="0"/>
+                      <a:ext cx="4925112" cy="2619741"/>
+                    </a:xfrm>
+                    <a:prstGeom prst="rect">
+                      <a:avLst/>
+                    </a:prstGeom>
+                  </pic:spPr>
+                </pic:pic>
+              </a:graphicData>
+            </a:graphic>
+          </wp:inline>
+        </w:drawing>
+      </w:r>
+    </w:p>
+    <w:p>
+      <w:pPr>
+        <w:rPr>
+          <w:rFonts w:ascii="Times New Roman" w:hAnsi="Times New Roman" w:cs="Times New Roman"/>
+          <w:sz w:val="24"/>
+          <w:szCs w:val="24"/>
+        </w:rPr>
+      </w:pPr>
+      <w:r>
+        <w:rPr>
+          <w:rFonts w:ascii="Times New Roman" w:hAnsi="Times New Roman" w:cs="Times New Roman"/>
+          <w:sz w:val="24"/>
+          <w:szCs w:val="24"/>
+        </w:rPr>
+        <w:lastRenderedPageBreak/>
+        <w:t>An assumption thrown around in tennis is that taller tennis players, due to their potent serves, tend to have a better chance of winning tiebreaks. This plot tries to explore this relationship. It shows that a player’s tiebreak winning percentage does not change with as a player grows taller.</w:t>
+      </w:r>
+    </w:p>
+    <w:p>
+      <w:pPr>
+        <w:rPr>
+          <w:rFonts w:ascii="Times New Roman" w:hAnsi="Times New Roman" w:cs="Times New Roman"/>
+          <w:b/>
+          <w:bCs/>
+          <w:sz w:val="28"/>
+          <w:szCs w:val="28"/>
+        </w:rPr>
+      </w:pPr>
+    </w:p>
+    <w:p>
+      <w:pPr>
+        <w:rPr>
+          <w:rFonts w:ascii="Times New Roman" w:hAnsi="Times New Roman" w:cs="Times New Roman"/>
+          <w:b/>
+          <w:bCs/>
+          <w:sz w:val="28"/>
+          <w:szCs w:val="28"/>
+        </w:rPr>
+      </w:pPr>
+      <w:r>
+        <w:rPr>
+          <w:rFonts w:ascii="Times New Roman" w:hAnsi="Times New Roman" w:cs="Times New Roman"/>
+          <w:b/>
+          <w:bCs/>
+          <w:sz w:val="28"/>
+          <w:szCs w:val="28"/>
+        </w:rPr>
+        <w:t>VISUALIZATION #11</w:t>
+      </w:r>
+    </w:p>
+    <w:p>
+      <w:pPr>
+        <w:rPr>
+          <w:rFonts w:ascii="Times New Roman" w:hAnsi="Times New Roman" w:cs="Times New Roman"/>
+          <w:sz w:val="24"/>
+          <w:szCs w:val="24"/>
+        </w:rPr>
+      </w:pPr>
+      <w:r>
+        <w:rPr>
+          <w:rFonts w:ascii="Times New Roman" w:hAnsi="Times New Roman" w:cs="Times New Roman"/>
+          <w:noProof/>
+          <w:sz w:val="24"/>
+          <w:szCs w:val="24"/>
+        </w:rPr>
+        <w:drawing>
+          <wp:inline distT="0" distB="0" distL="0" distR="0" wp14:anchorId="046F11F6" wp14:editId="0D68ECB0">
+            <wp:extent cx="4925112" cy="2619741"/>
+            <wp:effectExtent l="0" t="0" r="0" b="9525"/>
+            <wp:docPr id="19" name="Picture 19" descr="Chart, scatter chart&#10;&#10;Description automatically generated"/>
+            <wp:cNvGraphicFramePr>
+              <a:graphicFrameLocks xmlns:a="http://schemas.openxmlformats.org/drawingml/2006/main" noChangeAspect="1"/>
+            </wp:cNvGraphicFramePr>
+            <a:graphic xmlns:a="http://schemas.openxmlformats.org/drawingml/2006/main">
+              <a:graphicData uri="http://schemas.openxmlformats.org/drawingml/2006/picture">
+                <pic:pic xmlns:pic="http://schemas.openxmlformats.org/drawingml/2006/picture">
+                  <pic:nvPicPr>
+                    <pic:cNvPr id="19" name="Picture 19" descr="Chart, scatter chart&#10;&#10;Description automatically generated"/>
+                    <pic:cNvPicPr/>
+                  </pic:nvPicPr>
+                  <pic:blipFill>
+                    <a:blip r:embed="rId15">
+                      <a:extLst>
+                        <a:ext uri="{28A0092B-C50C-407E-A947-70E740481C1C}">
+                          <a14:useLocalDpi xmlns:a14="http://schemas.microsoft.com/office/drawing/2010/main" val="0"/>
+                        </a:ext>
+                      </a:extLst>
+                    </a:blip>
+                    <a:stretch>
+                      <a:fillRect/>
+                    </a:stretch>
+                  </pic:blipFill>
+                  <pic:spPr>
+                    <a:xfrm>
+                      <a:off x="0" y="0"/>
+                      <a:ext cx="4925112" cy="2619741"/>
+                    </a:xfrm>
+                    <a:prstGeom prst="rect">
+                      <a:avLst/>
+                    </a:prstGeom>
+                  </pic:spPr>
+                </pic:pic>
+              </a:graphicData>
+            </a:graphic>
+          </wp:inline>
+        </w:drawing>
+      </w:r>
+    </w:p>
+    <w:p>
+      <w:pPr>
+        <w:rPr>
+          <w:rFonts w:ascii="Times New Roman" w:hAnsi="Times New Roman" w:cs="Times New Roman"/>
+          <w:sz w:val="24"/>
+          <w:szCs w:val="24"/>
+        </w:rPr>
+      </w:pPr>
+      <w:r>
+        <w:rPr>
+          <w:rFonts w:ascii="Times New Roman" w:hAnsi="Times New Roman" w:cs="Times New Roman"/>
+          <w:sz w:val="24"/>
+          <w:szCs w:val="24"/>
+        </w:rPr>
+        <w:t xml:space="preserve">This plot explores the relationship between a player’s quality of serve and a player’s quality of return. It shows that </w:t>
+      </w:r>
+      <w:r>
+        <w:rPr>
+          <w:rFonts w:ascii="Times New Roman" w:hAnsi="Times New Roman" w:cs="Times New Roman"/>
+          <w:sz w:val="24"/>
+          <w:szCs w:val="24"/>
+        </w:rPr>
+        <w:t>a player’s service rating is inversely related with the player’s return rating. That means that the better the players serves, the worse he tends to return.</w:t>
+      </w:r>
+    </w:p>
+    <w:p>
+      <w:pPr>
+        <w:rPr>
+          <w:rFonts w:ascii="Times New Roman" w:hAnsi="Times New Roman" w:cs="Times New Roman"/>
+          <w:b/>
+          <w:bCs/>
+          <w:sz w:val="28"/>
+          <w:szCs w:val="28"/>
+        </w:rPr>
+      </w:pPr>
+    </w:p>
+    <w:p>
+      <w:pPr>
+        <w:rPr>
+          <w:rFonts w:ascii="Times New Roman" w:hAnsi="Times New Roman" w:cs="Times New Roman"/>
+          <w:b/>
+          <w:bCs/>
+          <w:sz w:val="28"/>
+          <w:szCs w:val="28"/>
+        </w:rPr>
+      </w:pPr>
+      <w:r>
+        <w:rPr>
+          <w:rFonts w:ascii="Times New Roman" w:hAnsi="Times New Roman" w:cs="Times New Roman"/>
+          <w:b/>
+          <w:bCs/>
+          <w:sz w:val="28"/>
+          <w:szCs w:val="28"/>
+        </w:rPr>
+        <w:t>VISUALIZATION #12</w:t>
+      </w:r>
+    </w:p>
+    <w:p>
+      <w:pPr>
+        <w:rPr>
+          <w:rFonts w:ascii="Times New Roman" w:hAnsi="Times New Roman" w:cs="Times New Roman"/>
+          <w:sz w:val="24"/>
+          <w:szCs w:val="24"/>
+        </w:rPr>
+      </w:pPr>
+      <w:r>
+        <w:rPr>
+          <w:rFonts w:ascii="Times New Roman" w:hAnsi="Times New Roman" w:cs="Times New Roman"/>
+          <w:noProof/>
+          <w:sz w:val="24"/>
+          <w:szCs w:val="24"/>
+        </w:rPr>
+        <w:drawing>
+          <wp:inline distT="0" distB="0" distL="0" distR="0" wp14:anchorId="1E44FBAD" wp14:editId="06DED2A3">
+            <wp:extent cx="4925112" cy="2619741"/>
+            <wp:effectExtent l="0" t="0" r="0" b="9525"/>
+            <wp:docPr id="20" name="Picture 20" descr="Chart, bar chart&#10;&#10;Description automatically generated"/>
+            <wp:cNvGraphicFramePr>
+              <a:graphicFrameLocks xmlns:a="http://schemas.openxmlformats.org/drawingml/2006/main" noChangeAspect="1"/>
+            </wp:cNvGraphicFramePr>
+            <a:graphic xmlns:a="http://schemas.openxmlformats.org/drawingml/2006/main">
+              <a:graphicData uri="http://schemas.openxmlformats.org/drawingml/2006/picture">
+                <pic:pic xmlns:pic="http://schemas.openxmlformats.org/drawingml/2006/picture">
+                  <pic:nvPicPr>
+                    <pic:cNvPr id="20" name="Picture 20" descr="Chart, bar chart&#10;&#10;Description automatically generated"/>
+                    <pic:cNvPicPr/>
+                  </pic:nvPicPr>
+                  <pic:blipFill>
+                    <a:blip r:embed="rId16">
+                      <a:extLst>
+                        <a:ext uri="{28A0092B-C50C-407E-A947-70E740481C1C}">
+                          <a14:useLocalDpi xmlns:a14="http://schemas.microsoft.com/office/drawing/2010/main" val="0"/>
+                        </a:ext>
+                      </a:extLst>
+                    </a:blip>
+                    <a:stretch>
+                      <a:fillRect/>
+                    </a:stretch>
+                  </pic:blipFill>
+                  <pic:spPr>
+                    <a:xfrm>
+                      <a:off x="0" y="0"/>
+                      <a:ext cx="4925112" cy="2619741"/>
+                    </a:xfrm>
+                    <a:prstGeom prst="rect">
+                      <a:avLst/>
+                    </a:prstGeom>
+                  </pic:spPr>
+                </pic:pic>
+              </a:graphicData>
+            </a:graphic>
+          </wp:inline>
+        </w:drawing>
+      </w:r>
+    </w:p>
+    <w:p>
+      <w:pPr>
+        <w:rPr>
+          <w:rFonts w:ascii="Times New Roman" w:hAnsi="Times New Roman" w:cs="Times New Roman"/>
+          <w:sz w:val="24"/>
+          <w:szCs w:val="24"/>
+        </w:rPr>
+      </w:pPr>
+      <w:r>
+        <w:rPr>
+          <w:rFonts w:ascii="Times New Roman" w:hAnsi="Times New Roman" w:cs="Times New Roman"/>
+          <w:sz w:val="24"/>
+          <w:szCs w:val="24"/>
+        </w:rPr>
+        <w:lastRenderedPageBreak/>
+        <w:t>The bar chart of players divided by their age range shows us that the vast majority of top tennis players are in between the ages of 21 and 35 years old, with the most populated group between 26 and 30 years of age.</w:t>
+      </w:r>
+    </w:p>
+    <w:p>
+      <w:pPr>
+        <w:rPr>
+          <w:rFonts w:ascii="Times New Roman" w:hAnsi="Times New Roman" w:cs="Times New Roman"/>
+          <w:b/>
+          <w:bCs/>
+          <w:sz w:val="28"/>
+          <w:szCs w:val="28"/>
+        </w:rPr>
+      </w:pPr>
+    </w:p>
+    <w:p>
+      <w:pPr>
+        <w:rPr>
+          <w:rFonts w:ascii="Times New Roman" w:hAnsi="Times New Roman" w:cs="Times New Roman"/>
+          <w:b/>
+          <w:bCs/>
+          <w:sz w:val="28"/>
+          <w:szCs w:val="28"/>
+        </w:rPr>
+      </w:pPr>
+      <w:r>
+        <w:rPr>
+          <w:rFonts w:ascii="Times New Roman" w:hAnsi="Times New Roman" w:cs="Times New Roman"/>
+          <w:b/>
+          <w:bCs/>
+          <w:sz w:val="28"/>
+          <w:szCs w:val="28"/>
+        </w:rPr>
+        <w:t>VISUALIZATION #13</w:t>
+      </w:r>
+    </w:p>
+    <w:p>
+      <w:pPr>
+        <w:rPr>
+          <w:rFonts w:ascii="Times New Roman" w:hAnsi="Times New Roman" w:cs="Times New Roman"/>
+          <w:sz w:val="24"/>
+          <w:szCs w:val="24"/>
+        </w:rPr>
+      </w:pPr>
+      <w:r>
+        <w:rPr>
+          <w:rFonts w:ascii="Times New Roman" w:hAnsi="Times New Roman" w:cs="Times New Roman"/>
+          <w:noProof/>
+          <w:sz w:val="24"/>
+          <w:szCs w:val="24"/>
+        </w:rPr>
+        <w:drawing>
+          <wp:inline distT="0" distB="0" distL="0" distR="0" wp14:anchorId="24C0B068" wp14:editId="0DD5D1AA">
+            <wp:extent cx="4925112" cy="2619741"/>
+            <wp:effectExtent l="0" t="0" r="0" b="9525"/>
+            <wp:docPr id="21" name="Picture 21" descr="Chart, timeline, bar chart&#10;&#10;Description automatically generated with medium confidence"/>
+            <wp:cNvGraphicFramePr>
+              <a:graphicFrameLocks xmlns:a="http://schemas.openxmlformats.org/drawingml/2006/main" noChangeAspect="1"/>
+            </wp:cNvGraphicFramePr>
+            <a:graphic xmlns:a="http://schemas.openxmlformats.org/drawingml/2006/main">
+              <a:graphicData uri="http://schemas.openxmlformats.org/drawingml/2006/picture">
+                <pic:pic xmlns:pic="http://schemas.openxmlformats.org/drawingml/2006/picture">
+                  <pic:nvPicPr>
+                    <pic:cNvPr id="21" name="Picture 21" descr="Chart, timeline, bar chart&#10;&#10;Description automatically generated with medium confidence"/>
+                    <pic:cNvPicPr/>
+                  </pic:nvPicPr>
+                  <pic:blipFill>
+                    <a:blip r:embed="rId17">
+                      <a:extLst>
+                        <a:ext uri="{28A0092B-C50C-407E-A947-70E740481C1C}">
+                          <a14:useLocalDpi xmlns:a14="http://schemas.microsoft.com/office/drawing/2010/main" val="0"/>
+                        </a:ext>
+                      </a:extLst>
+                    </a:blip>
+                    <a:stretch>
+                      <a:fillRect/>
+                    </a:stretch>
+                  </pic:blipFill>
+                  <pic:spPr>
+                    <a:xfrm>
+                      <a:off x="0" y="0"/>
+                      <a:ext cx="4925112" cy="2619741"/>
+                    </a:xfrm>
+                    <a:prstGeom prst="rect">
+                      <a:avLst/>
+                    </a:prstGeom>
+                  </pic:spPr>
+                </pic:pic>
+              </a:graphicData>
+            </a:graphic>
+          </wp:inline>
+        </w:drawing>
+      </w:r>
+    </w:p>
+    <w:p>
+      <w:pPr>
+        <w:rPr>
+          <w:rFonts w:ascii="Times New Roman" w:hAnsi="Times New Roman" w:cs="Times New Roman"/>
+          <w:sz w:val="24"/>
+          <w:szCs w:val="24"/>
+        </w:rPr>
+      </w:pPr>
+      <w:r>
+        <w:rPr>
+          <w:rFonts w:ascii="Times New Roman" w:hAnsi="Times New Roman" w:cs="Times New Roman"/>
+          <w:sz w:val="24"/>
+          <w:szCs w:val="24"/>
+        </w:rPr>
+        <w:t>This facet grid of players by age range divided into their respective regions can be used to strengthen the conclusions made with visualization #2 (boxplot of age by region).</w:t>
       </w:r>
     </w:p>
     <w:p>
@@ -1769,6 +2639,72 @@
       <w:pPr>
         <w:rPr>
           <w:rFonts w:ascii="Times New Roman" w:hAnsi="Times New Roman" w:cs="Times New Roman"/>
+          <w:sz w:val="24"/>
+          <w:szCs w:val="24"/>
+        </w:rPr>
+      </w:pPr>
+      <w:r>
+        <w:rPr>
+          <w:rFonts w:ascii="Times New Roman" w:hAnsi="Times New Roman" w:cs="Times New Roman"/>
+          <w:sz w:val="24"/>
+          <w:szCs w:val="24"/>
+        </w:rPr>
+        <w:tab/>
+        <w:t>For every area analyzed, I attempted to reduce the dimensionality of the data through principal component analysis. In most cases this ended up being redundant, because performing PCA did not successfully reduce the dimensionality of the data</w:t>
+      </w:r>
+      <w:r>
+        <w:rPr>
+          <w:rFonts w:ascii="Times New Roman" w:hAnsi="Times New Roman" w:cs="Times New Roman"/>
+          <w:sz w:val="24"/>
+          <w:szCs w:val="24"/>
+        </w:rPr>
+        <w:t xml:space="preserve"> with my desired threshold of 9</w:t>
+      </w:r>
+      <w:r>
+        <w:rPr>
+          <w:rFonts w:ascii="Times New Roman" w:hAnsi="Times New Roman" w:cs="Times New Roman"/>
+          <w:sz w:val="24"/>
+          <w:szCs w:val="24"/>
+        </w:rPr>
+        <w:t>5</w:t>
+      </w:r>
+      <w:r>
+        <w:rPr>
+          <w:rFonts w:ascii="Times New Roman" w:hAnsi="Times New Roman" w:cs="Times New Roman"/>
+          <w:sz w:val="24"/>
+          <w:szCs w:val="24"/>
+        </w:rPr>
+        <w:t>%</w:t>
+      </w:r>
+      <w:r>
+        <w:rPr>
+          <w:rFonts w:ascii="Times New Roman" w:hAnsi="Times New Roman" w:cs="Times New Roman"/>
+          <w:sz w:val="24"/>
+          <w:szCs w:val="24"/>
+        </w:rPr>
+        <w:t xml:space="preserve"> for the minimum desired variability explained by the principal components</w:t>
+      </w:r>
+      <w:r>
+        <w:rPr>
+          <w:rFonts w:ascii="Times New Roman" w:hAnsi="Times New Roman" w:cs="Times New Roman"/>
+          <w:sz w:val="24"/>
+          <w:szCs w:val="24"/>
+        </w:rPr>
+        <w:t>. Additionally, not all related columns were used, as ranking and ratings are resulting of the other area-related variables, so they would cause a bias in my analysis.</w:t>
+      </w:r>
+      <w:r>
+        <w:rPr>
+          <w:rFonts w:ascii="Times New Roman" w:hAnsi="Times New Roman" w:cs="Times New Roman"/>
+          <w:sz w:val="24"/>
+          <w:szCs w:val="24"/>
+        </w:rPr>
+        <w:t xml:space="preserve"> All used variables have been scaled prior to the PCA analysis.</w:t>
+      </w:r>
+    </w:p>
+    <w:p>
+      <w:pPr>
+        <w:rPr>
+          <w:rFonts w:ascii="Times New Roman" w:hAnsi="Times New Roman" w:cs="Times New Roman"/>
           <w:b/>
           <w:bCs/>
           <w:sz w:val="28"/>
@@ -1790,8 +2726,8 @@
       <w:pPr>
         <w:rPr>
           <w:rFonts w:ascii="Times New Roman" w:hAnsi="Times New Roman" w:cs="Times New Roman"/>
-          <w:sz w:val="28"/>
-          <w:szCs w:val="28"/>
+          <w:sz w:val="24"/>
+          <w:szCs w:val="24"/>
         </w:rPr>
       </w:pPr>
       <w:r>
@@ -1802,25 +2738,204 @@
         </w:rPr>
         <w:tab/>
       </w:r>
-    </w:p>
-    <w:p>
-      <w:pPr>
-        <w:rPr>
-          <w:rFonts w:ascii="Times New Roman" w:hAnsi="Times New Roman" w:cs="Times New Roman"/>
-          <w:b/>
-          <w:bCs/>
-          <w:sz w:val="28"/>
-          <w:szCs w:val="28"/>
-        </w:rPr>
-      </w:pPr>
-      <w:r>
-        <w:rPr>
-          <w:rFonts w:ascii="Times New Roman" w:hAnsi="Times New Roman" w:cs="Times New Roman"/>
-          <w:b/>
-          <w:bCs/>
-          <w:sz w:val="28"/>
-          <w:szCs w:val="28"/>
-        </w:rPr>
+      <w:r>
+        <w:rPr>
+          <w:rFonts w:ascii="Times New Roman" w:hAnsi="Times New Roman" w:cs="Times New Roman"/>
+          <w:sz w:val="24"/>
+          <w:szCs w:val="24"/>
+        </w:rPr>
+        <w:t xml:space="preserve">In this area, performing PCA was helpful, as </w:t>
+      </w:r>
+      <w:r>
+        <w:rPr>
+          <w:rFonts w:ascii="Times New Roman" w:hAnsi="Times New Roman" w:cs="Times New Roman"/>
+          <w:sz w:val="24"/>
+          <w:szCs w:val="24"/>
+        </w:rPr>
+        <w:t>my</w:t>
+      </w:r>
+      <w:r>
+        <w:rPr>
+          <w:rFonts w:ascii="Times New Roman" w:hAnsi="Times New Roman" w:cs="Times New Roman"/>
+          <w:sz w:val="24"/>
+          <w:szCs w:val="24"/>
+        </w:rPr>
+        <w:t xml:space="preserve"> 9</w:t>
+      </w:r>
+      <w:r>
+        <w:rPr>
+          <w:rFonts w:ascii="Times New Roman" w:hAnsi="Times New Roman" w:cs="Times New Roman"/>
+          <w:sz w:val="24"/>
+          <w:szCs w:val="24"/>
+        </w:rPr>
+        <w:t>5</w:t>
+      </w:r>
+      <w:r>
+        <w:rPr>
+          <w:rFonts w:ascii="Times New Roman" w:hAnsi="Times New Roman" w:cs="Times New Roman"/>
+          <w:sz w:val="24"/>
+          <w:szCs w:val="24"/>
+        </w:rPr>
+        <w:t xml:space="preserve">% </w:t>
+      </w:r>
+      <w:r>
+        <w:rPr>
+          <w:rFonts w:ascii="Times New Roman" w:hAnsi="Times New Roman" w:cs="Times New Roman"/>
+          <w:sz w:val="24"/>
+          <w:szCs w:val="24"/>
+        </w:rPr>
+        <w:t>threshold</w:t>
+      </w:r>
+      <w:r>
+        <w:rPr>
+          <w:rFonts w:ascii="Times New Roman" w:hAnsi="Times New Roman" w:cs="Times New Roman"/>
+          <w:sz w:val="24"/>
+          <w:szCs w:val="24"/>
+        </w:rPr>
+        <w:t xml:space="preserve"> was with </w:t>
+      </w:r>
+      <w:r>
+        <w:rPr>
+          <w:rFonts w:ascii="Times New Roman" w:hAnsi="Times New Roman" w:cs="Times New Roman"/>
+          <w:sz w:val="24"/>
+          <w:szCs w:val="24"/>
+        </w:rPr>
+        <w:t>4</w:t>
+      </w:r>
+      <w:r>
+        <w:rPr>
+          <w:rFonts w:ascii="Times New Roman" w:hAnsi="Times New Roman" w:cs="Times New Roman"/>
+          <w:sz w:val="24"/>
+          <w:szCs w:val="24"/>
+        </w:rPr>
+        <w:t xml:space="preserve"> components, </w:t>
+      </w:r>
+      <w:r>
+        <w:rPr>
+          <w:rFonts w:ascii="Times New Roman" w:hAnsi="Times New Roman" w:cs="Times New Roman"/>
+          <w:sz w:val="24"/>
+          <w:szCs w:val="24"/>
+        </w:rPr>
+        <w:t>which reduces the variables to be analyzed from 6 to 4</w:t>
+      </w:r>
+      <w:r>
+        <w:rPr>
+          <w:rFonts w:ascii="Times New Roman" w:hAnsi="Times New Roman" w:cs="Times New Roman"/>
+          <w:sz w:val="24"/>
+          <w:szCs w:val="24"/>
+        </w:rPr>
+        <w:t xml:space="preserve">. </w:t>
+      </w:r>
+      <w:r>
+        <w:rPr>
+          <w:rFonts w:ascii="Times New Roman" w:hAnsi="Times New Roman" w:cs="Times New Roman"/>
+          <w:sz w:val="24"/>
+          <w:szCs w:val="24"/>
+        </w:rPr>
+        <w:t xml:space="preserve">Therefore, the PCA </w:t>
+      </w:r>
+      <w:r>
+        <w:rPr>
+          <w:rFonts w:ascii="Times New Roman" w:hAnsi="Times New Roman" w:cs="Times New Roman"/>
+          <w:sz w:val="24"/>
+          <w:szCs w:val="24"/>
+        </w:rPr>
+        <w:t>successfully</w:t>
+      </w:r>
+      <w:r>
+        <w:rPr>
+          <w:rFonts w:ascii="Times New Roman" w:hAnsi="Times New Roman" w:cs="Times New Roman"/>
+          <w:sz w:val="24"/>
+          <w:szCs w:val="24"/>
+        </w:rPr>
+        <w:t xml:space="preserve"> reduce</w:t>
+      </w:r>
+      <w:r>
+        <w:rPr>
+          <w:rFonts w:ascii="Times New Roman" w:hAnsi="Times New Roman" w:cs="Times New Roman"/>
+          <w:sz w:val="24"/>
+          <w:szCs w:val="24"/>
+        </w:rPr>
+        <w:t xml:space="preserve">d </w:t>
+      </w:r>
+      <w:r>
+        <w:rPr>
+          <w:rFonts w:ascii="Times New Roman" w:hAnsi="Times New Roman" w:cs="Times New Roman"/>
+          <w:sz w:val="24"/>
+          <w:szCs w:val="24"/>
+        </w:rPr>
+        <w:t>the dimensionality of the data.</w:t>
+      </w:r>
+      <w:r>
+        <w:rPr>
+          <w:rFonts w:ascii="Times New Roman" w:hAnsi="Times New Roman" w:cs="Times New Roman"/>
+          <w:sz w:val="24"/>
+          <w:szCs w:val="24"/>
+        </w:rPr>
+        <w:t xml:space="preserve"> By creating a scree plot, we can reassure this dimensionality reduction, as the optimal number of principal components is 4.</w:t>
+      </w:r>
+    </w:p>
+    <w:p>
+      <w:pPr>
+        <w:ind w:firstLine="720"/>
+        <w:rPr>
+          <w:rFonts w:ascii="Times New Roman" w:hAnsi="Times New Roman" w:cs="Times New Roman"/>
+          <w:sz w:val="24"/>
+          <w:szCs w:val="24"/>
+        </w:rPr>
+      </w:pPr>
+      <w:r>
+        <w:rPr>
+          <w:rFonts w:ascii="Times New Roman" w:hAnsi="Times New Roman" w:cs="Times New Roman"/>
+          <w:sz w:val="24"/>
+          <w:szCs w:val="24"/>
+        </w:rPr>
+        <w:t xml:space="preserve">Through a biplot, we can also observe how the variables being studied relate to the </w:t>
+      </w:r>
+      <w:r>
+        <w:rPr>
+          <w:rFonts w:ascii="Times New Roman" w:hAnsi="Times New Roman" w:cs="Times New Roman"/>
+          <w:sz w:val="24"/>
+          <w:szCs w:val="24"/>
+        </w:rPr>
+        <w:t>principal component</w:t>
+      </w:r>
+      <w:r>
+        <w:rPr>
+          <w:rFonts w:ascii="Times New Roman" w:hAnsi="Times New Roman" w:cs="Times New Roman"/>
+          <w:sz w:val="24"/>
+          <w:szCs w:val="24"/>
+        </w:rPr>
+        <w:t>s created.</w:t>
+      </w:r>
+      <w:r>
+        <w:rPr>
+          <w:rFonts w:ascii="Times New Roman" w:hAnsi="Times New Roman" w:cs="Times New Roman"/>
+          <w:sz w:val="24"/>
+          <w:szCs w:val="24"/>
+        </w:rPr>
+        <w:t xml:space="preserve"> I also used a correlation matrix to achieve the same goal.</w:t>
+      </w:r>
+    </w:p>
+    <w:p>
+      <w:pPr>
+        <w:rPr>
+          <w:rFonts w:ascii="Times New Roman" w:hAnsi="Times New Roman" w:cs="Times New Roman"/>
+          <w:b/>
+          <w:bCs/>
+          <w:sz w:val="28"/>
+          <w:szCs w:val="28"/>
+        </w:rPr>
+      </w:pPr>
+      <w:r>
+        <w:rPr>
+          <w:rFonts w:ascii="Times New Roman" w:hAnsi="Times New Roman" w:cs="Times New Roman"/>
+          <w:b/>
+          <w:bCs/>
+          <w:sz w:val="28"/>
+          <w:szCs w:val="28"/>
+        </w:rPr>
+        <w:lastRenderedPageBreak/>
         <w:t>RETURN</w:t>
       </w:r>
     </w:p>
@@ -1828,6 +2943,81 @@
       <w:pPr>
         <w:rPr>
           <w:rFonts w:ascii="Times New Roman" w:hAnsi="Times New Roman" w:cs="Times New Roman"/>
+          <w:sz w:val="24"/>
+          <w:szCs w:val="24"/>
+        </w:rPr>
+      </w:pPr>
+      <w:r>
+        <w:rPr>
+          <w:rFonts w:ascii="Times New Roman" w:hAnsi="Times New Roman" w:cs="Times New Roman"/>
+          <w:sz w:val="28"/>
+          <w:szCs w:val="28"/>
+        </w:rPr>
+        <w:tab/>
+      </w:r>
+      <w:r>
+        <w:rPr>
+          <w:rFonts w:ascii="Times New Roman" w:hAnsi="Times New Roman" w:cs="Times New Roman"/>
+          <w:sz w:val="24"/>
+          <w:szCs w:val="24"/>
+        </w:rPr>
+        <w:t>When it comes to return data</w:t>
+      </w:r>
+      <w:r>
+        <w:rPr>
+          <w:rFonts w:ascii="Times New Roman" w:hAnsi="Times New Roman" w:cs="Times New Roman"/>
+          <w:sz w:val="24"/>
+          <w:szCs w:val="24"/>
+        </w:rPr>
+        <w:t xml:space="preserve">, performing PCA </w:t>
+      </w:r>
+      <w:r>
+        <w:rPr>
+          <w:rFonts w:ascii="Times New Roman" w:hAnsi="Times New Roman" w:cs="Times New Roman"/>
+          <w:sz w:val="24"/>
+          <w:szCs w:val="24"/>
+        </w:rPr>
+        <w:t>allowed me to reduce the dimensionality of the data from 4 variables to 3.</w:t>
+      </w:r>
+      <w:r>
+        <w:rPr>
+          <w:rFonts w:ascii="Times New Roman" w:hAnsi="Times New Roman" w:cs="Times New Roman"/>
+          <w:sz w:val="24"/>
+          <w:szCs w:val="24"/>
+        </w:rPr>
+        <w:t xml:space="preserve"> </w:t>
+      </w:r>
+      <w:r>
+        <w:rPr>
+          <w:rFonts w:ascii="Times New Roman" w:hAnsi="Times New Roman" w:cs="Times New Roman"/>
+          <w:sz w:val="24"/>
+          <w:szCs w:val="24"/>
+        </w:rPr>
+        <w:t>However, the scree plot tells us that, perhaps, the optimal number of principal components to use should be 2. For the remainder of the analysis, I decided to go with 3 principal components for this data due to it surpassing the 95% minimum desired variability explained threshold.</w:t>
+      </w:r>
+    </w:p>
+    <w:p>
+      <w:pPr>
+        <w:ind w:firstLine="720"/>
+        <w:rPr>
+          <w:rFonts w:ascii="Times New Roman" w:hAnsi="Times New Roman" w:cs="Times New Roman"/>
+          <w:sz w:val="24"/>
+          <w:szCs w:val="24"/>
+        </w:rPr>
+      </w:pPr>
+      <w:r>
+        <w:rPr>
+          <w:rFonts w:ascii="Times New Roman" w:hAnsi="Times New Roman" w:cs="Times New Roman"/>
+          <w:sz w:val="24"/>
+          <w:szCs w:val="24"/>
+        </w:rPr>
+        <w:t>Through a biplot, we can also observe how the variables being studied relate to the principal components created. I also used a correlation matrix to achieve the same goal.</w:t>
+      </w:r>
+    </w:p>
+    <w:p>
+      <w:pPr>
+        <w:rPr>
+          <w:rFonts w:ascii="Times New Roman" w:hAnsi="Times New Roman" w:cs="Times New Roman"/>
           <w:sz w:val="28"/>
           <w:szCs w:val="28"/>
         </w:rPr>
@@ -1852,6 +3042,51 @@
           <w:szCs w:val="28"/>
         </w:rPr>
         <w:t>PRESSURE POINTS</w:t>
+      </w:r>
+    </w:p>
+    <w:p>
+      <w:pPr>
+        <w:rPr>
+          <w:rFonts w:ascii="Times New Roman" w:hAnsi="Times New Roman" w:cs="Times New Roman"/>
+          <w:sz w:val="24"/>
+          <w:szCs w:val="24"/>
+        </w:rPr>
+      </w:pPr>
+      <w:r>
+        <w:rPr>
+          <w:rFonts w:ascii="Times New Roman" w:hAnsi="Times New Roman" w:cs="Times New Roman"/>
+          <w:b/>
+          <w:bCs/>
+          <w:sz w:val="28"/>
+          <w:szCs w:val="28"/>
+        </w:rPr>
+        <w:tab/>
+      </w:r>
+      <w:r>
+        <w:rPr>
+          <w:rFonts w:ascii="Times New Roman" w:hAnsi="Times New Roman" w:cs="Times New Roman"/>
+          <w:sz w:val="24"/>
+          <w:szCs w:val="24"/>
+        </w:rPr>
+        <w:t>Finally, data taken regarding pressure points had a different result. To achieve my 95% threshold, the minimum number of principal components to use is 4, equal to the number of variables being studied. Therefore, PCA, in this case, was not needed. I still decided to use the PCA data for the remainder of the analysis (as opposed to the original variables), for consistency’s sake.</w:t>
+      </w:r>
+    </w:p>
+    <w:p>
+      <w:pPr>
+        <w:ind w:firstLine="720"/>
+        <w:rPr>
+          <w:rFonts w:ascii="Times New Roman" w:hAnsi="Times New Roman" w:cs="Times New Roman"/>
+          <w:sz w:val="24"/>
+          <w:szCs w:val="24"/>
+        </w:rPr>
+      </w:pPr>
+      <w:r>
+        <w:rPr>
+          <w:rFonts w:ascii="Times New Roman" w:hAnsi="Times New Roman" w:cs="Times New Roman"/>
+          <w:sz w:val="24"/>
+          <w:szCs w:val="24"/>
+        </w:rPr>
+        <w:t>Through a biplot, we can also observe how the variables being studied relate to the principal components created. I also used a correlation matrix to achieve the same goal.</w:t>
       </w:r>
     </w:p>
     <w:p>
@@ -1886,6 +3121,97 @@
       <w:pPr>
         <w:rPr>
           <w:rFonts w:ascii="Times New Roman" w:hAnsi="Times New Roman" w:cs="Times New Roman"/>
+          <w:b/>
+          <w:bCs/>
+          <w:sz w:val="28"/>
+          <w:szCs w:val="28"/>
+        </w:rPr>
+      </w:pPr>
+      <w:r>
+        <w:rPr>
+          <w:rFonts w:ascii="Times New Roman" w:hAnsi="Times New Roman" w:cs="Times New Roman"/>
+          <w:b/>
+          <w:bCs/>
+          <w:sz w:val="28"/>
+          <w:szCs w:val="28"/>
+        </w:rPr>
+        <w:t>SERVE</w:t>
+      </w:r>
+    </w:p>
+    <w:p>
+      <w:pPr>
+        <w:rPr>
+          <w:rFonts w:ascii="Times New Roman" w:hAnsi="Times New Roman" w:cs="Times New Roman"/>
+          <w:sz w:val="28"/>
+          <w:szCs w:val="28"/>
+        </w:rPr>
+      </w:pPr>
+      <w:r>
+        <w:rPr>
+          <w:rFonts w:ascii="Times New Roman" w:hAnsi="Times New Roman" w:cs="Times New Roman"/>
+          <w:sz w:val="28"/>
+          <w:szCs w:val="28"/>
+        </w:rPr>
+        <w:tab/>
+      </w:r>
+    </w:p>
+    <w:p>
+      <w:pPr>
+        <w:rPr>
+          <w:rFonts w:ascii="Times New Roman" w:hAnsi="Times New Roman" w:cs="Times New Roman"/>
+          <w:b/>
+          <w:bCs/>
+          <w:sz w:val="28"/>
+          <w:szCs w:val="28"/>
+        </w:rPr>
+      </w:pPr>
+      <w:r>
+        <w:rPr>
+          <w:rFonts w:ascii="Times New Roman" w:hAnsi="Times New Roman" w:cs="Times New Roman"/>
+          <w:b/>
+          <w:bCs/>
+          <w:sz w:val="28"/>
+          <w:szCs w:val="28"/>
+        </w:rPr>
+        <w:t>RETURN</w:t>
+      </w:r>
+    </w:p>
+    <w:p>
+      <w:pPr>
+        <w:rPr>
+          <w:rFonts w:ascii="Times New Roman" w:hAnsi="Times New Roman" w:cs="Times New Roman"/>
+          <w:sz w:val="28"/>
+          <w:szCs w:val="28"/>
+        </w:rPr>
+      </w:pPr>
+    </w:p>
+    <w:p>
+      <w:pPr>
+        <w:rPr>
+          <w:rFonts w:ascii="Times New Roman" w:hAnsi="Times New Roman" w:cs="Times New Roman"/>
+          <w:b/>
+          <w:bCs/>
+          <w:sz w:val="28"/>
+          <w:szCs w:val="28"/>
+        </w:rPr>
+      </w:pPr>
+      <w:r>
+        <w:rPr>
+          <w:rFonts w:ascii="Times New Roman" w:hAnsi="Times New Roman" w:cs="Times New Roman"/>
+          <w:b/>
+          <w:bCs/>
+          <w:sz w:val="28"/>
+          <w:szCs w:val="28"/>
+        </w:rPr>
+        <w:t>PRESSURE POINTS</w:t>
+      </w:r>
+    </w:p>
+    <w:p>
+      <w:pPr>
+        <w:rPr>
+          <w:rFonts w:ascii="Times New Roman" w:hAnsi="Times New Roman" w:cs="Times New Roman"/>
+          <w:b/>
+          <w:bCs/>
           <w:sz w:val="36"/>
           <w:szCs w:val="36"/>
         </w:rPr>
@@ -1897,53 +3223,389 @@
           <w:rFonts w:ascii="Times New Roman" w:hAnsi="Times New Roman" w:cs="Times New Roman"/>
           <w:b/>
           <w:bCs/>
+          <w:sz w:val="32"/>
+          <w:szCs w:val="32"/>
+        </w:rPr>
+      </w:pPr>
+      <w:r>
+        <w:rPr>
+          <w:rFonts w:ascii="Times New Roman" w:hAnsi="Times New Roman" w:cs="Times New Roman"/>
+          <w:b/>
+          <w:bCs/>
+          <w:sz w:val="32"/>
+          <w:szCs w:val="32"/>
+        </w:rPr>
+        <w:t>CLUSTERING VISUALIZATIONS AND CONCLUSIONS</w:t>
+      </w:r>
+    </w:p>
+    <w:p>
+      <w:pPr>
+        <w:rPr>
+          <w:rFonts w:ascii="Times New Roman" w:hAnsi="Times New Roman" w:cs="Times New Roman"/>
+          <w:b/>
+          <w:bCs/>
+          <w:sz w:val="28"/>
+          <w:szCs w:val="28"/>
+        </w:rPr>
+      </w:pPr>
+      <w:r>
+        <w:rPr>
+          <w:rFonts w:ascii="Times New Roman" w:hAnsi="Times New Roman" w:cs="Times New Roman"/>
+          <w:b/>
+          <w:bCs/>
+          <w:sz w:val="28"/>
+          <w:szCs w:val="28"/>
+        </w:rPr>
+        <w:t>VISUALIZATION #14</w:t>
+      </w:r>
+    </w:p>
+    <w:p>
+      <w:pPr>
+        <w:rPr>
+          <w:rFonts w:ascii="Times New Roman" w:hAnsi="Times New Roman" w:cs="Times New Roman"/>
+          <w:b/>
+          <w:bCs/>
+          <w:sz w:val="28"/>
+          <w:szCs w:val="28"/>
+        </w:rPr>
+      </w:pPr>
+    </w:p>
+    <w:p>
+      <w:pPr>
+        <w:rPr>
+          <w:rFonts w:ascii="Times New Roman" w:hAnsi="Times New Roman" w:cs="Times New Roman"/>
+          <w:b/>
+          <w:bCs/>
+          <w:sz w:val="28"/>
+          <w:szCs w:val="28"/>
+        </w:rPr>
+      </w:pPr>
+      <w:r>
+        <w:rPr>
+          <w:rFonts w:ascii="Times New Roman" w:hAnsi="Times New Roman" w:cs="Times New Roman"/>
+          <w:b/>
+          <w:bCs/>
+          <w:sz w:val="28"/>
+          <w:szCs w:val="28"/>
+        </w:rPr>
+        <w:t>VISUALIZATION #1</w:t>
+      </w:r>
+      <w:r>
+        <w:rPr>
+          <w:rFonts w:ascii="Times New Roman" w:hAnsi="Times New Roman" w:cs="Times New Roman"/>
+          <w:b/>
+          <w:bCs/>
+          <w:sz w:val="28"/>
+          <w:szCs w:val="28"/>
+        </w:rPr>
+        <w:t>5</w:t>
+      </w:r>
+    </w:p>
+    <w:p>
+      <w:pPr>
+        <w:rPr>
+          <w:rFonts w:ascii="Times New Roman" w:hAnsi="Times New Roman" w:cs="Times New Roman"/>
+          <w:b/>
+          <w:bCs/>
+          <w:sz w:val="24"/>
+          <w:szCs w:val="24"/>
+        </w:rPr>
+      </w:pPr>
+    </w:p>
+    <w:p>
+      <w:pPr>
+        <w:rPr>
+          <w:rFonts w:ascii="Times New Roman" w:hAnsi="Times New Roman" w:cs="Times New Roman"/>
+          <w:b/>
+          <w:bCs/>
+          <w:sz w:val="28"/>
+          <w:szCs w:val="28"/>
+        </w:rPr>
+      </w:pPr>
+      <w:r>
+        <w:rPr>
+          <w:rFonts w:ascii="Times New Roman" w:hAnsi="Times New Roman" w:cs="Times New Roman"/>
+          <w:b/>
+          <w:bCs/>
+          <w:sz w:val="28"/>
+          <w:szCs w:val="28"/>
+        </w:rPr>
+        <w:lastRenderedPageBreak/>
+        <w:t>VISUALIZATION #1</w:t>
+      </w:r>
+      <w:r>
+        <w:rPr>
+          <w:rFonts w:ascii="Times New Roman" w:hAnsi="Times New Roman" w:cs="Times New Roman"/>
+          <w:b/>
+          <w:bCs/>
+          <w:sz w:val="28"/>
+          <w:szCs w:val="28"/>
+        </w:rPr>
+        <w:t>6</w:t>
+      </w:r>
+    </w:p>
+    <w:p>
+      <w:pPr>
+        <w:rPr>
+          <w:rFonts w:ascii="Times New Roman" w:hAnsi="Times New Roman" w:cs="Times New Roman"/>
           <w:sz w:val="36"/>
           <w:szCs w:val="36"/>
         </w:rPr>
       </w:pPr>
-      <w:r>
-        <w:rPr>
-          <w:rFonts w:ascii="Times New Roman" w:hAnsi="Times New Roman" w:cs="Times New Roman"/>
-          <w:b/>
-          <w:bCs/>
+    </w:p>
+    <w:p>
+      <w:pPr>
+        <w:rPr>
+          <w:rFonts w:ascii="Times New Roman" w:hAnsi="Times New Roman" w:cs="Times New Roman"/>
+          <w:b/>
+          <w:bCs/>
+          <w:sz w:val="28"/>
+          <w:szCs w:val="28"/>
+        </w:rPr>
+      </w:pPr>
+      <w:r>
+        <w:rPr>
+          <w:rFonts w:ascii="Times New Roman" w:hAnsi="Times New Roman" w:cs="Times New Roman"/>
+          <w:b/>
+          <w:bCs/>
+          <w:sz w:val="28"/>
+          <w:szCs w:val="28"/>
+        </w:rPr>
+        <w:t>VISUALIZATION #1</w:t>
+      </w:r>
+      <w:r>
+        <w:rPr>
+          <w:rFonts w:ascii="Times New Roman" w:hAnsi="Times New Roman" w:cs="Times New Roman"/>
+          <w:b/>
+          <w:bCs/>
+          <w:sz w:val="28"/>
+          <w:szCs w:val="28"/>
+        </w:rPr>
+        <w:t>7</w:t>
+      </w:r>
+    </w:p>
+    <w:p>
+      <w:pPr>
+        <w:rPr>
+          <w:rFonts w:ascii="Times New Roman" w:hAnsi="Times New Roman" w:cs="Times New Roman"/>
           <w:sz w:val="36"/>
           <w:szCs w:val="36"/>
         </w:rPr>
-        <w:t>LINEAR REGRESSION</w:t>
-      </w:r>
-    </w:p>
-    <w:p>
-      <w:pPr>
-        <w:rPr>
-          <w:rFonts w:ascii="Times New Roman" w:hAnsi="Times New Roman" w:cs="Times New Roman"/>
-        </w:rPr>
-      </w:pPr>
-    </w:p>
-    <w:p>
-      <w:pPr>
-        <w:rPr>
-          <w:rFonts w:ascii="Times New Roman" w:hAnsi="Times New Roman" w:cs="Times New Roman"/>
-        </w:rPr>
-      </w:pPr>
-    </w:p>
-    <w:p>
-      <w:pPr>
-        <w:rPr>
-          <w:rFonts w:ascii="Times New Roman" w:hAnsi="Times New Roman" w:cs="Times New Roman"/>
-          <w:b/>
-          <w:bCs/>
+      </w:pPr>
+    </w:p>
+    <w:p>
+      <w:pPr>
+        <w:rPr>
+          <w:rFonts w:ascii="Times New Roman" w:hAnsi="Times New Roman" w:cs="Times New Roman"/>
+          <w:b/>
+          <w:bCs/>
+          <w:sz w:val="28"/>
+          <w:szCs w:val="28"/>
+        </w:rPr>
+      </w:pPr>
+      <w:r>
+        <w:rPr>
+          <w:rFonts w:ascii="Times New Roman" w:hAnsi="Times New Roman" w:cs="Times New Roman"/>
+          <w:b/>
+          <w:bCs/>
+          <w:sz w:val="28"/>
+          <w:szCs w:val="28"/>
+        </w:rPr>
+        <w:t>VISUALIZATION #1</w:t>
+      </w:r>
+      <w:r>
+        <w:rPr>
+          <w:rFonts w:ascii="Times New Roman" w:hAnsi="Times New Roman" w:cs="Times New Roman"/>
+          <w:b/>
+          <w:bCs/>
+          <w:sz w:val="28"/>
+          <w:szCs w:val="28"/>
+        </w:rPr>
+        <w:t>8</w:t>
+      </w:r>
+    </w:p>
+    <w:p>
+      <w:pPr>
+        <w:rPr>
+          <w:rFonts w:ascii="Times New Roman" w:hAnsi="Times New Roman" w:cs="Times New Roman"/>
           <w:sz w:val="36"/>
           <w:szCs w:val="36"/>
         </w:rPr>
       </w:pPr>
-      <w:r>
-        <w:rPr>
-          <w:rFonts w:ascii="Times New Roman" w:hAnsi="Times New Roman" w:cs="Times New Roman"/>
-          <w:b/>
-          <w:bCs/>
+    </w:p>
+    <w:p>
+      <w:pPr>
+        <w:rPr>
+          <w:rFonts w:ascii="Times New Roman" w:hAnsi="Times New Roman" w:cs="Times New Roman"/>
+          <w:b/>
+          <w:bCs/>
+          <w:sz w:val="28"/>
+          <w:szCs w:val="28"/>
+        </w:rPr>
+      </w:pPr>
+      <w:r>
+        <w:rPr>
+          <w:rFonts w:ascii="Times New Roman" w:hAnsi="Times New Roman" w:cs="Times New Roman"/>
+          <w:b/>
+          <w:bCs/>
+          <w:sz w:val="28"/>
+          <w:szCs w:val="28"/>
+        </w:rPr>
+        <w:t>VISUALIZATION #1</w:t>
+      </w:r>
+      <w:r>
+        <w:rPr>
+          <w:rFonts w:ascii="Times New Roman" w:hAnsi="Times New Roman" w:cs="Times New Roman"/>
+          <w:b/>
+          <w:bCs/>
+          <w:sz w:val="28"/>
+          <w:szCs w:val="28"/>
+        </w:rPr>
+        <w:t>9</w:t>
+      </w:r>
+    </w:p>
+    <w:p>
+      <w:pPr>
+        <w:rPr>
+          <w:rFonts w:ascii="Times New Roman" w:hAnsi="Times New Roman" w:cs="Times New Roman"/>
           <w:sz w:val="36"/>
           <w:szCs w:val="36"/>
         </w:rPr>
+      </w:pPr>
+    </w:p>
+    <w:p>
+      <w:pPr>
+        <w:rPr>
+          <w:rFonts w:ascii="Times New Roman" w:hAnsi="Times New Roman" w:cs="Times New Roman"/>
+          <w:b/>
+          <w:bCs/>
+          <w:sz w:val="28"/>
+          <w:szCs w:val="28"/>
+        </w:rPr>
+      </w:pPr>
+      <w:r>
+        <w:rPr>
+          <w:rFonts w:ascii="Times New Roman" w:hAnsi="Times New Roman" w:cs="Times New Roman"/>
+          <w:b/>
+          <w:bCs/>
+          <w:sz w:val="28"/>
+          <w:szCs w:val="28"/>
+        </w:rPr>
+        <w:t>VISUALIZATION #</w:t>
+      </w:r>
+      <w:r>
+        <w:rPr>
+          <w:rFonts w:ascii="Times New Roman" w:hAnsi="Times New Roman" w:cs="Times New Roman"/>
+          <w:b/>
+          <w:bCs/>
+          <w:sz w:val="28"/>
+          <w:szCs w:val="28"/>
+        </w:rPr>
+        <w:t>20</w:t>
+      </w:r>
+    </w:p>
+    <w:p>
+      <w:pPr>
+        <w:rPr>
+          <w:rFonts w:ascii="Times New Roman" w:hAnsi="Times New Roman" w:cs="Times New Roman"/>
+          <w:sz w:val="36"/>
+          <w:szCs w:val="36"/>
+        </w:rPr>
+      </w:pPr>
+    </w:p>
+    <w:p>
+      <w:pPr>
+        <w:rPr>
+          <w:rFonts w:ascii="Times New Roman" w:hAnsi="Times New Roman" w:cs="Times New Roman"/>
+          <w:b/>
+          <w:bCs/>
+          <w:sz w:val="28"/>
+          <w:szCs w:val="28"/>
+        </w:rPr>
+      </w:pPr>
+      <w:r>
+        <w:rPr>
+          <w:rFonts w:ascii="Times New Roman" w:hAnsi="Times New Roman" w:cs="Times New Roman"/>
+          <w:b/>
+          <w:bCs/>
+          <w:sz w:val="28"/>
+          <w:szCs w:val="28"/>
+        </w:rPr>
+        <w:t>VISUALIZATION #</w:t>
+      </w:r>
+      <w:r>
+        <w:rPr>
+          <w:rFonts w:ascii="Times New Roman" w:hAnsi="Times New Roman" w:cs="Times New Roman"/>
+          <w:b/>
+          <w:bCs/>
+          <w:sz w:val="28"/>
+          <w:szCs w:val="28"/>
+        </w:rPr>
+        <w:t>21</w:t>
+      </w:r>
+    </w:p>
+    <w:p>
+      <w:pPr>
+        <w:rPr>
+          <w:rFonts w:ascii="Times New Roman" w:hAnsi="Times New Roman" w:cs="Times New Roman"/>
+          <w:sz w:val="36"/>
+          <w:szCs w:val="36"/>
+        </w:rPr>
+      </w:pPr>
+    </w:p>
+    <w:p>
+      <w:pPr>
+        <w:rPr>
+          <w:rFonts w:ascii="Times New Roman" w:hAnsi="Times New Roman" w:cs="Times New Roman"/>
+          <w:b/>
+          <w:bCs/>
+          <w:sz w:val="36"/>
+          <w:szCs w:val="36"/>
+        </w:rPr>
+      </w:pPr>
+      <w:r>
+        <w:rPr>
+          <w:rFonts w:ascii="Times New Roman" w:hAnsi="Times New Roman" w:cs="Times New Roman"/>
+          <w:b/>
+          <w:bCs/>
+          <w:sz w:val="36"/>
+          <w:szCs w:val="36"/>
+        </w:rPr>
+        <w:t>LINEAR REGRESSION</w:t>
+      </w:r>
+    </w:p>
+    <w:p>
+      <w:pPr>
+        <w:rPr>
+          <w:rFonts w:ascii="Times New Roman" w:hAnsi="Times New Roman" w:cs="Times New Roman"/>
+        </w:rPr>
+      </w:pPr>
+    </w:p>
+    <w:p>
+      <w:pPr>
+        <w:rPr>
+          <w:rFonts w:ascii="Times New Roman" w:hAnsi="Times New Roman" w:cs="Times New Roman"/>
+        </w:rPr>
+      </w:pPr>
+    </w:p>
+    <w:p>
+      <w:pPr>
+        <w:rPr>
+          <w:rFonts w:ascii="Times New Roman" w:hAnsi="Times New Roman" w:cs="Times New Roman"/>
+          <w:b/>
+          <w:bCs/>
+          <w:sz w:val="36"/>
+          <w:szCs w:val="36"/>
+        </w:rPr>
+      </w:pPr>
+      <w:r>
+        <w:rPr>
+          <w:rFonts w:ascii="Times New Roman" w:hAnsi="Times New Roman" w:cs="Times New Roman"/>
+          <w:b/>
+          <w:bCs/>
+          <w:sz w:val="36"/>
+          <w:szCs w:val="36"/>
+        </w:rPr>
         <w:t>SOURCES</w:t>
       </w:r>
     </w:p>
@@ -1955,7 +3617,7 @@
           <w:szCs w:val="24"/>
         </w:rPr>
       </w:pPr>
-      <w:hyperlink r:id="rId5" w:history="1">
+      <w:hyperlink r:id="rId18" w:history="1">
         <w:r>
           <w:rPr>
             <w:rStyle w:val="Hyperlink"/>
@@ -1983,7 +3645,7 @@
           <w:szCs w:val="24"/>
         </w:rPr>
       </w:pPr>
-      <w:hyperlink r:id="rId6" w:history="1">
+      <w:hyperlink r:id="rId19" w:history="1">
         <w:r>
           <w:rPr>
             <w:rStyle w:val="Hyperlink"/>
@@ -2011,7 +3673,7 @@
           <w:szCs w:val="24"/>
         </w:rPr>
       </w:pPr>
-      <w:hyperlink r:id="rId7" w:history="1">
+      <w:hyperlink r:id="rId20" w:history="1">
         <w:r>
           <w:rPr>
             <w:rStyle w:val="Hyperlink"/>
@@ -2031,7 +3693,7 @@
           <w:szCs w:val="24"/>
         </w:rPr>
       </w:pPr>
-      <w:hyperlink r:id="rId8" w:history="1">
+      <w:hyperlink r:id="rId21" w:history="1">
         <w:r>
           <w:rPr>
             <w:rStyle w:val="Hyperlink"/>

</xml_diff>

<commit_message>
All regressions added to the report
</commit_message>
<xml_diff>
--- a/Report.docx
+++ b/Report.docx
@@ -2961,39 +2961,7 @@
           <w:sz w:val="24"/>
           <w:szCs w:val="24"/>
         </w:rPr>
-        <w:t>When it comes to return data</w:t>
-      </w:r>
-      <w:r>
-        <w:rPr>
-          <w:rFonts w:ascii="Times New Roman" w:hAnsi="Times New Roman" w:cs="Times New Roman"/>
-          <w:sz w:val="24"/>
-          <w:szCs w:val="24"/>
-        </w:rPr>
-        <w:t xml:space="preserve">, performing PCA </w:t>
-      </w:r>
-      <w:r>
-        <w:rPr>
-          <w:rFonts w:ascii="Times New Roman" w:hAnsi="Times New Roman" w:cs="Times New Roman"/>
-          <w:sz w:val="24"/>
-          <w:szCs w:val="24"/>
-        </w:rPr>
-        <w:t>allowed me to reduce the dimensionality of the data from 4 variables to 3.</w:t>
-      </w:r>
-      <w:r>
-        <w:rPr>
-          <w:rFonts w:ascii="Times New Roman" w:hAnsi="Times New Roman" w:cs="Times New Roman"/>
-          <w:sz w:val="24"/>
-          <w:szCs w:val="24"/>
-        </w:rPr>
-        <w:t xml:space="preserve"> </w:t>
-      </w:r>
-      <w:r>
-        <w:rPr>
-          <w:rFonts w:ascii="Times New Roman" w:hAnsi="Times New Roman" w:cs="Times New Roman"/>
-          <w:sz w:val="24"/>
-          <w:szCs w:val="24"/>
-        </w:rPr>
-        <w:t>However, the scree plot tells us that, perhaps, the optimal number of principal components to use should be 2. For the remainder of the analysis, I decided to go with 3 principal components for this data due to it surpassing the 95% minimum desired variability explained threshold.</w:t>
+        <w:t>When it comes to return data, performing PCA allowed me to reduce the dimensionality of the data from 4 variables to 3. However, the scree plot tells us that, perhaps, the optimal number of principal components to use should be 2. For the remainder of the analysis, I decided to go with 3 principal components for this data due to it surpassing the 95% minimum desired variability explained threshold.</w:t>
       </w:r>
     </w:p>
     <w:p>
@@ -3318,63 +3286,7 @@
           <w:sz w:val="24"/>
           <w:szCs w:val="24"/>
         </w:rPr>
-        <w:t xml:space="preserve">. By looking at the variable created from the kmeans() function, we note that the within clusters sum of squares by cluster obtained is 62.2%, slightly better than our k-means performance for the serve variables. </w:t>
-      </w:r>
-      <w:r>
-        <w:rPr>
-          <w:rFonts w:ascii="Times New Roman" w:hAnsi="Times New Roman" w:cs="Times New Roman"/>
-          <w:sz w:val="24"/>
-          <w:szCs w:val="24"/>
-        </w:rPr>
-        <w:t>This means that the cluster</w:t>
-      </w:r>
-      <w:r>
-        <w:rPr>
-          <w:rFonts w:ascii="Times New Roman" w:hAnsi="Times New Roman" w:cs="Times New Roman"/>
-          <w:sz w:val="24"/>
-          <w:szCs w:val="24"/>
-        </w:rPr>
-        <w:t>s</w:t>
-      </w:r>
-      <w:r>
-        <w:rPr>
-          <w:rFonts w:ascii="Times New Roman" w:hAnsi="Times New Roman" w:cs="Times New Roman"/>
-          <w:sz w:val="24"/>
-          <w:szCs w:val="24"/>
-        </w:rPr>
-        <w:t xml:space="preserve"> explains only </w:t>
-      </w:r>
-      <w:r>
-        <w:rPr>
-          <w:rFonts w:ascii="Times New Roman" w:hAnsi="Times New Roman" w:cs="Times New Roman"/>
-          <w:sz w:val="24"/>
-          <w:szCs w:val="24"/>
-        </w:rPr>
-        <w:t>62.2</w:t>
-      </w:r>
-      <w:r>
-        <w:rPr>
-          <w:rFonts w:ascii="Times New Roman" w:hAnsi="Times New Roman" w:cs="Times New Roman"/>
-          <w:sz w:val="24"/>
-          <w:szCs w:val="24"/>
-        </w:rPr>
-        <w:t>% of the total variance in the data set</w:t>
-      </w:r>
-      <w:r>
-        <w:rPr>
-          <w:rFonts w:ascii="Times New Roman" w:hAnsi="Times New Roman" w:cs="Times New Roman"/>
-          <w:sz w:val="24"/>
-          <w:szCs w:val="24"/>
-        </w:rPr>
-        <w:t xml:space="preserve"> comprised of the return variables</w:t>
-      </w:r>
-      <w:r>
-        <w:rPr>
-          <w:rFonts w:ascii="Times New Roman" w:hAnsi="Times New Roman" w:cs="Times New Roman"/>
-          <w:sz w:val="24"/>
-          <w:szCs w:val="24"/>
-        </w:rPr>
-        <w:t>.</w:t>
+        <w:t>. By looking at the variable created from the kmeans() function, we note that the within clusters sum of squares by cluster obtained is 62.2%, slightly better than our k-means performance for the serve variables. This means that the clusters explains only 62.2% of the total variance in the data set comprised of the return variables.</w:t>
       </w:r>
     </w:p>
     <w:p>
@@ -3392,63 +3304,7 @@
           <w:sz w:val="24"/>
           <w:szCs w:val="24"/>
         </w:rPr>
-        <w:t xml:space="preserve">Finally, by looking at the summary results for each cluster, we can conclude that the cluster number 1 has average-level </w:t>
-      </w:r>
-      <w:r>
-        <w:rPr>
-          <w:rFonts w:ascii="Times New Roman" w:hAnsi="Times New Roman" w:cs="Times New Roman"/>
-          <w:sz w:val="24"/>
-          <w:szCs w:val="24"/>
-        </w:rPr>
-        <w:t>returners</w:t>
-      </w:r>
-      <w:r>
-        <w:rPr>
-          <w:rFonts w:ascii="Times New Roman" w:hAnsi="Times New Roman" w:cs="Times New Roman"/>
-          <w:sz w:val="24"/>
-          <w:szCs w:val="24"/>
-        </w:rPr>
-        <w:t xml:space="preserve">; the cluster number 2 has the worst </w:t>
-      </w:r>
-      <w:r>
-        <w:rPr>
-          <w:rFonts w:ascii="Times New Roman" w:hAnsi="Times New Roman" w:cs="Times New Roman"/>
-          <w:sz w:val="24"/>
-          <w:szCs w:val="24"/>
-        </w:rPr>
-        <w:t>returners</w:t>
-      </w:r>
-      <w:r>
-        <w:rPr>
-          <w:rFonts w:ascii="Times New Roman" w:hAnsi="Times New Roman" w:cs="Times New Roman"/>
-          <w:sz w:val="24"/>
-          <w:szCs w:val="24"/>
-        </w:rPr>
-        <w:t xml:space="preserve">; the cluster number 3 has the best </w:t>
-      </w:r>
-      <w:r>
-        <w:rPr>
-          <w:rFonts w:ascii="Times New Roman" w:hAnsi="Times New Roman" w:cs="Times New Roman"/>
-          <w:sz w:val="24"/>
-          <w:szCs w:val="24"/>
-        </w:rPr>
-        <w:t>returners</w:t>
-      </w:r>
-      <w:r>
-        <w:rPr>
-          <w:rFonts w:ascii="Times New Roman" w:hAnsi="Times New Roman" w:cs="Times New Roman"/>
-          <w:sz w:val="24"/>
-          <w:szCs w:val="24"/>
-        </w:rPr>
-        <w:t>.</w:t>
-      </w:r>
-      <w:r>
-        <w:rPr>
-          <w:rFonts w:ascii="Times New Roman" w:hAnsi="Times New Roman" w:cs="Times New Roman"/>
-          <w:sz w:val="24"/>
-          <w:szCs w:val="24"/>
-        </w:rPr>
-        <w:t xml:space="preserve"> An interesting thing to note about the return clustering is that our results exactly match the rankings/ratings calculated by the ATP.</w:t>
+        <w:t>Finally, by looking at the summary results for each cluster, we can conclude that the cluster number 1 has average-level returners; the cluster number 2 has the worst returners; the cluster number 3 has the best returners. An interesting thing to note about the return clustering is that our results exactly match the rankings/ratings calculated by the ATP.</w:t>
       </w:r>
     </w:p>
     <w:p>
@@ -3495,95 +3351,7 @@
           <w:sz w:val="24"/>
           <w:szCs w:val="24"/>
         </w:rPr>
-        <w:t xml:space="preserve">, </w:t>
-      </w:r>
-      <w:r>
-        <w:rPr>
-          <w:rFonts w:ascii="Times New Roman" w:hAnsi="Times New Roman" w:cs="Times New Roman"/>
-          <w:sz w:val="24"/>
-          <w:szCs w:val="24"/>
-        </w:rPr>
-        <w:t xml:space="preserve">the WSS plot tells us that the optimal number of clusters is </w:t>
-      </w:r>
-      <w:r>
-        <w:rPr>
-          <w:rFonts w:ascii="Times New Roman" w:hAnsi="Times New Roman" w:cs="Times New Roman"/>
-          <w:sz w:val="24"/>
-          <w:szCs w:val="24"/>
-        </w:rPr>
-        <w:t>4. The within sum of squares by cluster obtained is 45.6%, so the</w:t>
-      </w:r>
-      <w:r>
-        <w:rPr>
-          <w:rFonts w:ascii="Times New Roman" w:hAnsi="Times New Roman" w:cs="Times New Roman"/>
-          <w:sz w:val="24"/>
-          <w:szCs w:val="24"/>
-        </w:rPr>
-        <w:t xml:space="preserve"> cluster</w:t>
-      </w:r>
-      <w:r>
-        <w:rPr>
-          <w:rFonts w:ascii="Times New Roman" w:hAnsi="Times New Roman" w:cs="Times New Roman"/>
-          <w:sz w:val="24"/>
-          <w:szCs w:val="24"/>
-        </w:rPr>
-        <w:t>s</w:t>
-      </w:r>
-      <w:r>
-        <w:rPr>
-          <w:rFonts w:ascii="Times New Roman" w:hAnsi="Times New Roman" w:cs="Times New Roman"/>
-          <w:sz w:val="24"/>
-          <w:szCs w:val="24"/>
-        </w:rPr>
-        <w:t xml:space="preserve"> </w:t>
-      </w:r>
-      <w:r>
-        <w:rPr>
-          <w:rFonts w:ascii="Times New Roman" w:hAnsi="Times New Roman" w:cs="Times New Roman"/>
-          <w:sz w:val="24"/>
-          <w:szCs w:val="24"/>
-        </w:rPr>
-        <w:t xml:space="preserve">only serve to </w:t>
-      </w:r>
-      <w:r>
-        <w:rPr>
-          <w:rFonts w:ascii="Times New Roman" w:hAnsi="Times New Roman" w:cs="Times New Roman"/>
-          <w:sz w:val="24"/>
-          <w:szCs w:val="24"/>
-        </w:rPr>
-        <w:t xml:space="preserve">explain </w:t>
-      </w:r>
-      <w:r>
-        <w:rPr>
-          <w:rFonts w:ascii="Times New Roman" w:hAnsi="Times New Roman" w:cs="Times New Roman"/>
-          <w:sz w:val="24"/>
-          <w:szCs w:val="24"/>
-        </w:rPr>
-        <w:t>45.6</w:t>
-      </w:r>
-      <w:r>
-        <w:rPr>
-          <w:rFonts w:ascii="Times New Roman" w:hAnsi="Times New Roman" w:cs="Times New Roman"/>
-          <w:sz w:val="24"/>
-          <w:szCs w:val="24"/>
-        </w:rPr>
-        <w:t xml:space="preserve">% of the total variance in the data set comprised of the </w:t>
-      </w:r>
-      <w:r>
-        <w:rPr>
-          <w:rFonts w:ascii="Times New Roman" w:hAnsi="Times New Roman" w:cs="Times New Roman"/>
-          <w:sz w:val="24"/>
-          <w:szCs w:val="24"/>
-        </w:rPr>
-        <w:t>pressure</w:t>
-      </w:r>
-      <w:r>
-        <w:rPr>
-          <w:rFonts w:ascii="Times New Roman" w:hAnsi="Times New Roman" w:cs="Times New Roman"/>
-          <w:sz w:val="24"/>
-          <w:szCs w:val="24"/>
-        </w:rPr>
-        <w:t xml:space="preserve"> variables.</w:t>
+        <w:t>, the WSS plot tells us that the optimal number of clusters is 4. The within sum of squares by cluster obtained is 45.6%, so the clusters only serve to explain 45.6% of the total variance in the data set comprised of the pressure variables.</w:t>
       </w:r>
     </w:p>
     <w:p>
@@ -3719,47 +3487,7 @@
           <w:sz w:val="24"/>
           <w:szCs w:val="24"/>
         </w:rPr>
-        <w:t xml:space="preserve">Servers, comprised of players </w:t>
-      </w:r>
-      <w:r>
-        <w:rPr>
-          <w:rFonts w:ascii="Times New Roman" w:hAnsi="Times New Roman" w:cs="Times New Roman"/>
-          <w:sz w:val="24"/>
-          <w:szCs w:val="24"/>
-        </w:rPr>
-        <w:t xml:space="preserve">on the best </w:t>
-      </w:r>
-      <w:r>
-        <w:rPr>
-          <w:rFonts w:ascii="Times New Roman" w:hAnsi="Times New Roman" w:cs="Times New Roman"/>
-          <w:sz w:val="24"/>
-          <w:szCs w:val="24"/>
-        </w:rPr>
-        <w:t>serve</w:t>
-      </w:r>
-      <w:r>
-        <w:rPr>
-          <w:rFonts w:ascii="Times New Roman" w:hAnsi="Times New Roman" w:cs="Times New Roman"/>
-          <w:sz w:val="24"/>
-          <w:szCs w:val="24"/>
-        </w:rPr>
-        <w:t xml:space="preserve"> cluster group, and on the worst </w:t>
-      </w:r>
-      <w:r>
-        <w:rPr>
-          <w:rFonts w:ascii="Times New Roman" w:hAnsi="Times New Roman" w:cs="Times New Roman"/>
-          <w:sz w:val="24"/>
-          <w:szCs w:val="24"/>
-        </w:rPr>
-        <w:t>return</w:t>
-      </w:r>
-      <w:r>
-        <w:rPr>
-          <w:rFonts w:ascii="Times New Roman" w:hAnsi="Times New Roman" w:cs="Times New Roman"/>
-          <w:sz w:val="24"/>
-          <w:szCs w:val="24"/>
-        </w:rPr>
-        <w:t xml:space="preserve"> cluster group. This group contains </w:t>
+        <w:t xml:space="preserve">Servers, comprised of players on the best serve cluster group, and on the worst return cluster group. This group contains </w:t>
       </w:r>
       <w:r>
         <w:rPr>
@@ -3841,39 +3569,7 @@
           <w:sz w:val="24"/>
           <w:szCs w:val="24"/>
         </w:rPr>
-        <w:t xml:space="preserve">Best_allaround, </w:t>
-      </w:r>
-      <w:r>
-        <w:rPr>
-          <w:rFonts w:ascii="Times New Roman" w:hAnsi="Times New Roman" w:cs="Times New Roman"/>
-          <w:sz w:val="24"/>
-          <w:szCs w:val="24"/>
-        </w:rPr>
-        <w:t xml:space="preserve">comprised of players on the </w:t>
-      </w:r>
-      <w:r>
-        <w:rPr>
-          <w:rFonts w:ascii="Times New Roman" w:hAnsi="Times New Roman" w:cs="Times New Roman"/>
-          <w:sz w:val="24"/>
-          <w:szCs w:val="24"/>
-        </w:rPr>
-        <w:t>best</w:t>
-      </w:r>
-      <w:r>
-        <w:rPr>
-          <w:rFonts w:ascii="Times New Roman" w:hAnsi="Times New Roman" w:cs="Times New Roman"/>
-          <w:sz w:val="24"/>
-          <w:szCs w:val="24"/>
-        </w:rPr>
-        <w:t xml:space="preserve"> cluster for all of the studied measures</w:t>
-      </w:r>
-      <w:r>
-        <w:rPr>
-          <w:rFonts w:ascii="Times New Roman" w:hAnsi="Times New Roman" w:cs="Times New Roman"/>
-          <w:sz w:val="24"/>
-          <w:szCs w:val="24"/>
-        </w:rPr>
-        <w:t xml:space="preserve">. </w:t>
+        <w:t xml:space="preserve">Best_allaround, comprised of players on the best cluster for all of the studied measures. </w:t>
       </w:r>
       <w:r>
         <w:rPr>
@@ -4923,13 +4619,2285 @@
       <w:pPr>
         <w:rPr>
           <w:rFonts w:ascii="Times New Roman" w:hAnsi="Times New Roman" w:cs="Times New Roman"/>
-        </w:rPr>
-      </w:pPr>
-    </w:p>
-    <w:p>
-      <w:pPr>
-        <w:rPr>
-          <w:rFonts w:ascii="Times New Roman" w:hAnsi="Times New Roman" w:cs="Times New Roman"/>
+          <w:b/>
+          <w:bCs/>
+          <w:sz w:val="28"/>
+          <w:szCs w:val="28"/>
+        </w:rPr>
+      </w:pPr>
+      <w:r>
+        <w:rPr>
+          <w:rFonts w:ascii="Times New Roman" w:hAnsi="Times New Roman" w:cs="Times New Roman"/>
+          <w:b/>
+          <w:bCs/>
+          <w:sz w:val="28"/>
+          <w:szCs w:val="28"/>
+        </w:rPr>
+        <w:t>Height VS Serve Rating</w:t>
+      </w:r>
+      <w:r>
+        <w:rPr>
+          <w:rFonts w:ascii="Times New Roman" w:hAnsi="Times New Roman" w:cs="Times New Roman"/>
+          <w:b/>
+          <w:bCs/>
+          <w:sz w:val="28"/>
+          <w:szCs w:val="28"/>
+        </w:rPr>
+        <w:t xml:space="preserve"> – How does height affect a player’s serve?</w:t>
+      </w:r>
+    </w:p>
+    <w:p>
+      <w:pPr>
+        <w:spacing w:before="240"/>
+        <w:rPr>
+          <w:rFonts w:ascii="Times New Roman" w:hAnsi="Times New Roman" w:cs="Times New Roman"/>
+          <w:i/>
+          <w:iCs/>
+          <w:sz w:val="24"/>
+          <w:szCs w:val="24"/>
+        </w:rPr>
+      </w:pPr>
+      <w:r>
+        <w:rPr>
+          <w:rFonts w:ascii="Times New Roman" w:hAnsi="Times New Roman" w:cs="Times New Roman"/>
+          <w:i/>
+          <w:iCs/>
+          <w:sz w:val="24"/>
+          <w:szCs w:val="24"/>
+        </w:rPr>
+        <w:t>Do the variables seem related?</w:t>
+      </w:r>
+    </w:p>
+    <w:p>
+      <w:pPr>
+        <w:rPr>
+          <w:rFonts w:ascii="Times New Roman" w:hAnsi="Times New Roman" w:cs="Times New Roman"/>
+          <w:sz w:val="24"/>
+          <w:szCs w:val="24"/>
+        </w:rPr>
+      </w:pPr>
+      <w:r>
+        <w:rPr>
+          <w:rFonts w:ascii="Times New Roman" w:hAnsi="Times New Roman" w:cs="Times New Roman"/>
+          <w:sz w:val="24"/>
+          <w:szCs w:val="24"/>
+        </w:rPr>
+        <w:t>To answer this question, I created a scatter plot of the independent variable (height) against the dependent variable (serve rating):</w:t>
+      </w:r>
+    </w:p>
+    <w:p>
+      <w:pPr>
+        <w:rPr>
+          <w:rFonts w:ascii="Times New Roman" w:hAnsi="Times New Roman" w:cs="Times New Roman"/>
+          <w:sz w:val="24"/>
+          <w:szCs w:val="24"/>
+        </w:rPr>
+      </w:pPr>
+      <w:r>
+        <w:rPr>
+          <w:rFonts w:ascii="Times New Roman" w:hAnsi="Times New Roman" w:cs="Times New Roman"/>
+          <w:noProof/>
+          <w:sz w:val="24"/>
+          <w:szCs w:val="24"/>
+        </w:rPr>
+        <w:drawing>
+          <wp:inline distT="0" distB="0" distL="0" distR="0" wp14:anchorId="163BB768" wp14:editId="14D3D250">
+            <wp:extent cx="5582429" cy="2476846"/>
+            <wp:effectExtent l="0" t="0" r="0" b="0"/>
+            <wp:docPr id="22" name="Picture 22" descr="Chart, scatter chart&#10;&#10;Description automatically generated"/>
+            <wp:cNvGraphicFramePr>
+              <a:graphicFrameLocks xmlns:a="http://schemas.openxmlformats.org/drawingml/2006/main" noChangeAspect="1"/>
+            </wp:cNvGraphicFramePr>
+            <a:graphic xmlns:a="http://schemas.openxmlformats.org/drawingml/2006/main">
+              <a:graphicData uri="http://schemas.openxmlformats.org/drawingml/2006/picture">
+                <pic:pic xmlns:pic="http://schemas.openxmlformats.org/drawingml/2006/picture">
+                  <pic:nvPicPr>
+                    <pic:cNvPr id="22" name="Picture 22" descr="Chart, scatter chart&#10;&#10;Description automatically generated"/>
+                    <pic:cNvPicPr/>
+                  </pic:nvPicPr>
+                  <pic:blipFill>
+                    <a:blip r:embed="rId29">
+                      <a:extLst>
+                        <a:ext uri="{28A0092B-C50C-407E-A947-70E740481C1C}">
+                          <a14:useLocalDpi xmlns:a14="http://schemas.microsoft.com/office/drawing/2010/main" val="0"/>
+                        </a:ext>
+                      </a:extLst>
+                    </a:blip>
+                    <a:stretch>
+                      <a:fillRect/>
+                    </a:stretch>
+                  </pic:blipFill>
+                  <pic:spPr>
+                    <a:xfrm>
+                      <a:off x="0" y="0"/>
+                      <a:ext cx="5582429" cy="2476846"/>
+                    </a:xfrm>
+                    <a:prstGeom prst="rect">
+                      <a:avLst/>
+                    </a:prstGeom>
+                  </pic:spPr>
+                </pic:pic>
+              </a:graphicData>
+            </a:graphic>
+          </wp:inline>
+        </w:drawing>
+      </w:r>
+    </w:p>
+    <w:p>
+      <w:pPr>
+        <w:rPr>
+          <w:rFonts w:ascii="Times New Roman" w:hAnsi="Times New Roman" w:cs="Times New Roman"/>
+          <w:sz w:val="24"/>
+          <w:szCs w:val="24"/>
+        </w:rPr>
+      </w:pPr>
+      <w:r>
+        <w:rPr>
+          <w:rFonts w:ascii="Times New Roman" w:hAnsi="Times New Roman" w:cs="Times New Roman"/>
+          <w:sz w:val="24"/>
+          <w:szCs w:val="24"/>
+        </w:rPr>
+        <w:t xml:space="preserve">Additionally, a correlation of 0.61 was computed between the variables. This </w:t>
+      </w:r>
+      <w:r>
+        <w:rPr>
+          <w:rFonts w:ascii="Times New Roman" w:hAnsi="Times New Roman" w:cs="Times New Roman"/>
+          <w:sz w:val="24"/>
+          <w:szCs w:val="24"/>
+        </w:rPr>
+        <w:t xml:space="preserve">shows </w:t>
+      </w:r>
+      <w:r>
+        <w:rPr>
+          <w:rFonts w:ascii="Times New Roman" w:hAnsi="Times New Roman" w:cs="Times New Roman"/>
+          <w:sz w:val="24"/>
+          <w:szCs w:val="24"/>
+        </w:rPr>
+        <w:t>us that the variables are positively related</w:t>
+      </w:r>
+      <w:r>
+        <w:rPr>
+          <w:rFonts w:ascii="Times New Roman" w:hAnsi="Times New Roman" w:cs="Times New Roman"/>
+          <w:sz w:val="24"/>
+          <w:szCs w:val="24"/>
+        </w:rPr>
+        <w:t xml:space="preserve"> in a moderate strength.</w:t>
+      </w:r>
+    </w:p>
+    <w:p>
+      <w:pPr>
+        <w:spacing w:before="240"/>
+        <w:rPr>
+          <w:rFonts w:ascii="Times New Roman" w:hAnsi="Times New Roman" w:cs="Times New Roman"/>
+          <w:i/>
+          <w:iCs/>
+          <w:sz w:val="24"/>
+          <w:szCs w:val="24"/>
+        </w:rPr>
+      </w:pPr>
+      <w:r>
+        <w:rPr>
+          <w:rFonts w:ascii="Times New Roman" w:hAnsi="Times New Roman" w:cs="Times New Roman"/>
+          <w:i/>
+          <w:iCs/>
+          <w:sz w:val="24"/>
+          <w:szCs w:val="24"/>
+        </w:rPr>
+        <w:t>Residuals: do they comply with our regression assumptions?</w:t>
+      </w:r>
+    </w:p>
+    <w:p>
+      <w:pPr>
+        <w:rPr>
+          <w:rFonts w:ascii="Times New Roman" w:hAnsi="Times New Roman" w:cs="Times New Roman"/>
+          <w:sz w:val="24"/>
+          <w:szCs w:val="24"/>
+        </w:rPr>
+      </w:pPr>
+      <w:r>
+        <w:rPr>
+          <w:rFonts w:ascii="Times New Roman" w:hAnsi="Times New Roman" w:cs="Times New Roman"/>
+          <w:sz w:val="24"/>
+          <w:szCs w:val="24"/>
+        </w:rPr>
+        <w:t>The visualization below gives us an idea of how the variability of the data changes in our linear regression model:</w:t>
+      </w:r>
+    </w:p>
+    <w:p>
+      <w:pPr>
+        <w:spacing w:before="240"/>
+        <w:rPr>
+          <w:rFonts w:ascii="Times New Roman" w:hAnsi="Times New Roman" w:cs="Times New Roman"/>
+          <w:sz w:val="24"/>
+          <w:szCs w:val="24"/>
+        </w:rPr>
+      </w:pPr>
+      <w:r>
+        <w:rPr>
+          <w:rFonts w:ascii="Times New Roman" w:hAnsi="Times New Roman" w:cs="Times New Roman"/>
+          <w:noProof/>
+          <w:sz w:val="24"/>
+          <w:szCs w:val="24"/>
+        </w:rPr>
+        <w:drawing>
+          <wp:inline distT="0" distB="0" distL="0" distR="0" wp14:anchorId="6916AC82" wp14:editId="0063692D">
+            <wp:extent cx="5096586" cy="2476846"/>
+            <wp:effectExtent l="0" t="0" r="0" b="0"/>
+            <wp:docPr id="23" name="Picture 23" descr="Chart, scatter chart&#10;&#10;Description automatically generated"/>
+            <wp:cNvGraphicFramePr>
+              <a:graphicFrameLocks xmlns:a="http://schemas.openxmlformats.org/drawingml/2006/main" noChangeAspect="1"/>
+            </wp:cNvGraphicFramePr>
+            <a:graphic xmlns:a="http://schemas.openxmlformats.org/drawingml/2006/main">
+              <a:graphicData uri="http://schemas.openxmlformats.org/drawingml/2006/picture">
+                <pic:pic xmlns:pic="http://schemas.openxmlformats.org/drawingml/2006/picture">
+                  <pic:nvPicPr>
+                    <pic:cNvPr id="23" name="Picture 23" descr="Chart, scatter chart&#10;&#10;Description automatically generated"/>
+                    <pic:cNvPicPr/>
+                  </pic:nvPicPr>
+                  <pic:blipFill>
+                    <a:blip r:embed="rId30">
+                      <a:extLst>
+                        <a:ext uri="{28A0092B-C50C-407E-A947-70E740481C1C}">
+                          <a14:useLocalDpi xmlns:a14="http://schemas.microsoft.com/office/drawing/2010/main" val="0"/>
+                        </a:ext>
+                      </a:extLst>
+                    </a:blip>
+                    <a:stretch>
+                      <a:fillRect/>
+                    </a:stretch>
+                  </pic:blipFill>
+                  <pic:spPr>
+                    <a:xfrm>
+                      <a:off x="0" y="0"/>
+                      <a:ext cx="5096586" cy="2476846"/>
+                    </a:xfrm>
+                    <a:prstGeom prst="rect">
+                      <a:avLst/>
+                    </a:prstGeom>
+                  </pic:spPr>
+                </pic:pic>
+              </a:graphicData>
+            </a:graphic>
+          </wp:inline>
+        </w:drawing>
+      </w:r>
+    </w:p>
+    <w:p>
+      <w:pPr>
+        <w:spacing w:before="240"/>
+        <w:rPr>
+          <w:rFonts w:ascii="Times New Roman" w:hAnsi="Times New Roman" w:cs="Times New Roman"/>
+          <w:sz w:val="24"/>
+          <w:szCs w:val="24"/>
+        </w:rPr>
+      </w:pPr>
+      <w:r>
+        <w:rPr>
+          <w:rFonts w:ascii="Times New Roman" w:hAnsi="Times New Roman" w:cs="Times New Roman"/>
+          <w:sz w:val="24"/>
+          <w:szCs w:val="24"/>
+        </w:rPr>
+        <w:lastRenderedPageBreak/>
+        <w:t xml:space="preserve">This plot shows us that there are some outliers in the middle range for </w:t>
+      </w:r>
+      <w:r>
+        <w:rPr>
+          <w:rFonts w:ascii="Times New Roman" w:hAnsi="Times New Roman" w:cs="Times New Roman"/>
+          <w:sz w:val="24"/>
+          <w:szCs w:val="24"/>
+        </w:rPr>
+        <w:t xml:space="preserve">the </w:t>
+      </w:r>
+      <w:r>
+        <w:rPr>
+          <w:rFonts w:ascii="Times New Roman" w:hAnsi="Times New Roman" w:cs="Times New Roman"/>
+          <w:sz w:val="24"/>
+          <w:szCs w:val="24"/>
+        </w:rPr>
+        <w:t xml:space="preserve">height </w:t>
+      </w:r>
+      <w:r>
+        <w:rPr>
+          <w:rFonts w:ascii="Times New Roman" w:hAnsi="Times New Roman" w:cs="Times New Roman"/>
+          <w:sz w:val="24"/>
+          <w:szCs w:val="24"/>
+        </w:rPr>
+        <w:t xml:space="preserve">variable </w:t>
+      </w:r>
+      <w:r>
+        <w:rPr>
+          <w:rFonts w:ascii="Times New Roman" w:hAnsi="Times New Roman" w:cs="Times New Roman"/>
+          <w:sz w:val="24"/>
+          <w:szCs w:val="24"/>
+        </w:rPr>
+        <w:t>of the data. I could subset the data to remove those results but decided to proceed with the original data for the analysis since the disparity is not enough to compromise the model.</w:t>
+      </w:r>
+    </w:p>
+    <w:p>
+      <w:pPr>
+        <w:spacing w:before="240"/>
+        <w:rPr>
+          <w:rFonts w:ascii="Times New Roman" w:hAnsi="Times New Roman" w:cs="Times New Roman"/>
+          <w:i/>
+          <w:iCs/>
+          <w:sz w:val="24"/>
+          <w:szCs w:val="24"/>
+        </w:rPr>
+      </w:pPr>
+      <w:r>
+        <w:rPr>
+          <w:rFonts w:ascii="Times New Roman" w:hAnsi="Times New Roman" w:cs="Times New Roman"/>
+          <w:i/>
+          <w:iCs/>
+          <w:sz w:val="24"/>
+          <w:szCs w:val="24"/>
+        </w:rPr>
+        <w:t>Regression results</w:t>
+      </w:r>
+    </w:p>
+    <w:p>
+      <w:pPr>
+        <w:rPr>
+          <w:rFonts w:ascii="Times New Roman" w:hAnsi="Times New Roman" w:cs="Times New Roman"/>
+          <w:sz w:val="24"/>
+          <w:szCs w:val="24"/>
+        </w:rPr>
+      </w:pPr>
+      <w:r>
+        <w:rPr>
+          <w:rFonts w:ascii="Times New Roman" w:hAnsi="Times New Roman" w:cs="Times New Roman"/>
+          <w:sz w:val="24"/>
+          <w:szCs w:val="24"/>
+        </w:rPr>
+        <w:t xml:space="preserve">By running the built-in summary() function on our model, we can obtain its results. First, let’s look at the regression equation </w:t>
+      </w:r>
+      <w:r>
+        <w:rPr>
+          <w:rFonts w:ascii="Times New Roman" w:hAnsi="Times New Roman" w:cs="Times New Roman"/>
+          <w:sz w:val="24"/>
+          <w:szCs w:val="24"/>
+        </w:rPr>
+        <w:sym w:font="Wingdings" w:char="F0E0"/>
+      </w:r>
+      <w:r>
+        <w:rPr>
+          <w:rFonts w:ascii="Times New Roman" w:hAnsi="Times New Roman" w:cs="Times New Roman"/>
+          <w:sz w:val="24"/>
+          <w:szCs w:val="24"/>
+        </w:rPr>
+        <w:t xml:space="preserve"> Service rating = 43.30 + 1.19 * Height (in cms). This means that an increase of 1 cm in a player’s height causes an expected increase of 1.19 in service rating.</w:t>
+      </w:r>
+    </w:p>
+    <w:p>
+      <w:pPr>
+        <w:spacing w:before="240"/>
+        <w:rPr>
+          <w:rFonts w:ascii="Times New Roman" w:hAnsi="Times New Roman" w:cs="Times New Roman"/>
+          <w:sz w:val="24"/>
+          <w:szCs w:val="24"/>
+        </w:rPr>
+      </w:pPr>
+      <w:r>
+        <w:rPr>
+          <w:rFonts w:ascii="Times New Roman" w:hAnsi="Times New Roman" w:cs="Times New Roman"/>
+          <w:sz w:val="24"/>
+          <w:szCs w:val="24"/>
+        </w:rPr>
+        <w:t>An R</w:t>
+      </w:r>
+      <w:r>
+        <w:rPr>
+          <w:rFonts w:ascii="Times New Roman" w:hAnsi="Times New Roman" w:cs="Times New Roman"/>
+          <w:sz w:val="24"/>
+          <w:szCs w:val="24"/>
+          <w:vertAlign w:val="superscript"/>
+        </w:rPr>
+        <w:t>2</w:t>
+      </w:r>
+      <w:r>
+        <w:rPr>
+          <w:rFonts w:ascii="Times New Roman" w:hAnsi="Times New Roman" w:cs="Times New Roman"/>
+          <w:sz w:val="24"/>
+          <w:szCs w:val="24"/>
+        </w:rPr>
+        <w:t xml:space="preserve"> of 0.3724 implies that our model explains 37.24% of the variability of the service rating variable. This means that our independent variable (height) explains 37.24% of the variability in service rating. Additionally, a low p-value (less than 0.0001) tells us that the independent variable is statistically  significant in our model, that is, height is meaningful when predicting service rating. A low p-value (good) and weak R</w:t>
+      </w:r>
+      <w:r>
+        <w:rPr>
+          <w:rFonts w:ascii="Times New Roman" w:hAnsi="Times New Roman" w:cs="Times New Roman"/>
+          <w:sz w:val="24"/>
+          <w:szCs w:val="24"/>
+          <w:vertAlign w:val="superscript"/>
+        </w:rPr>
+        <w:t>2</w:t>
+      </w:r>
+      <w:r>
+        <w:rPr>
+          <w:rFonts w:ascii="Times New Roman" w:hAnsi="Times New Roman" w:cs="Times New Roman"/>
+          <w:sz w:val="24"/>
+          <w:szCs w:val="24"/>
+        </w:rPr>
+        <w:t xml:space="preserve"> value means that, although we should keep the variable height in our model, it would benefit from </w:t>
+      </w:r>
+      <w:r>
+        <w:rPr>
+          <w:rFonts w:ascii="Times New Roman" w:hAnsi="Times New Roman" w:cs="Times New Roman"/>
+          <w:sz w:val="24"/>
+          <w:szCs w:val="24"/>
+        </w:rPr>
+        <w:t>the addition of more significant independent variables.</w:t>
+      </w:r>
+    </w:p>
+    <w:p>
+      <w:pPr>
+        <w:spacing w:before="240"/>
+        <w:rPr>
+          <w:rFonts w:ascii="Times New Roman" w:hAnsi="Times New Roman" w:cs="Times New Roman"/>
+          <w:i/>
+          <w:iCs/>
+          <w:sz w:val="24"/>
+          <w:szCs w:val="24"/>
+        </w:rPr>
+      </w:pPr>
+      <w:r>
+        <w:rPr>
+          <w:rFonts w:ascii="Times New Roman" w:hAnsi="Times New Roman" w:cs="Times New Roman"/>
+          <w:i/>
+          <w:iCs/>
+          <w:sz w:val="24"/>
+          <w:szCs w:val="24"/>
+        </w:rPr>
+        <w:t>Actual VS Predicted Values</w:t>
+      </w:r>
+    </w:p>
+    <w:p>
+      <w:pPr>
+        <w:rPr>
+          <w:rFonts w:ascii="Times New Roman" w:hAnsi="Times New Roman" w:cs="Times New Roman"/>
+          <w:sz w:val="24"/>
+          <w:szCs w:val="24"/>
+        </w:rPr>
+      </w:pPr>
+      <w:r>
+        <w:rPr>
+          <w:rFonts w:ascii="Times New Roman" w:hAnsi="Times New Roman" w:cs="Times New Roman"/>
+          <w:noProof/>
+          <w:sz w:val="24"/>
+          <w:szCs w:val="24"/>
+        </w:rPr>
+        <w:drawing>
+          <wp:inline distT="0" distB="0" distL="0" distR="0" wp14:anchorId="18B7A11A" wp14:editId="74EE2E7B">
+            <wp:extent cx="5239481" cy="2476846"/>
+            <wp:effectExtent l="0" t="0" r="0" b="0"/>
+            <wp:docPr id="25" name="Picture 25" descr="Chart, scatter chart&#10;&#10;Description automatically generated"/>
+            <wp:cNvGraphicFramePr>
+              <a:graphicFrameLocks xmlns:a="http://schemas.openxmlformats.org/drawingml/2006/main" noChangeAspect="1"/>
+            </wp:cNvGraphicFramePr>
+            <a:graphic xmlns:a="http://schemas.openxmlformats.org/drawingml/2006/main">
+              <a:graphicData uri="http://schemas.openxmlformats.org/drawingml/2006/picture">
+                <pic:pic xmlns:pic="http://schemas.openxmlformats.org/drawingml/2006/picture">
+                  <pic:nvPicPr>
+                    <pic:cNvPr id="25" name="Picture 25" descr="Chart, scatter chart&#10;&#10;Description automatically generated"/>
+                    <pic:cNvPicPr/>
+                  </pic:nvPicPr>
+                  <pic:blipFill>
+                    <a:blip r:embed="rId31">
+                      <a:extLst>
+                        <a:ext uri="{28A0092B-C50C-407E-A947-70E740481C1C}">
+                          <a14:useLocalDpi xmlns:a14="http://schemas.microsoft.com/office/drawing/2010/main" val="0"/>
+                        </a:ext>
+                      </a:extLst>
+                    </a:blip>
+                    <a:stretch>
+                      <a:fillRect/>
+                    </a:stretch>
+                  </pic:blipFill>
+                  <pic:spPr>
+                    <a:xfrm>
+                      <a:off x="0" y="0"/>
+                      <a:ext cx="5239481" cy="2476846"/>
+                    </a:xfrm>
+                    <a:prstGeom prst="rect">
+                      <a:avLst/>
+                    </a:prstGeom>
+                  </pic:spPr>
+                </pic:pic>
+              </a:graphicData>
+            </a:graphic>
+          </wp:inline>
+        </w:drawing>
+      </w:r>
+    </w:p>
+    <w:p>
+      <w:pPr>
+        <w:spacing w:before="240"/>
+        <w:rPr>
+          <w:rFonts w:ascii="Times New Roman" w:hAnsi="Times New Roman" w:cs="Times New Roman"/>
+          <w:sz w:val="24"/>
+          <w:szCs w:val="24"/>
+        </w:rPr>
+      </w:pPr>
+      <w:r>
+        <w:rPr>
+          <w:rFonts w:ascii="Times New Roman" w:hAnsi="Times New Roman" w:cs="Times New Roman"/>
+          <w:sz w:val="24"/>
+          <w:szCs w:val="24"/>
+        </w:rPr>
+        <w:t>Although some values seem to deviate from the model’s prediction, the regression line seems to capture a trend in the data: the taller the player, the better his serve.</w:t>
+      </w:r>
+    </w:p>
+    <w:p>
+      <w:pPr>
+        <w:spacing w:before="240"/>
+        <w:rPr>
+          <w:rFonts w:ascii="Times New Roman" w:hAnsi="Times New Roman" w:cs="Times New Roman"/>
+          <w:sz w:val="24"/>
+          <w:szCs w:val="24"/>
+        </w:rPr>
+      </w:pPr>
+    </w:p>
+    <w:p>
+      <w:pPr>
+        <w:spacing w:before="240"/>
+        <w:rPr>
+          <w:rFonts w:ascii="Times New Roman" w:hAnsi="Times New Roman" w:cs="Times New Roman"/>
+          <w:sz w:val="24"/>
+          <w:szCs w:val="24"/>
+        </w:rPr>
+      </w:pPr>
+    </w:p>
+    <w:p>
+      <w:pPr>
+        <w:rPr>
+          <w:rFonts w:ascii="Times New Roman" w:hAnsi="Times New Roman" w:cs="Times New Roman"/>
+          <w:sz w:val="24"/>
+          <w:szCs w:val="24"/>
+        </w:rPr>
+      </w:pPr>
+    </w:p>
+    <w:p>
+      <w:pPr>
+        <w:rPr>
+          <w:rFonts w:ascii="Times New Roman" w:hAnsi="Times New Roman" w:cs="Times New Roman"/>
+          <w:b/>
+          <w:bCs/>
+          <w:sz w:val="28"/>
+          <w:szCs w:val="28"/>
+        </w:rPr>
+      </w:pPr>
+    </w:p>
+    <w:p>
+      <w:pPr>
+        <w:rPr>
+          <w:rFonts w:ascii="Times New Roman" w:hAnsi="Times New Roman" w:cs="Times New Roman"/>
+          <w:b/>
+          <w:bCs/>
+          <w:sz w:val="28"/>
+          <w:szCs w:val="28"/>
+        </w:rPr>
+      </w:pPr>
+    </w:p>
+    <w:p>
+      <w:pPr>
+        <w:rPr>
+          <w:rFonts w:ascii="Times New Roman" w:hAnsi="Times New Roman" w:cs="Times New Roman"/>
+          <w:b/>
+          <w:bCs/>
+          <w:sz w:val="28"/>
+          <w:szCs w:val="28"/>
+        </w:rPr>
+      </w:pPr>
+      <w:r>
+        <w:rPr>
+          <w:rFonts w:ascii="Times New Roman" w:hAnsi="Times New Roman" w:cs="Times New Roman"/>
+          <w:b/>
+          <w:bCs/>
+          <w:sz w:val="28"/>
+          <w:szCs w:val="28"/>
+        </w:rPr>
+        <w:lastRenderedPageBreak/>
+        <w:t>Height VS Return Rating</w:t>
+      </w:r>
+      <w:r>
+        <w:rPr>
+          <w:rFonts w:ascii="Times New Roman" w:hAnsi="Times New Roman" w:cs="Times New Roman"/>
+          <w:b/>
+          <w:bCs/>
+          <w:sz w:val="28"/>
+          <w:szCs w:val="28"/>
+        </w:rPr>
+        <w:t xml:space="preserve"> – How does height affect a player’s return?</w:t>
+      </w:r>
+    </w:p>
+    <w:p>
+      <w:pPr>
+        <w:spacing w:before="240"/>
+        <w:rPr>
+          <w:rFonts w:ascii="Times New Roman" w:hAnsi="Times New Roman" w:cs="Times New Roman"/>
+          <w:i/>
+          <w:iCs/>
+          <w:sz w:val="24"/>
+          <w:szCs w:val="24"/>
+        </w:rPr>
+      </w:pPr>
+      <w:r>
+        <w:rPr>
+          <w:rFonts w:ascii="Times New Roman" w:hAnsi="Times New Roman" w:cs="Times New Roman"/>
+          <w:i/>
+          <w:iCs/>
+          <w:sz w:val="24"/>
+          <w:szCs w:val="24"/>
+        </w:rPr>
+        <w:t>Do the variables seem related?</w:t>
+      </w:r>
+    </w:p>
+    <w:p>
+      <w:pPr>
+        <w:rPr>
+          <w:rFonts w:ascii="Times New Roman" w:hAnsi="Times New Roman" w:cs="Times New Roman"/>
+          <w:sz w:val="24"/>
+          <w:szCs w:val="24"/>
+        </w:rPr>
+      </w:pPr>
+      <w:r>
+        <w:rPr>
+          <w:rFonts w:ascii="Times New Roman" w:hAnsi="Times New Roman" w:cs="Times New Roman"/>
+          <w:sz w:val="24"/>
+          <w:szCs w:val="24"/>
+        </w:rPr>
+        <w:t>To answer this question, I created a scatter plot of the independent variable (height) against the dependent variable (</w:t>
+      </w:r>
+      <w:r>
+        <w:rPr>
+          <w:rFonts w:ascii="Times New Roman" w:hAnsi="Times New Roman" w:cs="Times New Roman"/>
+          <w:sz w:val="24"/>
+          <w:szCs w:val="24"/>
+        </w:rPr>
+        <w:t>return</w:t>
+      </w:r>
+      <w:r>
+        <w:rPr>
+          <w:rFonts w:ascii="Times New Roman" w:hAnsi="Times New Roman" w:cs="Times New Roman"/>
+          <w:sz w:val="24"/>
+          <w:szCs w:val="24"/>
+        </w:rPr>
+        <w:t xml:space="preserve"> rating):</w:t>
+      </w:r>
+    </w:p>
+    <w:p>
+      <w:pPr>
+        <w:rPr>
+          <w:rFonts w:ascii="Times New Roman" w:hAnsi="Times New Roman" w:cs="Times New Roman"/>
+          <w:sz w:val="24"/>
+          <w:szCs w:val="24"/>
+        </w:rPr>
+      </w:pPr>
+      <w:r>
+        <w:rPr>
+          <w:rFonts w:ascii="Times New Roman" w:hAnsi="Times New Roman" w:cs="Times New Roman"/>
+          <w:noProof/>
+          <w:sz w:val="24"/>
+          <w:szCs w:val="24"/>
+        </w:rPr>
+        <w:drawing>
+          <wp:inline distT="0" distB="0" distL="0" distR="0" wp14:anchorId="52B0D952" wp14:editId="37992A36">
+            <wp:extent cx="5239481" cy="2476846"/>
+            <wp:effectExtent l="0" t="0" r="0" b="0"/>
+            <wp:docPr id="31" name="Picture 31" descr="Chart, scatter chart&#10;&#10;Description automatically generated"/>
+            <wp:cNvGraphicFramePr>
+              <a:graphicFrameLocks xmlns:a="http://schemas.openxmlformats.org/drawingml/2006/main" noChangeAspect="1"/>
+            </wp:cNvGraphicFramePr>
+            <a:graphic xmlns:a="http://schemas.openxmlformats.org/drawingml/2006/main">
+              <a:graphicData uri="http://schemas.openxmlformats.org/drawingml/2006/picture">
+                <pic:pic xmlns:pic="http://schemas.openxmlformats.org/drawingml/2006/picture">
+                  <pic:nvPicPr>
+                    <pic:cNvPr id="31" name="Picture 31" descr="Chart, scatter chart&#10;&#10;Description automatically generated"/>
+                    <pic:cNvPicPr/>
+                  </pic:nvPicPr>
+                  <pic:blipFill>
+                    <a:blip r:embed="rId32">
+                      <a:extLst>
+                        <a:ext uri="{28A0092B-C50C-407E-A947-70E740481C1C}">
+                          <a14:useLocalDpi xmlns:a14="http://schemas.microsoft.com/office/drawing/2010/main" val="0"/>
+                        </a:ext>
+                      </a:extLst>
+                    </a:blip>
+                    <a:stretch>
+                      <a:fillRect/>
+                    </a:stretch>
+                  </pic:blipFill>
+                  <pic:spPr>
+                    <a:xfrm>
+                      <a:off x="0" y="0"/>
+                      <a:ext cx="5239481" cy="2476846"/>
+                    </a:xfrm>
+                    <a:prstGeom prst="rect">
+                      <a:avLst/>
+                    </a:prstGeom>
+                  </pic:spPr>
+                </pic:pic>
+              </a:graphicData>
+            </a:graphic>
+          </wp:inline>
+        </w:drawing>
+      </w:r>
+    </w:p>
+    <w:p>
+      <w:pPr>
+        <w:rPr>
+          <w:rFonts w:ascii="Times New Roman" w:hAnsi="Times New Roman" w:cs="Times New Roman"/>
+          <w:sz w:val="24"/>
+          <w:szCs w:val="24"/>
+        </w:rPr>
+      </w:pPr>
+      <w:r>
+        <w:rPr>
+          <w:rFonts w:ascii="Times New Roman" w:hAnsi="Times New Roman" w:cs="Times New Roman"/>
+          <w:sz w:val="24"/>
+          <w:szCs w:val="24"/>
+        </w:rPr>
+        <w:t xml:space="preserve">Additionally, a correlation of </w:t>
+      </w:r>
+      <w:r>
+        <w:rPr>
+          <w:rFonts w:ascii="Times New Roman" w:hAnsi="Times New Roman" w:cs="Times New Roman"/>
+          <w:sz w:val="24"/>
+          <w:szCs w:val="24"/>
+        </w:rPr>
+        <w:t>-0.38</w:t>
+      </w:r>
+      <w:r>
+        <w:rPr>
+          <w:rFonts w:ascii="Times New Roman" w:hAnsi="Times New Roman" w:cs="Times New Roman"/>
+          <w:sz w:val="24"/>
+          <w:szCs w:val="24"/>
+        </w:rPr>
+        <w:t xml:space="preserve"> was computed between the variables. This shows us that the variables </w:t>
+      </w:r>
+      <w:r>
+        <w:rPr>
+          <w:rFonts w:ascii="Times New Roman" w:hAnsi="Times New Roman" w:cs="Times New Roman"/>
+          <w:sz w:val="24"/>
+          <w:szCs w:val="24"/>
+        </w:rPr>
+        <w:t xml:space="preserve">are negatively </w:t>
+      </w:r>
+      <w:r>
+        <w:rPr>
+          <w:rFonts w:ascii="Times New Roman" w:hAnsi="Times New Roman" w:cs="Times New Roman"/>
+          <w:sz w:val="24"/>
+          <w:szCs w:val="24"/>
+        </w:rPr>
+        <w:t xml:space="preserve">related in a </w:t>
+      </w:r>
+      <w:r>
+        <w:rPr>
+          <w:rFonts w:ascii="Times New Roman" w:hAnsi="Times New Roman" w:cs="Times New Roman"/>
+          <w:sz w:val="24"/>
+          <w:szCs w:val="24"/>
+        </w:rPr>
+        <w:t>moderate/weak</w:t>
+      </w:r>
+      <w:r>
+        <w:rPr>
+          <w:rFonts w:ascii="Times New Roman" w:hAnsi="Times New Roman" w:cs="Times New Roman"/>
+          <w:sz w:val="24"/>
+          <w:szCs w:val="24"/>
+        </w:rPr>
+        <w:t xml:space="preserve"> strength.</w:t>
+      </w:r>
+    </w:p>
+    <w:p>
+      <w:pPr>
+        <w:spacing w:before="240"/>
+        <w:rPr>
+          <w:rFonts w:ascii="Times New Roman" w:hAnsi="Times New Roman" w:cs="Times New Roman"/>
+          <w:i/>
+          <w:iCs/>
+          <w:sz w:val="24"/>
+          <w:szCs w:val="24"/>
+        </w:rPr>
+      </w:pPr>
+      <w:r>
+        <w:rPr>
+          <w:rFonts w:ascii="Times New Roman" w:hAnsi="Times New Roman" w:cs="Times New Roman"/>
+          <w:i/>
+          <w:iCs/>
+          <w:sz w:val="24"/>
+          <w:szCs w:val="24"/>
+        </w:rPr>
+        <w:t>Residuals:</w:t>
+      </w:r>
+      <w:r>
+        <w:rPr>
+          <w:rFonts w:ascii="Times New Roman" w:hAnsi="Times New Roman" w:cs="Times New Roman"/>
+          <w:i/>
+          <w:iCs/>
+          <w:sz w:val="24"/>
+          <w:szCs w:val="24"/>
+        </w:rPr>
+        <w:t xml:space="preserve"> </w:t>
+      </w:r>
+      <w:r>
+        <w:rPr>
+          <w:rFonts w:ascii="Times New Roman" w:hAnsi="Times New Roman" w:cs="Times New Roman"/>
+          <w:i/>
+          <w:iCs/>
+          <w:sz w:val="24"/>
+          <w:szCs w:val="24"/>
+        </w:rPr>
+        <w:t>do they comply with our regression assumptions?</w:t>
+      </w:r>
+    </w:p>
+    <w:p>
+      <w:pPr>
+        <w:rPr>
+          <w:rFonts w:ascii="Times New Roman" w:hAnsi="Times New Roman" w:cs="Times New Roman"/>
+          <w:sz w:val="24"/>
+          <w:szCs w:val="24"/>
+        </w:rPr>
+      </w:pPr>
+      <w:r>
+        <w:rPr>
+          <w:rFonts w:ascii="Times New Roman" w:hAnsi="Times New Roman" w:cs="Times New Roman"/>
+          <w:sz w:val="24"/>
+          <w:szCs w:val="24"/>
+        </w:rPr>
+        <w:t>The visualization below gives us an idea of how the variability of the data changes in our linear regression model:</w:t>
+      </w:r>
+    </w:p>
+    <w:p>
+      <w:pPr>
+        <w:spacing w:before="240"/>
+        <w:rPr>
+          <w:rFonts w:ascii="Times New Roman" w:hAnsi="Times New Roman" w:cs="Times New Roman"/>
+          <w:sz w:val="24"/>
+          <w:szCs w:val="24"/>
+        </w:rPr>
+      </w:pPr>
+      <w:r>
+        <w:rPr>
+          <w:rFonts w:ascii="Times New Roman" w:hAnsi="Times New Roman" w:cs="Times New Roman"/>
+          <w:noProof/>
+          <w:sz w:val="24"/>
+          <w:szCs w:val="24"/>
+        </w:rPr>
+        <w:drawing>
+          <wp:inline distT="0" distB="0" distL="0" distR="0" wp14:anchorId="7936FB72" wp14:editId="651FC806">
+            <wp:extent cx="5239481" cy="2476846"/>
+            <wp:effectExtent l="0" t="0" r="0" b="0"/>
+            <wp:docPr id="38" name="Picture 38" descr="Chart, scatter chart&#10;&#10;Description automatically generated"/>
+            <wp:cNvGraphicFramePr>
+              <a:graphicFrameLocks xmlns:a="http://schemas.openxmlformats.org/drawingml/2006/main" noChangeAspect="1"/>
+            </wp:cNvGraphicFramePr>
+            <a:graphic xmlns:a="http://schemas.openxmlformats.org/drawingml/2006/main">
+              <a:graphicData uri="http://schemas.openxmlformats.org/drawingml/2006/picture">
+                <pic:pic xmlns:pic="http://schemas.openxmlformats.org/drawingml/2006/picture">
+                  <pic:nvPicPr>
+                    <pic:cNvPr id="38" name="Picture 38" descr="Chart, scatter chart&#10;&#10;Description automatically generated"/>
+                    <pic:cNvPicPr/>
+                  </pic:nvPicPr>
+                  <pic:blipFill>
+                    <a:blip r:embed="rId33">
+                      <a:extLst>
+                        <a:ext uri="{28A0092B-C50C-407E-A947-70E740481C1C}">
+                          <a14:useLocalDpi xmlns:a14="http://schemas.microsoft.com/office/drawing/2010/main" val="0"/>
+                        </a:ext>
+                      </a:extLst>
+                    </a:blip>
+                    <a:stretch>
+                      <a:fillRect/>
+                    </a:stretch>
+                  </pic:blipFill>
+                  <pic:spPr>
+                    <a:xfrm>
+                      <a:off x="0" y="0"/>
+                      <a:ext cx="5239481" cy="2476846"/>
+                    </a:xfrm>
+                    <a:prstGeom prst="rect">
+                      <a:avLst/>
+                    </a:prstGeom>
+                  </pic:spPr>
+                </pic:pic>
+              </a:graphicData>
+            </a:graphic>
+          </wp:inline>
+        </w:drawing>
+      </w:r>
+    </w:p>
+    <w:p>
+      <w:pPr>
+        <w:spacing w:before="240"/>
+        <w:rPr>
+          <w:rFonts w:ascii="Times New Roman" w:hAnsi="Times New Roman" w:cs="Times New Roman"/>
+          <w:sz w:val="24"/>
+          <w:szCs w:val="24"/>
+        </w:rPr>
+      </w:pPr>
+      <w:r>
+        <w:rPr>
+          <w:rFonts w:ascii="Times New Roman" w:hAnsi="Times New Roman" w:cs="Times New Roman"/>
+          <w:sz w:val="24"/>
+          <w:szCs w:val="24"/>
+        </w:rPr>
+        <w:t>Similarly to our previous model, t</w:t>
+      </w:r>
+      <w:r>
+        <w:rPr>
+          <w:rFonts w:ascii="Times New Roman" w:hAnsi="Times New Roman" w:cs="Times New Roman"/>
+          <w:sz w:val="24"/>
+          <w:szCs w:val="24"/>
+        </w:rPr>
+        <w:t>his plot shows us that there are some outliers in the middle range for</w:t>
+      </w:r>
+      <w:r>
+        <w:rPr>
+          <w:rFonts w:ascii="Times New Roman" w:hAnsi="Times New Roman" w:cs="Times New Roman"/>
+          <w:sz w:val="24"/>
+          <w:szCs w:val="24"/>
+        </w:rPr>
+        <w:t xml:space="preserve"> the</w:t>
+      </w:r>
+      <w:r>
+        <w:rPr>
+          <w:rFonts w:ascii="Times New Roman" w:hAnsi="Times New Roman" w:cs="Times New Roman"/>
+          <w:sz w:val="24"/>
+          <w:szCs w:val="24"/>
+        </w:rPr>
+        <w:t xml:space="preserve"> height</w:t>
+      </w:r>
+      <w:r>
+        <w:rPr>
+          <w:rFonts w:ascii="Times New Roman" w:hAnsi="Times New Roman" w:cs="Times New Roman"/>
+          <w:sz w:val="24"/>
+          <w:szCs w:val="24"/>
+        </w:rPr>
+        <w:t xml:space="preserve"> variable</w:t>
+      </w:r>
+      <w:r>
+        <w:rPr>
+          <w:rFonts w:ascii="Times New Roman" w:hAnsi="Times New Roman" w:cs="Times New Roman"/>
+          <w:sz w:val="24"/>
+          <w:szCs w:val="24"/>
+        </w:rPr>
+        <w:t xml:space="preserve"> of the data. I could subset the data to remove those results but </w:t>
+      </w:r>
+      <w:r>
+        <w:rPr>
+          <w:rFonts w:ascii="Times New Roman" w:hAnsi="Times New Roman" w:cs="Times New Roman"/>
+          <w:sz w:val="24"/>
+          <w:szCs w:val="24"/>
+        </w:rPr>
+        <w:lastRenderedPageBreak/>
+        <w:t>decided to proceed with the original data for the analysis since the disparity is not enough to compromise the model.</w:t>
+      </w:r>
+    </w:p>
+    <w:p>
+      <w:pPr>
+        <w:spacing w:before="240"/>
+        <w:rPr>
+          <w:rFonts w:ascii="Times New Roman" w:hAnsi="Times New Roman" w:cs="Times New Roman"/>
+          <w:i/>
+          <w:iCs/>
+          <w:sz w:val="24"/>
+          <w:szCs w:val="24"/>
+        </w:rPr>
+      </w:pPr>
+      <w:r>
+        <w:rPr>
+          <w:rFonts w:ascii="Times New Roman" w:hAnsi="Times New Roman" w:cs="Times New Roman"/>
+          <w:i/>
+          <w:iCs/>
+          <w:sz w:val="24"/>
+          <w:szCs w:val="24"/>
+        </w:rPr>
+        <w:t>Regression results</w:t>
+      </w:r>
+    </w:p>
+    <w:p>
+      <w:pPr>
+        <w:rPr>
+          <w:rFonts w:ascii="Times New Roman" w:hAnsi="Times New Roman" w:cs="Times New Roman"/>
+          <w:sz w:val="24"/>
+          <w:szCs w:val="24"/>
+        </w:rPr>
+      </w:pPr>
+      <w:r>
+        <w:rPr>
+          <w:rFonts w:ascii="Times New Roman" w:hAnsi="Times New Roman" w:cs="Times New Roman"/>
+          <w:sz w:val="24"/>
+          <w:szCs w:val="24"/>
+        </w:rPr>
+        <w:t xml:space="preserve">By running the built-in summary() function on our model, we can obtain its results. First, let’s look at the regression equation </w:t>
+      </w:r>
+      <w:r>
+        <w:rPr>
+          <w:rFonts w:ascii="Times New Roman" w:hAnsi="Times New Roman" w:cs="Times New Roman"/>
+          <w:sz w:val="24"/>
+          <w:szCs w:val="24"/>
+        </w:rPr>
+        <w:sym w:font="Wingdings" w:char="F0E0"/>
+      </w:r>
+      <w:r>
+        <w:rPr>
+          <w:rFonts w:ascii="Times New Roman" w:hAnsi="Times New Roman" w:cs="Times New Roman"/>
+          <w:sz w:val="24"/>
+          <w:szCs w:val="24"/>
+        </w:rPr>
+        <w:t xml:space="preserve"> </w:t>
+      </w:r>
+      <w:r>
+        <w:rPr>
+          <w:rFonts w:ascii="Times New Roman" w:hAnsi="Times New Roman" w:cs="Times New Roman"/>
+          <w:sz w:val="24"/>
+          <w:szCs w:val="24"/>
+        </w:rPr>
+        <w:t>Return</w:t>
+      </w:r>
+      <w:r>
+        <w:rPr>
+          <w:rFonts w:ascii="Times New Roman" w:hAnsi="Times New Roman" w:cs="Times New Roman"/>
+          <w:sz w:val="24"/>
+          <w:szCs w:val="24"/>
+        </w:rPr>
+        <w:t xml:space="preserve"> rating = </w:t>
+      </w:r>
+      <w:r>
+        <w:rPr>
+          <w:rFonts w:ascii="Times New Roman" w:hAnsi="Times New Roman" w:cs="Times New Roman"/>
+          <w:sz w:val="24"/>
+          <w:szCs w:val="24"/>
+        </w:rPr>
+        <w:t>257.88</w:t>
+      </w:r>
+      <w:r>
+        <w:rPr>
+          <w:rFonts w:ascii="Times New Roman" w:hAnsi="Times New Roman" w:cs="Times New Roman"/>
+          <w:sz w:val="24"/>
+          <w:szCs w:val="24"/>
+        </w:rPr>
+        <w:t xml:space="preserve"> </w:t>
+      </w:r>
+      <w:r>
+        <w:rPr>
+          <w:rFonts w:ascii="Times New Roman" w:hAnsi="Times New Roman" w:cs="Times New Roman"/>
+          <w:sz w:val="24"/>
+          <w:szCs w:val="24"/>
+        </w:rPr>
+        <w:t>–</w:t>
+      </w:r>
+      <w:r>
+        <w:rPr>
+          <w:rFonts w:ascii="Times New Roman" w:hAnsi="Times New Roman" w:cs="Times New Roman"/>
+          <w:sz w:val="24"/>
+          <w:szCs w:val="24"/>
+        </w:rPr>
+        <w:t xml:space="preserve"> </w:t>
+      </w:r>
+      <w:r>
+        <w:rPr>
+          <w:rFonts w:ascii="Times New Roman" w:hAnsi="Times New Roman" w:cs="Times New Roman"/>
+          <w:sz w:val="24"/>
+          <w:szCs w:val="24"/>
+        </w:rPr>
+        <w:t>0.63</w:t>
+      </w:r>
+      <w:r>
+        <w:rPr>
+          <w:rFonts w:ascii="Times New Roman" w:hAnsi="Times New Roman" w:cs="Times New Roman"/>
+          <w:sz w:val="24"/>
+          <w:szCs w:val="24"/>
+        </w:rPr>
+        <w:t xml:space="preserve"> * Height (in cms). This means that an increase of 1 cm in a player’s height causes an expected </w:t>
+      </w:r>
+      <w:r>
+        <w:rPr>
+          <w:rFonts w:ascii="Times New Roman" w:hAnsi="Times New Roman" w:cs="Times New Roman"/>
+          <w:sz w:val="24"/>
+          <w:szCs w:val="24"/>
+        </w:rPr>
+        <w:t>decrease</w:t>
+      </w:r>
+      <w:r>
+        <w:rPr>
+          <w:rFonts w:ascii="Times New Roman" w:hAnsi="Times New Roman" w:cs="Times New Roman"/>
+          <w:sz w:val="24"/>
+          <w:szCs w:val="24"/>
+        </w:rPr>
+        <w:t xml:space="preserve"> of </w:t>
+      </w:r>
+      <w:r>
+        <w:rPr>
+          <w:rFonts w:ascii="Times New Roman" w:hAnsi="Times New Roman" w:cs="Times New Roman"/>
+          <w:sz w:val="24"/>
+          <w:szCs w:val="24"/>
+        </w:rPr>
+        <w:t>0.63</w:t>
+      </w:r>
+      <w:r>
+        <w:rPr>
+          <w:rFonts w:ascii="Times New Roman" w:hAnsi="Times New Roman" w:cs="Times New Roman"/>
+          <w:sz w:val="24"/>
+          <w:szCs w:val="24"/>
+        </w:rPr>
+        <w:t xml:space="preserve"> in service rating.</w:t>
+      </w:r>
+    </w:p>
+    <w:p>
+      <w:pPr>
+        <w:spacing w:before="240"/>
+        <w:rPr>
+          <w:rFonts w:ascii="Times New Roman" w:hAnsi="Times New Roman" w:cs="Times New Roman"/>
+          <w:sz w:val="24"/>
+          <w:szCs w:val="24"/>
+        </w:rPr>
+      </w:pPr>
+      <w:r>
+        <w:rPr>
+          <w:rFonts w:ascii="Times New Roman" w:hAnsi="Times New Roman" w:cs="Times New Roman"/>
+          <w:sz w:val="24"/>
+          <w:szCs w:val="24"/>
+        </w:rPr>
+        <w:t>An R</w:t>
+      </w:r>
+      <w:r>
+        <w:rPr>
+          <w:rFonts w:ascii="Times New Roman" w:hAnsi="Times New Roman" w:cs="Times New Roman"/>
+          <w:sz w:val="24"/>
+          <w:szCs w:val="24"/>
+          <w:vertAlign w:val="superscript"/>
+        </w:rPr>
+        <w:t>2</w:t>
+      </w:r>
+      <w:r>
+        <w:rPr>
+          <w:rFonts w:ascii="Times New Roman" w:hAnsi="Times New Roman" w:cs="Times New Roman"/>
+          <w:sz w:val="24"/>
+          <w:szCs w:val="24"/>
+        </w:rPr>
+        <w:t xml:space="preserve"> of 0.</w:t>
+      </w:r>
+      <w:r>
+        <w:rPr>
+          <w:rFonts w:ascii="Times New Roman" w:hAnsi="Times New Roman" w:cs="Times New Roman"/>
+          <w:sz w:val="24"/>
+          <w:szCs w:val="24"/>
+        </w:rPr>
+        <w:t>1436</w:t>
+      </w:r>
+      <w:r>
+        <w:rPr>
+          <w:rFonts w:ascii="Times New Roman" w:hAnsi="Times New Roman" w:cs="Times New Roman"/>
+          <w:sz w:val="24"/>
+          <w:szCs w:val="24"/>
+        </w:rPr>
+        <w:t xml:space="preserve"> implies that our model explains </w:t>
+      </w:r>
+      <w:r>
+        <w:rPr>
+          <w:rFonts w:ascii="Times New Roman" w:hAnsi="Times New Roman" w:cs="Times New Roman"/>
+          <w:sz w:val="24"/>
+          <w:szCs w:val="24"/>
+        </w:rPr>
+        <w:t>14.36</w:t>
+      </w:r>
+      <w:r>
+        <w:rPr>
+          <w:rFonts w:ascii="Times New Roman" w:hAnsi="Times New Roman" w:cs="Times New Roman"/>
+          <w:sz w:val="24"/>
+          <w:szCs w:val="24"/>
+        </w:rPr>
+        <w:t xml:space="preserve">% of the variability of the service rating variable. This means that our independent variable (height) explains </w:t>
+      </w:r>
+      <w:r>
+        <w:rPr>
+          <w:rFonts w:ascii="Times New Roman" w:hAnsi="Times New Roman" w:cs="Times New Roman"/>
+          <w:sz w:val="24"/>
+          <w:szCs w:val="24"/>
+        </w:rPr>
+        <w:t>14.36</w:t>
+      </w:r>
+      <w:r>
+        <w:rPr>
+          <w:rFonts w:ascii="Times New Roman" w:hAnsi="Times New Roman" w:cs="Times New Roman"/>
+          <w:sz w:val="24"/>
+          <w:szCs w:val="24"/>
+        </w:rPr>
+        <w:t xml:space="preserve">% of the variability in service rating. Additionally, a low p-value (less than 0.0001) tells us that the independent variable is statistically significant in our model, that is, height is meaningful when predicting </w:t>
+      </w:r>
+      <w:r>
+        <w:rPr>
+          <w:rFonts w:ascii="Times New Roman" w:hAnsi="Times New Roman" w:cs="Times New Roman"/>
+          <w:sz w:val="24"/>
+          <w:szCs w:val="24"/>
+        </w:rPr>
+        <w:t>return</w:t>
+      </w:r>
+      <w:r>
+        <w:rPr>
+          <w:rFonts w:ascii="Times New Roman" w:hAnsi="Times New Roman" w:cs="Times New Roman"/>
+          <w:sz w:val="24"/>
+          <w:szCs w:val="24"/>
+        </w:rPr>
+        <w:t xml:space="preserve"> rating. A low p-value (good) and </w:t>
+      </w:r>
+      <w:r>
+        <w:rPr>
+          <w:rFonts w:ascii="Times New Roman" w:hAnsi="Times New Roman" w:cs="Times New Roman"/>
+          <w:sz w:val="24"/>
+          <w:szCs w:val="24"/>
+        </w:rPr>
+        <w:t xml:space="preserve">very </w:t>
+      </w:r>
+      <w:r>
+        <w:rPr>
+          <w:rFonts w:ascii="Times New Roman" w:hAnsi="Times New Roman" w:cs="Times New Roman"/>
+          <w:sz w:val="24"/>
+          <w:szCs w:val="24"/>
+        </w:rPr>
+        <w:t>weak R</w:t>
+      </w:r>
+      <w:r>
+        <w:rPr>
+          <w:rFonts w:ascii="Times New Roman" w:hAnsi="Times New Roman" w:cs="Times New Roman"/>
+          <w:sz w:val="24"/>
+          <w:szCs w:val="24"/>
+          <w:vertAlign w:val="superscript"/>
+        </w:rPr>
+        <w:t>2</w:t>
+      </w:r>
+      <w:r>
+        <w:rPr>
+          <w:rFonts w:ascii="Times New Roman" w:hAnsi="Times New Roman" w:cs="Times New Roman"/>
+          <w:sz w:val="24"/>
+          <w:szCs w:val="24"/>
+        </w:rPr>
+        <w:t xml:space="preserve"> value means that, although we should keep the variable height in our model, </w:t>
+      </w:r>
+      <w:r>
+        <w:rPr>
+          <w:rFonts w:ascii="Times New Roman" w:hAnsi="Times New Roman" w:cs="Times New Roman"/>
+          <w:sz w:val="24"/>
+          <w:szCs w:val="24"/>
+        </w:rPr>
+        <w:t>it needs the addition of more independent variables to improve its explanatory power, as height is not enough.</w:t>
+      </w:r>
+    </w:p>
+    <w:p>
+      <w:pPr>
+        <w:spacing w:before="240"/>
+        <w:rPr>
+          <w:rFonts w:ascii="Times New Roman" w:hAnsi="Times New Roman" w:cs="Times New Roman"/>
+          <w:i/>
+          <w:iCs/>
+          <w:sz w:val="24"/>
+          <w:szCs w:val="24"/>
+        </w:rPr>
+      </w:pPr>
+      <w:r>
+        <w:rPr>
+          <w:rFonts w:ascii="Times New Roman" w:hAnsi="Times New Roman" w:cs="Times New Roman"/>
+          <w:i/>
+          <w:iCs/>
+          <w:sz w:val="24"/>
+          <w:szCs w:val="24"/>
+        </w:rPr>
+        <w:t>Actual VS Predicted Values</w:t>
+      </w:r>
+    </w:p>
+    <w:p>
+      <w:pPr>
+        <w:rPr>
+          <w:rFonts w:ascii="Times New Roman" w:hAnsi="Times New Roman" w:cs="Times New Roman"/>
+          <w:sz w:val="24"/>
+          <w:szCs w:val="24"/>
+        </w:rPr>
+      </w:pPr>
+      <w:r>
+        <w:rPr>
+          <w:rFonts w:ascii="Times New Roman" w:hAnsi="Times New Roman" w:cs="Times New Roman"/>
+          <w:noProof/>
+          <w:sz w:val="24"/>
+          <w:szCs w:val="24"/>
+        </w:rPr>
+        <w:drawing>
+          <wp:inline distT="0" distB="0" distL="0" distR="0" wp14:anchorId="145A196E" wp14:editId="2842587B">
+            <wp:extent cx="5801535" cy="2476846"/>
+            <wp:effectExtent l="0" t="0" r="8890" b="0"/>
+            <wp:docPr id="39" name="Picture 39" descr="Chart, scatter chart&#10;&#10;Description automatically generated"/>
+            <wp:cNvGraphicFramePr>
+              <a:graphicFrameLocks xmlns:a="http://schemas.openxmlformats.org/drawingml/2006/main" noChangeAspect="1"/>
+            </wp:cNvGraphicFramePr>
+            <a:graphic xmlns:a="http://schemas.openxmlformats.org/drawingml/2006/main">
+              <a:graphicData uri="http://schemas.openxmlformats.org/drawingml/2006/picture">
+                <pic:pic xmlns:pic="http://schemas.openxmlformats.org/drawingml/2006/picture">
+                  <pic:nvPicPr>
+                    <pic:cNvPr id="39" name="Picture 39" descr="Chart, scatter chart&#10;&#10;Description automatically generated"/>
+                    <pic:cNvPicPr/>
+                  </pic:nvPicPr>
+                  <pic:blipFill>
+                    <a:blip r:embed="rId34">
+                      <a:extLst>
+                        <a:ext uri="{28A0092B-C50C-407E-A947-70E740481C1C}">
+                          <a14:useLocalDpi xmlns:a14="http://schemas.microsoft.com/office/drawing/2010/main" val="0"/>
+                        </a:ext>
+                      </a:extLst>
+                    </a:blip>
+                    <a:stretch>
+                      <a:fillRect/>
+                    </a:stretch>
+                  </pic:blipFill>
+                  <pic:spPr>
+                    <a:xfrm>
+                      <a:off x="0" y="0"/>
+                      <a:ext cx="5801535" cy="2476846"/>
+                    </a:xfrm>
+                    <a:prstGeom prst="rect">
+                      <a:avLst/>
+                    </a:prstGeom>
+                  </pic:spPr>
+                </pic:pic>
+              </a:graphicData>
+            </a:graphic>
+          </wp:inline>
+        </w:drawing>
+      </w:r>
+    </w:p>
+    <w:p>
+      <w:pPr>
+        <w:spacing w:before="240"/>
+        <w:rPr>
+          <w:rFonts w:ascii="Times New Roman" w:hAnsi="Times New Roman" w:cs="Times New Roman"/>
+          <w:sz w:val="24"/>
+          <w:szCs w:val="24"/>
+        </w:rPr>
+      </w:pPr>
+      <w:r>
+        <w:rPr>
+          <w:rFonts w:ascii="Times New Roman" w:hAnsi="Times New Roman" w:cs="Times New Roman"/>
+          <w:sz w:val="24"/>
+          <w:szCs w:val="24"/>
+        </w:rPr>
+        <w:t xml:space="preserve">Although some values seem to deviate from the model’s prediction, the regression line seems to capture a trend in the data: the </w:t>
+      </w:r>
+      <w:r>
+        <w:rPr>
+          <w:rFonts w:ascii="Times New Roman" w:hAnsi="Times New Roman" w:cs="Times New Roman"/>
+          <w:sz w:val="24"/>
+          <w:szCs w:val="24"/>
+        </w:rPr>
+        <w:t>taller</w:t>
+      </w:r>
+      <w:r>
+        <w:rPr>
+          <w:rFonts w:ascii="Times New Roman" w:hAnsi="Times New Roman" w:cs="Times New Roman"/>
+          <w:sz w:val="24"/>
+          <w:szCs w:val="24"/>
+        </w:rPr>
+        <w:t xml:space="preserve"> the player, the </w:t>
+      </w:r>
+      <w:r>
+        <w:rPr>
+          <w:rFonts w:ascii="Times New Roman" w:hAnsi="Times New Roman" w:cs="Times New Roman"/>
+          <w:sz w:val="24"/>
+          <w:szCs w:val="24"/>
+        </w:rPr>
+        <w:t>worse</w:t>
+      </w:r>
+      <w:r>
+        <w:rPr>
+          <w:rFonts w:ascii="Times New Roman" w:hAnsi="Times New Roman" w:cs="Times New Roman"/>
+          <w:sz w:val="24"/>
+          <w:szCs w:val="24"/>
+        </w:rPr>
+        <w:t xml:space="preserve"> his </w:t>
+      </w:r>
+      <w:r>
+        <w:rPr>
+          <w:rFonts w:ascii="Times New Roman" w:hAnsi="Times New Roman" w:cs="Times New Roman"/>
+          <w:sz w:val="24"/>
+          <w:szCs w:val="24"/>
+        </w:rPr>
+        <w:t>return</w:t>
+      </w:r>
+      <w:r>
+        <w:rPr>
+          <w:rFonts w:ascii="Times New Roman" w:hAnsi="Times New Roman" w:cs="Times New Roman"/>
+          <w:sz w:val="24"/>
+          <w:szCs w:val="24"/>
+        </w:rPr>
+        <w:t>.</w:t>
+      </w:r>
+    </w:p>
+    <w:p>
+      <w:pPr>
+        <w:rPr>
+          <w:rFonts w:ascii="Times New Roman" w:hAnsi="Times New Roman" w:cs="Times New Roman"/>
+          <w:b/>
+          <w:bCs/>
+          <w:sz w:val="28"/>
+          <w:szCs w:val="28"/>
+        </w:rPr>
+      </w:pPr>
+    </w:p>
+    <w:p>
+      <w:pPr>
+        <w:rPr>
+          <w:rFonts w:ascii="Times New Roman" w:hAnsi="Times New Roman" w:cs="Times New Roman"/>
+          <w:b/>
+          <w:bCs/>
+          <w:sz w:val="28"/>
+          <w:szCs w:val="28"/>
+        </w:rPr>
+      </w:pPr>
+    </w:p>
+    <w:p>
+      <w:pPr>
+        <w:rPr>
+          <w:rFonts w:ascii="Times New Roman" w:hAnsi="Times New Roman" w:cs="Times New Roman"/>
+          <w:b/>
+          <w:bCs/>
+          <w:sz w:val="28"/>
+          <w:szCs w:val="28"/>
+        </w:rPr>
+      </w:pPr>
+    </w:p>
+    <w:p>
+      <w:pPr>
+        <w:rPr>
+          <w:rFonts w:ascii="Times New Roman" w:hAnsi="Times New Roman" w:cs="Times New Roman"/>
+          <w:b/>
+          <w:bCs/>
+          <w:sz w:val="28"/>
+          <w:szCs w:val="28"/>
+        </w:rPr>
+      </w:pPr>
+    </w:p>
+    <w:p>
+      <w:pPr>
+        <w:rPr>
+          <w:rFonts w:ascii="Times New Roman" w:hAnsi="Times New Roman" w:cs="Times New Roman"/>
+          <w:b/>
+          <w:bCs/>
+          <w:sz w:val="28"/>
+          <w:szCs w:val="28"/>
+        </w:rPr>
+      </w:pPr>
+    </w:p>
+    <w:p>
+      <w:pPr>
+        <w:rPr>
+          <w:rFonts w:ascii="Times New Roman" w:hAnsi="Times New Roman" w:cs="Times New Roman"/>
+          <w:b/>
+          <w:bCs/>
+          <w:sz w:val="28"/>
+          <w:szCs w:val="28"/>
+        </w:rPr>
+      </w:pPr>
+      <w:r>
+        <w:rPr>
+          <w:rFonts w:ascii="Times New Roman" w:hAnsi="Times New Roman" w:cs="Times New Roman"/>
+          <w:b/>
+          <w:bCs/>
+          <w:sz w:val="28"/>
+          <w:szCs w:val="28"/>
+        </w:rPr>
+        <w:lastRenderedPageBreak/>
+        <w:t>First Serve % VS Service Games Won %</w:t>
+      </w:r>
+      <w:r>
+        <w:rPr>
+          <w:rFonts w:ascii="Times New Roman" w:hAnsi="Times New Roman" w:cs="Times New Roman"/>
+          <w:b/>
+          <w:bCs/>
+          <w:sz w:val="28"/>
+          <w:szCs w:val="28"/>
+        </w:rPr>
+        <w:t xml:space="preserve"> - </w:t>
+      </w:r>
+      <w:r>
+        <w:rPr>
+          <w:rFonts w:ascii="Times New Roman" w:hAnsi="Times New Roman" w:cs="Times New Roman"/>
+          <w:b/>
+          <w:bCs/>
+          <w:sz w:val="28"/>
+          <w:szCs w:val="28"/>
+        </w:rPr>
+        <w:t>Does first serve percentage matter in terms of service games won?</w:t>
+      </w:r>
+    </w:p>
+    <w:p>
+      <w:pPr>
+        <w:spacing w:before="240"/>
+        <w:rPr>
+          <w:rFonts w:ascii="Times New Roman" w:hAnsi="Times New Roman" w:cs="Times New Roman"/>
+          <w:i/>
+          <w:iCs/>
+          <w:sz w:val="24"/>
+          <w:szCs w:val="24"/>
+        </w:rPr>
+      </w:pPr>
+      <w:r>
+        <w:rPr>
+          <w:rFonts w:ascii="Times New Roman" w:hAnsi="Times New Roman" w:cs="Times New Roman"/>
+          <w:i/>
+          <w:iCs/>
+          <w:sz w:val="24"/>
+          <w:szCs w:val="24"/>
+        </w:rPr>
+        <w:t>Do the variables seem related?</w:t>
+      </w:r>
+    </w:p>
+    <w:p>
+      <w:pPr>
+        <w:rPr>
+          <w:rFonts w:ascii="Times New Roman" w:hAnsi="Times New Roman" w:cs="Times New Roman"/>
+          <w:sz w:val="24"/>
+          <w:szCs w:val="24"/>
+        </w:rPr>
+      </w:pPr>
+      <w:r>
+        <w:rPr>
+          <w:rFonts w:ascii="Times New Roman" w:hAnsi="Times New Roman" w:cs="Times New Roman"/>
+          <w:sz w:val="24"/>
+          <w:szCs w:val="24"/>
+        </w:rPr>
+        <w:t>To answer this question, I created a scatter plot of the independent variable (</w:t>
+      </w:r>
+      <w:r>
+        <w:rPr>
+          <w:rFonts w:ascii="Times New Roman" w:hAnsi="Times New Roman" w:cs="Times New Roman"/>
+          <w:sz w:val="24"/>
+          <w:szCs w:val="24"/>
+        </w:rPr>
+        <w:t>first serve %</w:t>
+      </w:r>
+      <w:r>
+        <w:rPr>
+          <w:rFonts w:ascii="Times New Roman" w:hAnsi="Times New Roman" w:cs="Times New Roman"/>
+          <w:sz w:val="24"/>
+          <w:szCs w:val="24"/>
+        </w:rPr>
+        <w:t>) against the dependent variable (</w:t>
+      </w:r>
+      <w:r>
+        <w:rPr>
+          <w:rFonts w:ascii="Times New Roman" w:hAnsi="Times New Roman" w:cs="Times New Roman"/>
+          <w:sz w:val="24"/>
+          <w:szCs w:val="24"/>
+        </w:rPr>
+        <w:t>service games won %</w:t>
+      </w:r>
+      <w:r>
+        <w:rPr>
+          <w:rFonts w:ascii="Times New Roman" w:hAnsi="Times New Roman" w:cs="Times New Roman"/>
+          <w:sz w:val="24"/>
+          <w:szCs w:val="24"/>
+        </w:rPr>
+        <w:t>):</w:t>
+      </w:r>
+    </w:p>
+    <w:p>
+      <w:pPr>
+        <w:rPr>
+          <w:rFonts w:ascii="Times New Roman" w:hAnsi="Times New Roman" w:cs="Times New Roman"/>
+          <w:sz w:val="24"/>
+          <w:szCs w:val="24"/>
+        </w:rPr>
+      </w:pPr>
+      <w:r>
+        <w:rPr>
+          <w:rFonts w:ascii="Times New Roman" w:hAnsi="Times New Roman" w:cs="Times New Roman"/>
+          <w:noProof/>
+          <w:sz w:val="24"/>
+          <w:szCs w:val="24"/>
+        </w:rPr>
+        <w:drawing>
+          <wp:inline distT="0" distB="0" distL="0" distR="0" wp14:anchorId="6BBC94BB" wp14:editId="7E20EE93">
+            <wp:extent cx="5306165" cy="2476846"/>
+            <wp:effectExtent l="0" t="0" r="0" b="0"/>
+            <wp:docPr id="42" name="Picture 42" descr="Chart, scatter chart&#10;&#10;Description automatically generated"/>
+            <wp:cNvGraphicFramePr>
+              <a:graphicFrameLocks xmlns:a="http://schemas.openxmlformats.org/drawingml/2006/main" noChangeAspect="1"/>
+            </wp:cNvGraphicFramePr>
+            <a:graphic xmlns:a="http://schemas.openxmlformats.org/drawingml/2006/main">
+              <a:graphicData uri="http://schemas.openxmlformats.org/drawingml/2006/picture">
+                <pic:pic xmlns:pic="http://schemas.openxmlformats.org/drawingml/2006/picture">
+                  <pic:nvPicPr>
+                    <pic:cNvPr id="42" name="Picture 42" descr="Chart, scatter chart&#10;&#10;Description automatically generated"/>
+                    <pic:cNvPicPr/>
+                  </pic:nvPicPr>
+                  <pic:blipFill>
+                    <a:blip r:embed="rId35">
+                      <a:extLst>
+                        <a:ext uri="{28A0092B-C50C-407E-A947-70E740481C1C}">
+                          <a14:useLocalDpi xmlns:a14="http://schemas.microsoft.com/office/drawing/2010/main" val="0"/>
+                        </a:ext>
+                      </a:extLst>
+                    </a:blip>
+                    <a:stretch>
+                      <a:fillRect/>
+                    </a:stretch>
+                  </pic:blipFill>
+                  <pic:spPr>
+                    <a:xfrm>
+                      <a:off x="0" y="0"/>
+                      <a:ext cx="5306165" cy="2476846"/>
+                    </a:xfrm>
+                    <a:prstGeom prst="rect">
+                      <a:avLst/>
+                    </a:prstGeom>
+                  </pic:spPr>
+                </pic:pic>
+              </a:graphicData>
+            </a:graphic>
+          </wp:inline>
+        </w:drawing>
+      </w:r>
+    </w:p>
+    <w:p>
+      <w:pPr>
+        <w:rPr>
+          <w:rFonts w:ascii="Times New Roman" w:hAnsi="Times New Roman" w:cs="Times New Roman"/>
+          <w:sz w:val="24"/>
+          <w:szCs w:val="24"/>
+        </w:rPr>
+      </w:pPr>
+      <w:r>
+        <w:rPr>
+          <w:rFonts w:ascii="Times New Roman" w:hAnsi="Times New Roman" w:cs="Times New Roman"/>
+          <w:sz w:val="24"/>
+          <w:szCs w:val="24"/>
+        </w:rPr>
+        <w:t xml:space="preserve">Additionally, a correlation of </w:t>
+      </w:r>
+      <w:r>
+        <w:rPr>
+          <w:rFonts w:ascii="Times New Roman" w:hAnsi="Times New Roman" w:cs="Times New Roman"/>
+          <w:sz w:val="24"/>
+          <w:szCs w:val="24"/>
+        </w:rPr>
+        <w:t>0.03</w:t>
+      </w:r>
+      <w:r>
+        <w:rPr>
+          <w:rFonts w:ascii="Times New Roman" w:hAnsi="Times New Roman" w:cs="Times New Roman"/>
+          <w:sz w:val="24"/>
+          <w:szCs w:val="24"/>
+        </w:rPr>
+        <w:t xml:space="preserve"> was computed between the variables. </w:t>
+      </w:r>
+      <w:r>
+        <w:rPr>
+          <w:rFonts w:ascii="Times New Roman" w:hAnsi="Times New Roman" w:cs="Times New Roman"/>
+          <w:sz w:val="24"/>
+          <w:szCs w:val="24"/>
+        </w:rPr>
+        <w:t>These results are an early indication that the variables are very weakly related, therefore, we should build this model with caution, as it might not be meaningful.</w:t>
+      </w:r>
+    </w:p>
+    <w:p>
+      <w:pPr>
+        <w:spacing w:before="240"/>
+        <w:rPr>
+          <w:rFonts w:ascii="Times New Roman" w:hAnsi="Times New Roman" w:cs="Times New Roman"/>
+          <w:i/>
+          <w:iCs/>
+          <w:sz w:val="24"/>
+          <w:szCs w:val="24"/>
+        </w:rPr>
+      </w:pPr>
+      <w:r>
+        <w:rPr>
+          <w:rFonts w:ascii="Times New Roman" w:hAnsi="Times New Roman" w:cs="Times New Roman"/>
+          <w:i/>
+          <w:iCs/>
+          <w:sz w:val="24"/>
+          <w:szCs w:val="24"/>
+        </w:rPr>
+        <w:t>Regression results</w:t>
+      </w:r>
+    </w:p>
+    <w:p>
+      <w:pPr>
+        <w:rPr>
+          <w:rFonts w:ascii="Times New Roman" w:hAnsi="Times New Roman" w:cs="Times New Roman"/>
+          <w:sz w:val="24"/>
+          <w:szCs w:val="24"/>
+        </w:rPr>
+      </w:pPr>
+      <w:r>
+        <w:rPr>
+          <w:rFonts w:ascii="Times New Roman" w:hAnsi="Times New Roman" w:cs="Times New Roman"/>
+          <w:sz w:val="24"/>
+          <w:szCs w:val="24"/>
+        </w:rPr>
+        <w:t xml:space="preserve">The </w:t>
+      </w:r>
+      <w:r>
+        <w:rPr>
+          <w:rFonts w:ascii="Times New Roman" w:hAnsi="Times New Roman" w:cs="Times New Roman"/>
+          <w:sz w:val="24"/>
+          <w:szCs w:val="24"/>
+        </w:rPr>
+        <w:t>R</w:t>
+      </w:r>
+      <w:r>
+        <w:rPr>
+          <w:rFonts w:ascii="Times New Roman" w:hAnsi="Times New Roman" w:cs="Times New Roman"/>
+          <w:sz w:val="24"/>
+          <w:szCs w:val="24"/>
+          <w:vertAlign w:val="superscript"/>
+        </w:rPr>
+        <w:t>2</w:t>
+      </w:r>
+      <w:r>
+        <w:rPr>
+          <w:rFonts w:ascii="Times New Roman" w:hAnsi="Times New Roman" w:cs="Times New Roman"/>
+          <w:sz w:val="24"/>
+          <w:szCs w:val="24"/>
+        </w:rPr>
+        <w:t xml:space="preserve"> of our model is extremely low (0.0009), and the p-value of the independent variable used is</w:t>
+      </w:r>
+      <w:r>
+        <w:rPr>
+          <w:rFonts w:ascii="Times New Roman" w:hAnsi="Times New Roman" w:cs="Times New Roman"/>
+          <w:sz w:val="24"/>
+          <w:szCs w:val="24"/>
+        </w:rPr>
+        <w:t xml:space="preserve"> </w:t>
+      </w:r>
+      <w:r>
+        <w:rPr>
+          <w:rFonts w:ascii="Times New Roman" w:hAnsi="Times New Roman" w:cs="Times New Roman"/>
+          <w:sz w:val="24"/>
+          <w:szCs w:val="24"/>
+        </w:rPr>
+        <w:t>too high (0.746), therefore, there is no point in</w:t>
+      </w:r>
+      <w:r>
+        <w:rPr>
+          <w:rFonts w:ascii="Times New Roman" w:hAnsi="Times New Roman" w:cs="Times New Roman"/>
+          <w:sz w:val="24"/>
+          <w:szCs w:val="24"/>
+        </w:rPr>
+        <w:t xml:space="preserve"> </w:t>
+      </w:r>
+      <w:r>
+        <w:rPr>
+          <w:rFonts w:ascii="Times New Roman" w:hAnsi="Times New Roman" w:cs="Times New Roman"/>
+          <w:sz w:val="24"/>
+          <w:szCs w:val="24"/>
+        </w:rPr>
+        <w:t>using this model because these values tell us that</w:t>
+      </w:r>
+      <w:r>
+        <w:rPr>
+          <w:rFonts w:ascii="Times New Roman" w:hAnsi="Times New Roman" w:cs="Times New Roman"/>
+          <w:sz w:val="24"/>
+          <w:szCs w:val="24"/>
+        </w:rPr>
+        <w:t xml:space="preserve"> </w:t>
+      </w:r>
+      <w:r>
+        <w:rPr>
+          <w:rFonts w:ascii="Times New Roman" w:hAnsi="Times New Roman" w:cs="Times New Roman"/>
+          <w:sz w:val="24"/>
+          <w:szCs w:val="24"/>
+        </w:rPr>
+        <w:t>first serve % does not matter when predicting the %</w:t>
+      </w:r>
+      <w:r>
+        <w:rPr>
+          <w:rFonts w:ascii="Times New Roman" w:hAnsi="Times New Roman" w:cs="Times New Roman"/>
+          <w:sz w:val="24"/>
+          <w:szCs w:val="24"/>
+        </w:rPr>
+        <w:t xml:space="preserve"> </w:t>
+      </w:r>
+      <w:r>
+        <w:rPr>
+          <w:rFonts w:ascii="Times New Roman" w:hAnsi="Times New Roman" w:cs="Times New Roman"/>
+          <w:sz w:val="24"/>
+          <w:szCs w:val="24"/>
+        </w:rPr>
+        <w:t>of service games won</w:t>
+      </w:r>
+      <w:r>
+        <w:rPr>
+          <w:rFonts w:ascii="Times New Roman" w:hAnsi="Times New Roman" w:cs="Times New Roman"/>
+          <w:sz w:val="24"/>
+          <w:szCs w:val="24"/>
+        </w:rPr>
+        <w:t>. So our model is not meaningful and we should drop it.</w:t>
+      </w:r>
+    </w:p>
+    <w:p>
+      <w:pPr>
+        <w:rPr>
+          <w:rFonts w:ascii="Times New Roman" w:hAnsi="Times New Roman" w:cs="Times New Roman"/>
+          <w:b/>
+          <w:bCs/>
+          <w:sz w:val="28"/>
+          <w:szCs w:val="28"/>
+        </w:rPr>
+      </w:pPr>
+    </w:p>
+    <w:p>
+      <w:pPr>
+        <w:rPr>
+          <w:rFonts w:ascii="Times New Roman" w:hAnsi="Times New Roman" w:cs="Times New Roman"/>
+          <w:b/>
+          <w:bCs/>
+          <w:sz w:val="28"/>
+          <w:szCs w:val="28"/>
+        </w:rPr>
+      </w:pPr>
+    </w:p>
+    <w:p>
+      <w:pPr>
+        <w:rPr>
+          <w:rFonts w:ascii="Times New Roman" w:hAnsi="Times New Roman" w:cs="Times New Roman"/>
+          <w:b/>
+          <w:bCs/>
+          <w:sz w:val="28"/>
+          <w:szCs w:val="28"/>
+        </w:rPr>
+      </w:pPr>
+    </w:p>
+    <w:p>
+      <w:pPr>
+        <w:rPr>
+          <w:rFonts w:ascii="Times New Roman" w:hAnsi="Times New Roman" w:cs="Times New Roman"/>
+          <w:b/>
+          <w:bCs/>
+          <w:sz w:val="28"/>
+          <w:szCs w:val="28"/>
+        </w:rPr>
+      </w:pPr>
+    </w:p>
+    <w:p>
+      <w:pPr>
+        <w:rPr>
+          <w:rFonts w:ascii="Times New Roman" w:hAnsi="Times New Roman" w:cs="Times New Roman"/>
+          <w:b/>
+          <w:bCs/>
+          <w:sz w:val="28"/>
+          <w:szCs w:val="28"/>
+        </w:rPr>
+      </w:pPr>
+    </w:p>
+    <w:p>
+      <w:pPr>
+        <w:rPr>
+          <w:rFonts w:ascii="Times New Roman" w:hAnsi="Times New Roman" w:cs="Times New Roman"/>
+          <w:b/>
+          <w:bCs/>
+          <w:sz w:val="28"/>
+          <w:szCs w:val="28"/>
+        </w:rPr>
+      </w:pPr>
+    </w:p>
+    <w:p>
+      <w:pPr>
+        <w:rPr>
+          <w:rFonts w:ascii="Times New Roman" w:hAnsi="Times New Roman" w:cs="Times New Roman"/>
+          <w:b/>
+          <w:bCs/>
+          <w:sz w:val="28"/>
+          <w:szCs w:val="28"/>
+        </w:rPr>
+      </w:pPr>
+    </w:p>
+    <w:p>
+      <w:pPr>
+        <w:rPr>
+          <w:rFonts w:ascii="Times New Roman" w:hAnsi="Times New Roman" w:cs="Times New Roman"/>
+          <w:b/>
+          <w:bCs/>
+          <w:sz w:val="28"/>
+          <w:szCs w:val="28"/>
+        </w:rPr>
+      </w:pPr>
+      <w:r>
+        <w:rPr>
+          <w:rFonts w:ascii="Times New Roman" w:hAnsi="Times New Roman" w:cs="Times New Roman"/>
+          <w:b/>
+          <w:bCs/>
+          <w:sz w:val="28"/>
+          <w:szCs w:val="28"/>
+        </w:rPr>
+        <w:lastRenderedPageBreak/>
+        <w:t>Age VS Pressure Rating</w:t>
+      </w:r>
+      <w:r>
+        <w:rPr>
+          <w:rFonts w:ascii="Times New Roman" w:hAnsi="Times New Roman" w:cs="Times New Roman"/>
+          <w:b/>
+          <w:bCs/>
+          <w:sz w:val="28"/>
+          <w:szCs w:val="28"/>
+        </w:rPr>
+        <w:t xml:space="preserve"> – Does age help predict pressure rating?</w:t>
+      </w:r>
+    </w:p>
+    <w:p>
+      <w:pPr>
+        <w:spacing w:before="240"/>
+        <w:rPr>
+          <w:rFonts w:ascii="Times New Roman" w:hAnsi="Times New Roman" w:cs="Times New Roman"/>
+          <w:i/>
+          <w:iCs/>
+          <w:sz w:val="24"/>
+          <w:szCs w:val="24"/>
+        </w:rPr>
+      </w:pPr>
+      <w:r>
+        <w:rPr>
+          <w:rFonts w:ascii="Times New Roman" w:hAnsi="Times New Roman" w:cs="Times New Roman"/>
+          <w:i/>
+          <w:iCs/>
+          <w:sz w:val="24"/>
+          <w:szCs w:val="24"/>
+        </w:rPr>
+        <w:t>Do the variables seem related?</w:t>
+      </w:r>
+    </w:p>
+    <w:p>
+      <w:pPr>
+        <w:rPr>
+          <w:rFonts w:ascii="Times New Roman" w:hAnsi="Times New Roman" w:cs="Times New Roman"/>
+          <w:sz w:val="24"/>
+          <w:szCs w:val="24"/>
+        </w:rPr>
+      </w:pPr>
+      <w:r>
+        <w:rPr>
+          <w:rFonts w:ascii="Times New Roman" w:hAnsi="Times New Roman" w:cs="Times New Roman"/>
+          <w:sz w:val="24"/>
+          <w:szCs w:val="24"/>
+        </w:rPr>
+        <w:t>To answer this question, I created a scatter plot of the independent variable (</w:t>
+      </w:r>
+      <w:r>
+        <w:rPr>
+          <w:rFonts w:ascii="Times New Roman" w:hAnsi="Times New Roman" w:cs="Times New Roman"/>
+          <w:sz w:val="24"/>
+          <w:szCs w:val="24"/>
+        </w:rPr>
+        <w:t>age)</w:t>
+      </w:r>
+      <w:r>
+        <w:rPr>
+          <w:rFonts w:ascii="Times New Roman" w:hAnsi="Times New Roman" w:cs="Times New Roman"/>
+          <w:sz w:val="24"/>
+          <w:szCs w:val="24"/>
+        </w:rPr>
+        <w:t xml:space="preserve"> against the dependent variable (</w:t>
+      </w:r>
+      <w:r>
+        <w:rPr>
+          <w:rFonts w:ascii="Times New Roman" w:hAnsi="Times New Roman" w:cs="Times New Roman"/>
+          <w:sz w:val="24"/>
+          <w:szCs w:val="24"/>
+        </w:rPr>
+        <w:t>pressure rating):</w:t>
+      </w:r>
+    </w:p>
+    <w:p>
+      <w:pPr>
+        <w:rPr>
+          <w:rFonts w:ascii="Times New Roman" w:hAnsi="Times New Roman" w:cs="Times New Roman"/>
+          <w:sz w:val="24"/>
+          <w:szCs w:val="24"/>
+        </w:rPr>
+      </w:pPr>
+      <w:r>
+        <w:rPr>
+          <w:rFonts w:ascii="Times New Roman" w:hAnsi="Times New Roman" w:cs="Times New Roman"/>
+          <w:noProof/>
+          <w:sz w:val="24"/>
+          <w:szCs w:val="24"/>
+        </w:rPr>
+        <w:drawing>
+          <wp:inline distT="0" distB="0" distL="0" distR="0" wp14:anchorId="412FEBCE" wp14:editId="2C82674F">
+            <wp:extent cx="5896798" cy="2476846"/>
+            <wp:effectExtent l="0" t="0" r="0" b="0"/>
+            <wp:docPr id="44" name="Picture 44" descr="Chart, scatter chart&#10;&#10;Description automatically generated"/>
+            <wp:cNvGraphicFramePr>
+              <a:graphicFrameLocks xmlns:a="http://schemas.openxmlformats.org/drawingml/2006/main" noChangeAspect="1"/>
+            </wp:cNvGraphicFramePr>
+            <a:graphic xmlns:a="http://schemas.openxmlformats.org/drawingml/2006/main">
+              <a:graphicData uri="http://schemas.openxmlformats.org/drawingml/2006/picture">
+                <pic:pic xmlns:pic="http://schemas.openxmlformats.org/drawingml/2006/picture">
+                  <pic:nvPicPr>
+                    <pic:cNvPr id="44" name="Picture 44" descr="Chart, scatter chart&#10;&#10;Description automatically generated"/>
+                    <pic:cNvPicPr/>
+                  </pic:nvPicPr>
+                  <pic:blipFill>
+                    <a:blip r:embed="rId36">
+                      <a:extLst>
+                        <a:ext uri="{28A0092B-C50C-407E-A947-70E740481C1C}">
+                          <a14:useLocalDpi xmlns:a14="http://schemas.microsoft.com/office/drawing/2010/main" val="0"/>
+                        </a:ext>
+                      </a:extLst>
+                    </a:blip>
+                    <a:stretch>
+                      <a:fillRect/>
+                    </a:stretch>
+                  </pic:blipFill>
+                  <pic:spPr>
+                    <a:xfrm>
+                      <a:off x="0" y="0"/>
+                      <a:ext cx="5896798" cy="2476846"/>
+                    </a:xfrm>
+                    <a:prstGeom prst="rect">
+                      <a:avLst/>
+                    </a:prstGeom>
+                  </pic:spPr>
+                </pic:pic>
+              </a:graphicData>
+            </a:graphic>
+          </wp:inline>
+        </w:drawing>
+      </w:r>
+    </w:p>
+    <w:p>
+      <w:pPr>
+        <w:rPr>
+          <w:rFonts w:ascii="Times New Roman" w:hAnsi="Times New Roman" w:cs="Times New Roman"/>
+          <w:sz w:val="24"/>
+          <w:szCs w:val="24"/>
+        </w:rPr>
+      </w:pPr>
+      <w:r>
+        <w:rPr>
+          <w:rFonts w:ascii="Times New Roman" w:hAnsi="Times New Roman" w:cs="Times New Roman"/>
+          <w:sz w:val="24"/>
+          <w:szCs w:val="24"/>
+        </w:rPr>
+        <w:t xml:space="preserve">Additionally, a correlation of </w:t>
+      </w:r>
+      <w:r>
+        <w:rPr>
+          <w:rFonts w:ascii="Times New Roman" w:hAnsi="Times New Roman" w:cs="Times New Roman"/>
+          <w:sz w:val="24"/>
+          <w:szCs w:val="24"/>
+        </w:rPr>
+        <w:t>-0.11</w:t>
+      </w:r>
+      <w:r>
+        <w:rPr>
+          <w:rFonts w:ascii="Times New Roman" w:hAnsi="Times New Roman" w:cs="Times New Roman"/>
+          <w:sz w:val="24"/>
+          <w:szCs w:val="24"/>
+        </w:rPr>
+        <w:t xml:space="preserve"> was computed between the variables. These results are an early indication that the variabl</w:t>
+      </w:r>
+      <w:r>
+        <w:rPr>
+          <w:rFonts w:ascii="Times New Roman" w:hAnsi="Times New Roman" w:cs="Times New Roman"/>
+          <w:sz w:val="24"/>
+          <w:szCs w:val="24"/>
+        </w:rPr>
+        <w:t>es</w:t>
+      </w:r>
+      <w:r>
+        <w:rPr>
+          <w:rFonts w:ascii="Times New Roman" w:hAnsi="Times New Roman" w:cs="Times New Roman"/>
+          <w:sz w:val="24"/>
+          <w:szCs w:val="24"/>
+        </w:rPr>
+        <w:t xml:space="preserve"> are very weakly related, therefore, we should build this model with caution, as it might not be meaningful.</w:t>
+      </w:r>
+    </w:p>
+    <w:p>
+      <w:pPr>
+        <w:spacing w:before="240"/>
+        <w:rPr>
+          <w:rFonts w:ascii="Times New Roman" w:hAnsi="Times New Roman" w:cs="Times New Roman"/>
+          <w:i/>
+          <w:iCs/>
+          <w:sz w:val="24"/>
+          <w:szCs w:val="24"/>
+        </w:rPr>
+      </w:pPr>
+      <w:r>
+        <w:rPr>
+          <w:rFonts w:ascii="Times New Roman" w:hAnsi="Times New Roman" w:cs="Times New Roman"/>
+          <w:i/>
+          <w:iCs/>
+          <w:sz w:val="24"/>
+          <w:szCs w:val="24"/>
+        </w:rPr>
+        <w:t>Regression results</w:t>
+      </w:r>
+    </w:p>
+    <w:p>
+      <w:pPr>
+        <w:rPr>
+          <w:rFonts w:ascii="Times New Roman" w:hAnsi="Times New Roman" w:cs="Times New Roman"/>
+          <w:sz w:val="24"/>
+          <w:szCs w:val="24"/>
+        </w:rPr>
+      </w:pPr>
+      <w:r>
+        <w:rPr>
+          <w:rFonts w:ascii="Times New Roman" w:hAnsi="Times New Roman" w:cs="Times New Roman"/>
+          <w:sz w:val="24"/>
+          <w:szCs w:val="24"/>
+        </w:rPr>
+        <w:t xml:space="preserve">The </w:t>
+      </w:r>
+      <w:r>
+        <w:rPr>
+          <w:rFonts w:ascii="Times New Roman" w:hAnsi="Times New Roman" w:cs="Times New Roman"/>
+          <w:sz w:val="24"/>
+          <w:szCs w:val="24"/>
+        </w:rPr>
+        <w:t>R</w:t>
+      </w:r>
+      <w:r>
+        <w:rPr>
+          <w:rFonts w:ascii="Times New Roman" w:hAnsi="Times New Roman" w:cs="Times New Roman"/>
+          <w:sz w:val="24"/>
+          <w:szCs w:val="24"/>
+          <w:vertAlign w:val="superscript"/>
+        </w:rPr>
+        <w:t>2</w:t>
+      </w:r>
+      <w:r>
+        <w:rPr>
+          <w:rFonts w:ascii="Times New Roman" w:hAnsi="Times New Roman" w:cs="Times New Roman"/>
+          <w:sz w:val="24"/>
+          <w:szCs w:val="24"/>
+        </w:rPr>
+        <w:t xml:space="preserve"> of our model is extremely low (0.</w:t>
+      </w:r>
+      <w:r>
+        <w:rPr>
+          <w:rFonts w:ascii="Times New Roman" w:hAnsi="Times New Roman" w:cs="Times New Roman"/>
+          <w:sz w:val="24"/>
+          <w:szCs w:val="24"/>
+        </w:rPr>
+        <w:t>01291</w:t>
+      </w:r>
+      <w:r>
+        <w:rPr>
+          <w:rFonts w:ascii="Times New Roman" w:hAnsi="Times New Roman" w:cs="Times New Roman"/>
+          <w:sz w:val="24"/>
+          <w:szCs w:val="24"/>
+        </w:rPr>
+        <w:t>), and the p-value of the independent variable used is</w:t>
+      </w:r>
+      <w:r>
+        <w:rPr>
+          <w:rFonts w:ascii="Times New Roman" w:hAnsi="Times New Roman" w:cs="Times New Roman"/>
+          <w:sz w:val="24"/>
+          <w:szCs w:val="24"/>
+        </w:rPr>
+        <w:t xml:space="preserve"> </w:t>
+      </w:r>
+      <w:r>
+        <w:rPr>
+          <w:rFonts w:ascii="Times New Roman" w:hAnsi="Times New Roman" w:cs="Times New Roman"/>
+          <w:sz w:val="24"/>
+          <w:szCs w:val="24"/>
+        </w:rPr>
+        <w:t>too high (0.</w:t>
+      </w:r>
+      <w:r>
+        <w:rPr>
+          <w:rFonts w:ascii="Times New Roman" w:hAnsi="Times New Roman" w:cs="Times New Roman"/>
+          <w:sz w:val="24"/>
+          <w:szCs w:val="24"/>
+        </w:rPr>
+        <w:t>227</w:t>
+      </w:r>
+      <w:r>
+        <w:rPr>
+          <w:rFonts w:ascii="Times New Roman" w:hAnsi="Times New Roman" w:cs="Times New Roman"/>
+          <w:sz w:val="24"/>
+          <w:szCs w:val="24"/>
+        </w:rPr>
+        <w:t>), therefore, there is no point in</w:t>
+      </w:r>
+      <w:r>
+        <w:rPr>
+          <w:rFonts w:ascii="Times New Roman" w:hAnsi="Times New Roman" w:cs="Times New Roman"/>
+          <w:sz w:val="24"/>
+          <w:szCs w:val="24"/>
+        </w:rPr>
+        <w:t xml:space="preserve"> </w:t>
+      </w:r>
+      <w:r>
+        <w:rPr>
+          <w:rFonts w:ascii="Times New Roman" w:hAnsi="Times New Roman" w:cs="Times New Roman"/>
+          <w:sz w:val="24"/>
+          <w:szCs w:val="24"/>
+        </w:rPr>
+        <w:t>using this model because these values tell us that</w:t>
+      </w:r>
+      <w:r>
+        <w:rPr>
+          <w:rFonts w:ascii="Times New Roman" w:hAnsi="Times New Roman" w:cs="Times New Roman"/>
+          <w:sz w:val="24"/>
+          <w:szCs w:val="24"/>
+        </w:rPr>
+        <w:t xml:space="preserve"> </w:t>
+      </w:r>
+      <w:r>
+        <w:rPr>
+          <w:rFonts w:ascii="Times New Roman" w:hAnsi="Times New Roman" w:cs="Times New Roman"/>
+          <w:sz w:val="24"/>
+          <w:szCs w:val="24"/>
+        </w:rPr>
+        <w:t>age</w:t>
+      </w:r>
+      <w:r>
+        <w:rPr>
+          <w:rFonts w:ascii="Times New Roman" w:hAnsi="Times New Roman" w:cs="Times New Roman"/>
+          <w:sz w:val="24"/>
+          <w:szCs w:val="24"/>
+        </w:rPr>
+        <w:t xml:space="preserve"> does not matter when predicting </w:t>
+      </w:r>
+      <w:r>
+        <w:rPr>
+          <w:rFonts w:ascii="Times New Roman" w:hAnsi="Times New Roman" w:cs="Times New Roman"/>
+          <w:sz w:val="24"/>
+          <w:szCs w:val="24"/>
+        </w:rPr>
+        <w:t>a player’s pressure rating</w:t>
+      </w:r>
+      <w:r>
+        <w:rPr>
+          <w:rFonts w:ascii="Times New Roman" w:hAnsi="Times New Roman" w:cs="Times New Roman"/>
+          <w:sz w:val="24"/>
+          <w:szCs w:val="24"/>
+        </w:rPr>
+        <w:t>. So our model is not meaningful and we should drop it.</w:t>
+      </w:r>
+    </w:p>
+    <w:p>
+      <w:pPr>
+        <w:rPr>
+          <w:rFonts w:ascii="Times New Roman" w:hAnsi="Times New Roman" w:cs="Times New Roman"/>
+          <w:b/>
+          <w:bCs/>
+          <w:sz w:val="28"/>
+          <w:szCs w:val="28"/>
+        </w:rPr>
+      </w:pPr>
+    </w:p>
+    <w:p>
+      <w:pPr>
+        <w:rPr>
+          <w:rFonts w:ascii="Times New Roman" w:hAnsi="Times New Roman" w:cs="Times New Roman"/>
+          <w:b/>
+          <w:bCs/>
+          <w:sz w:val="28"/>
+          <w:szCs w:val="28"/>
         </w:rPr>
       </w:pPr>
     </w:p>
@@ -4943,7 +6911,23 @@
           <w:szCs w:val="36"/>
         </w:rPr>
       </w:pPr>
-      <w:r>
+    </w:p>
+    <w:p>
+      <w:pPr>
+        <w:rPr>
+          <w:rFonts w:ascii="Times New Roman" w:hAnsi="Times New Roman" w:cs="Times New Roman"/>
+        </w:rPr>
+      </w:pPr>
+    </w:p>
+    <w:p>
+      <w:pPr>
+        <w:rPr>
+          <w:rFonts w:ascii="Times New Roman" w:hAnsi="Times New Roman" w:cs="Times New Roman"/>
+        </w:rPr>
+      </w:pPr>
+    </w:p>
+    <w:p>
+      <w:pPr>
         <w:rPr>
           <w:rFonts w:ascii="Times New Roman" w:hAnsi="Times New Roman" w:cs="Times New Roman"/>
           <w:b/>
@@ -4951,6 +6935,574 @@
           <w:sz w:val="36"/>
           <w:szCs w:val="36"/>
         </w:rPr>
+      </w:pPr>
+    </w:p>
+    <w:p>
+      <w:pPr>
+        <w:rPr>
+          <w:rFonts w:ascii="Times New Roman" w:hAnsi="Times New Roman" w:cs="Times New Roman"/>
+          <w:b/>
+          <w:bCs/>
+          <w:sz w:val="36"/>
+          <w:szCs w:val="36"/>
+        </w:rPr>
+      </w:pPr>
+    </w:p>
+    <w:p>
+      <w:pPr>
+        <w:rPr>
+          <w:rFonts w:ascii="Times New Roman" w:hAnsi="Times New Roman" w:cs="Times New Roman"/>
+          <w:b/>
+          <w:bCs/>
+          <w:sz w:val="36"/>
+          <w:szCs w:val="36"/>
+        </w:rPr>
+      </w:pPr>
+    </w:p>
+    <w:p>
+      <w:pPr>
+        <w:rPr>
+          <w:rFonts w:ascii="Times New Roman" w:hAnsi="Times New Roman" w:cs="Times New Roman"/>
+          <w:b/>
+          <w:bCs/>
+          <w:sz w:val="28"/>
+          <w:szCs w:val="28"/>
+        </w:rPr>
+      </w:pPr>
+      <w:r>
+        <w:rPr>
+          <w:rFonts w:ascii="Times New Roman" w:hAnsi="Times New Roman" w:cs="Times New Roman"/>
+          <w:b/>
+          <w:bCs/>
+          <w:sz w:val="28"/>
+          <w:szCs w:val="28"/>
+        </w:rPr>
+        <w:lastRenderedPageBreak/>
+        <w:t>Height</w:t>
+      </w:r>
+      <w:r>
+        <w:rPr>
+          <w:rFonts w:ascii="Times New Roman" w:hAnsi="Times New Roman" w:cs="Times New Roman"/>
+          <w:b/>
+          <w:bCs/>
+          <w:sz w:val="28"/>
+          <w:szCs w:val="28"/>
+        </w:rPr>
+        <w:t>, ATP Ranking, Return Rating</w:t>
+      </w:r>
+      <w:r>
+        <w:rPr>
+          <w:rFonts w:ascii="Times New Roman" w:hAnsi="Times New Roman" w:cs="Times New Roman"/>
+          <w:b/>
+          <w:bCs/>
+          <w:sz w:val="28"/>
+          <w:szCs w:val="28"/>
+        </w:rPr>
+        <w:t xml:space="preserve"> VS </w:t>
+      </w:r>
+      <w:r>
+        <w:rPr>
+          <w:rFonts w:ascii="Times New Roman" w:hAnsi="Times New Roman" w:cs="Times New Roman"/>
+          <w:b/>
+          <w:bCs/>
+          <w:sz w:val="28"/>
+          <w:szCs w:val="28"/>
+        </w:rPr>
+        <w:t>Serve</w:t>
+      </w:r>
+      <w:r>
+        <w:rPr>
+          <w:rFonts w:ascii="Times New Roman" w:hAnsi="Times New Roman" w:cs="Times New Roman"/>
+          <w:b/>
+          <w:bCs/>
+          <w:sz w:val="28"/>
+          <w:szCs w:val="28"/>
+        </w:rPr>
+        <w:t xml:space="preserve"> Rating – </w:t>
+      </w:r>
+      <w:r>
+        <w:rPr>
+          <w:rFonts w:ascii="Times New Roman" w:hAnsi="Times New Roman" w:cs="Times New Roman"/>
+          <w:b/>
+          <w:bCs/>
+          <w:sz w:val="28"/>
+          <w:szCs w:val="28"/>
+        </w:rPr>
+        <w:t>How will adding more variables to our model affect how we predict the serve rating?</w:t>
+      </w:r>
+    </w:p>
+    <w:p>
+      <w:pPr>
+        <w:spacing w:before="240"/>
+        <w:rPr>
+          <w:rFonts w:ascii="Times New Roman" w:hAnsi="Times New Roman" w:cs="Times New Roman"/>
+          <w:i/>
+          <w:iCs/>
+          <w:sz w:val="24"/>
+          <w:szCs w:val="24"/>
+        </w:rPr>
+      </w:pPr>
+      <w:r>
+        <w:rPr>
+          <w:rFonts w:ascii="Times New Roman" w:hAnsi="Times New Roman" w:cs="Times New Roman"/>
+          <w:i/>
+          <w:iCs/>
+          <w:sz w:val="24"/>
+          <w:szCs w:val="24"/>
+        </w:rPr>
+        <w:t>Regression results</w:t>
+      </w:r>
+    </w:p>
+    <w:p>
+      <w:pPr>
+        <w:spacing w:before="240" w:after="0"/>
+        <w:rPr>
+          <w:rFonts w:ascii="Times New Roman" w:hAnsi="Times New Roman" w:cs="Times New Roman"/>
+          <w:sz w:val="24"/>
+          <w:szCs w:val="24"/>
+        </w:rPr>
+      </w:pPr>
+      <w:r>
+        <w:rPr>
+          <w:rFonts w:ascii="Times New Roman" w:hAnsi="Times New Roman" w:cs="Times New Roman"/>
+          <w:sz w:val="24"/>
+          <w:szCs w:val="24"/>
+        </w:rPr>
+        <w:t>By running the built-in summary() function on our model, we can obtain its results. First, let’s look at the regression equation</w:t>
+      </w:r>
+      <w:r>
+        <w:rPr>
+          <w:rFonts w:ascii="Times New Roman" w:hAnsi="Times New Roman" w:cs="Times New Roman"/>
+          <w:sz w:val="24"/>
+          <w:szCs w:val="24"/>
+        </w:rPr>
+        <w:t xml:space="preserve">: </w:t>
+      </w:r>
+      <w:r>
+        <w:rPr>
+          <w:rFonts w:ascii="Times New Roman" w:hAnsi="Times New Roman" w:cs="Times New Roman"/>
+          <w:sz w:val="24"/>
+          <w:szCs w:val="24"/>
+        </w:rPr>
+        <w:sym w:font="Wingdings" w:char="F0E0"/>
+      </w:r>
+      <w:r>
+        <w:rPr>
+          <w:rFonts w:ascii="Times New Roman" w:hAnsi="Times New Roman" w:cs="Times New Roman"/>
+          <w:sz w:val="24"/>
+          <w:szCs w:val="24"/>
+        </w:rPr>
+        <w:t xml:space="preserve"> </w:t>
+      </w:r>
+      <w:r>
+        <w:rPr>
+          <w:rFonts w:ascii="Times New Roman" w:hAnsi="Times New Roman" w:cs="Times New Roman"/>
+          <w:sz w:val="24"/>
+          <w:szCs w:val="24"/>
+        </w:rPr>
+        <w:t>Service</w:t>
+      </w:r>
+      <w:r>
+        <w:rPr>
+          <w:rFonts w:ascii="Times New Roman" w:hAnsi="Times New Roman" w:cs="Times New Roman"/>
+          <w:sz w:val="24"/>
+          <w:szCs w:val="24"/>
+        </w:rPr>
+        <w:t xml:space="preserve"> rating = </w:t>
+      </w:r>
+      <w:r>
+        <w:rPr>
+          <w:rFonts w:ascii="Times New Roman" w:hAnsi="Times New Roman" w:cs="Times New Roman"/>
+          <w:sz w:val="24"/>
+          <w:szCs w:val="24"/>
+        </w:rPr>
+        <w:t>196.1628 + 0.7386 * Height (in cms) - 0.1604 * ATP ranking - 0.4172 * Return rating</w:t>
+      </w:r>
+      <w:r>
+        <w:rPr>
+          <w:rFonts w:ascii="Times New Roman" w:hAnsi="Times New Roman" w:cs="Times New Roman"/>
+          <w:sz w:val="24"/>
+          <w:szCs w:val="24"/>
+        </w:rPr>
+        <w:t xml:space="preserve">. </w:t>
+      </w:r>
+    </w:p>
+    <w:p>
+      <w:pPr>
+        <w:spacing w:after="0"/>
+        <w:rPr>
+          <w:rFonts w:ascii="Times New Roman" w:hAnsi="Times New Roman" w:cs="Times New Roman"/>
+          <w:sz w:val="24"/>
+          <w:szCs w:val="24"/>
+        </w:rPr>
+      </w:pPr>
+      <w:r>
+        <w:rPr>
+          <w:rFonts w:ascii="Times New Roman" w:hAnsi="Times New Roman" w:cs="Times New Roman"/>
+          <w:sz w:val="24"/>
+          <w:szCs w:val="24"/>
+        </w:rPr>
+        <w:t xml:space="preserve">This means that an increase of 1 cm in a player’s height causes an expected </w:t>
+      </w:r>
+      <w:r>
+        <w:rPr>
+          <w:rFonts w:ascii="Times New Roman" w:hAnsi="Times New Roman" w:cs="Times New Roman"/>
+          <w:sz w:val="24"/>
+          <w:szCs w:val="24"/>
+        </w:rPr>
+        <w:t>in</w:t>
+      </w:r>
+      <w:r>
+        <w:rPr>
+          <w:rFonts w:ascii="Times New Roman" w:hAnsi="Times New Roman" w:cs="Times New Roman"/>
+          <w:sz w:val="24"/>
+          <w:szCs w:val="24"/>
+        </w:rPr>
+        <w:t>crease of 0.</w:t>
+      </w:r>
+      <w:r>
+        <w:rPr>
+          <w:rFonts w:ascii="Times New Roman" w:hAnsi="Times New Roman" w:cs="Times New Roman"/>
+          <w:sz w:val="24"/>
+          <w:szCs w:val="24"/>
+        </w:rPr>
+        <w:t>7386</w:t>
+      </w:r>
+      <w:r>
+        <w:rPr>
+          <w:rFonts w:ascii="Times New Roman" w:hAnsi="Times New Roman" w:cs="Times New Roman"/>
+          <w:sz w:val="24"/>
+          <w:szCs w:val="24"/>
+        </w:rPr>
+        <w:t xml:space="preserve"> in service rating</w:t>
+      </w:r>
+      <w:r>
+        <w:rPr>
+          <w:rFonts w:ascii="Times New Roman" w:hAnsi="Times New Roman" w:cs="Times New Roman"/>
+          <w:sz w:val="24"/>
+          <w:szCs w:val="24"/>
+        </w:rPr>
+        <w:t>; a fall of 1 position in the rankings causes an expected decrease of 0.1604 in service rating; and an increase of 1 in return rating causes a decrease of 0.4172 in service rating.</w:t>
+      </w:r>
+    </w:p>
+    <w:p>
+      <w:pPr>
+        <w:spacing w:before="240"/>
+        <w:rPr>
+          <w:rFonts w:ascii="Times New Roman" w:hAnsi="Times New Roman" w:cs="Times New Roman"/>
+          <w:sz w:val="24"/>
+          <w:szCs w:val="24"/>
+        </w:rPr>
+      </w:pPr>
+      <w:r>
+        <w:rPr>
+          <w:rFonts w:ascii="Times New Roman" w:hAnsi="Times New Roman" w:cs="Times New Roman"/>
+          <w:sz w:val="24"/>
+          <w:szCs w:val="24"/>
+        </w:rPr>
+        <w:t>First of all, the p-value for all variables in the model is below 0.05, therefore, they are all meaningful. A new R</w:t>
+      </w:r>
+      <w:r>
+        <w:rPr>
+          <w:rFonts w:ascii="Times New Roman" w:hAnsi="Times New Roman" w:cs="Times New Roman"/>
+          <w:sz w:val="24"/>
+          <w:szCs w:val="24"/>
+          <w:vertAlign w:val="superscript"/>
+        </w:rPr>
+        <w:t>2</w:t>
+      </w:r>
+      <w:r>
+        <w:rPr>
+          <w:rFonts w:ascii="Times New Roman" w:hAnsi="Times New Roman" w:cs="Times New Roman"/>
+          <w:sz w:val="24"/>
+          <w:szCs w:val="24"/>
+        </w:rPr>
+        <w:t xml:space="preserve"> of 0.5248 shows that the multi-regression model is more powerful than our previous one (the original R</w:t>
+      </w:r>
+      <w:r>
+        <w:rPr>
+          <w:rFonts w:ascii="Times New Roman" w:hAnsi="Times New Roman" w:cs="Times New Roman"/>
+          <w:sz w:val="24"/>
+          <w:szCs w:val="24"/>
+          <w:vertAlign w:val="superscript"/>
+        </w:rPr>
+        <w:t>2</w:t>
+      </w:r>
+      <w:r>
+        <w:rPr>
+          <w:rFonts w:ascii="Times New Roman" w:hAnsi="Times New Roman" w:cs="Times New Roman"/>
+          <w:sz w:val="24"/>
+          <w:szCs w:val="24"/>
+        </w:rPr>
+        <w:t>) was of 0.3724. This means that, by adding more statistically significant independent variables resulted in an increase of around 15% in the model’s explanatory power.</w:t>
+      </w:r>
+    </w:p>
+    <w:p>
+      <w:pPr>
+        <w:spacing w:before="240"/>
+        <w:rPr>
+          <w:rFonts w:ascii="Times New Roman" w:hAnsi="Times New Roman" w:cs="Times New Roman"/>
+          <w:sz w:val="24"/>
+          <w:szCs w:val="24"/>
+        </w:rPr>
+      </w:pPr>
+      <w:r>
+        <w:rPr>
+          <w:rFonts w:ascii="Times New Roman" w:hAnsi="Times New Roman" w:cs="Times New Roman"/>
+          <w:sz w:val="24"/>
+          <w:szCs w:val="24"/>
+        </w:rPr>
+        <w:t>An R</w:t>
+      </w:r>
+      <w:r>
+        <w:rPr>
+          <w:rFonts w:ascii="Times New Roman" w:hAnsi="Times New Roman" w:cs="Times New Roman"/>
+          <w:sz w:val="24"/>
+          <w:szCs w:val="24"/>
+          <w:vertAlign w:val="superscript"/>
+        </w:rPr>
+        <w:t>2</w:t>
+      </w:r>
+      <w:r>
+        <w:rPr>
+          <w:rFonts w:ascii="Times New Roman" w:hAnsi="Times New Roman" w:cs="Times New Roman"/>
+          <w:sz w:val="24"/>
+          <w:szCs w:val="24"/>
+        </w:rPr>
+        <w:t xml:space="preserve"> of 0.1436 implies that our model explains 14.36% of the variability of the service rating variable. This means that our independent variable (height) explains 14.36% of the variability in service rating. Additionally, a low p-value (less than 0.0001) tells us that the independent variable is statistically significant in our model, that is, height is meaningful when predicting return rating. A low p-value (good) and very weak R</w:t>
+      </w:r>
+      <w:r>
+        <w:rPr>
+          <w:rFonts w:ascii="Times New Roman" w:hAnsi="Times New Roman" w:cs="Times New Roman"/>
+          <w:sz w:val="24"/>
+          <w:szCs w:val="24"/>
+          <w:vertAlign w:val="superscript"/>
+        </w:rPr>
+        <w:t>2</w:t>
+      </w:r>
+      <w:r>
+        <w:rPr>
+          <w:rFonts w:ascii="Times New Roman" w:hAnsi="Times New Roman" w:cs="Times New Roman"/>
+          <w:sz w:val="24"/>
+          <w:szCs w:val="24"/>
+        </w:rPr>
+        <w:t xml:space="preserve"> value means that, although we should keep the variable height in our model, it needs the addition of more independent variables to improve its explanatory power, as height is not enough.</w:t>
+      </w:r>
+    </w:p>
+    <w:p>
+      <w:pPr>
+        <w:spacing w:before="240"/>
+        <w:rPr>
+          <w:rFonts w:ascii="Times New Roman" w:hAnsi="Times New Roman" w:cs="Times New Roman"/>
+          <w:i/>
+          <w:iCs/>
+          <w:sz w:val="24"/>
+          <w:szCs w:val="24"/>
+        </w:rPr>
+      </w:pPr>
+      <w:r>
+        <w:rPr>
+          <w:rFonts w:ascii="Times New Roman" w:hAnsi="Times New Roman" w:cs="Times New Roman"/>
+          <w:i/>
+          <w:iCs/>
+          <w:sz w:val="24"/>
+          <w:szCs w:val="24"/>
+        </w:rPr>
+        <w:t>Conclusions</w:t>
+      </w:r>
+    </w:p>
+    <w:p>
+      <w:pPr>
+        <w:pStyle w:val="ListParagraph"/>
+        <w:numPr>
+          <w:ilvl w:val="0"/>
+          <w:numId w:val="3"/>
+        </w:numPr>
+        <w:spacing w:before="240"/>
+        <w:rPr>
+          <w:rFonts w:ascii="Times New Roman" w:hAnsi="Times New Roman" w:cs="Times New Roman"/>
+          <w:sz w:val="24"/>
+          <w:szCs w:val="24"/>
+        </w:rPr>
+      </w:pPr>
+      <w:r>
+        <w:rPr>
+          <w:rFonts w:ascii="Times New Roman" w:hAnsi="Times New Roman" w:cs="Times New Roman"/>
+          <w:sz w:val="24"/>
+          <w:szCs w:val="24"/>
+        </w:rPr>
+        <w:t>Taller players seem to have a better service rating</w:t>
+      </w:r>
+      <w:r>
+        <w:rPr>
+          <w:rFonts w:ascii="Times New Roman" w:hAnsi="Times New Roman" w:cs="Times New Roman"/>
+          <w:sz w:val="24"/>
+          <w:szCs w:val="24"/>
+        </w:rPr>
+        <w:t xml:space="preserve">. </w:t>
+      </w:r>
+    </w:p>
+    <w:p>
+      <w:pPr>
+        <w:pStyle w:val="ListParagraph"/>
+        <w:numPr>
+          <w:ilvl w:val="0"/>
+          <w:numId w:val="3"/>
+        </w:numPr>
+        <w:spacing w:before="240"/>
+        <w:rPr>
+          <w:rFonts w:ascii="Times New Roman" w:hAnsi="Times New Roman" w:cs="Times New Roman"/>
+          <w:sz w:val="24"/>
+          <w:szCs w:val="24"/>
+        </w:rPr>
+      </w:pPr>
+      <w:r>
+        <w:rPr>
+          <w:rFonts w:ascii="Times New Roman" w:hAnsi="Times New Roman" w:cs="Times New Roman"/>
+          <w:sz w:val="24"/>
+          <w:szCs w:val="24"/>
+        </w:rPr>
+        <w:t>O</w:t>
+      </w:r>
+      <w:r>
+        <w:rPr>
+          <w:rFonts w:ascii="Times New Roman" w:hAnsi="Times New Roman" w:cs="Times New Roman"/>
+          <w:sz w:val="24"/>
+          <w:szCs w:val="24"/>
+        </w:rPr>
+        <w:t>n the other hand, the higher (worst) a player's ranking is, the worse its serve stats seem to be</w:t>
+      </w:r>
+      <w:r>
+        <w:rPr>
+          <w:rFonts w:ascii="Times New Roman" w:hAnsi="Times New Roman" w:cs="Times New Roman"/>
+          <w:sz w:val="24"/>
+          <w:szCs w:val="24"/>
+        </w:rPr>
+        <w:t>.</w:t>
+      </w:r>
+    </w:p>
+    <w:p>
+      <w:pPr>
+        <w:pStyle w:val="ListParagraph"/>
+        <w:numPr>
+          <w:ilvl w:val="0"/>
+          <w:numId w:val="3"/>
+        </w:numPr>
+        <w:spacing w:before="240"/>
+        <w:rPr>
+          <w:rFonts w:ascii="Times New Roman" w:hAnsi="Times New Roman" w:cs="Times New Roman"/>
+          <w:sz w:val="24"/>
+          <w:szCs w:val="24"/>
+        </w:rPr>
+      </w:pPr>
+      <w:r>
+        <w:rPr>
+          <w:rFonts w:ascii="Times New Roman" w:hAnsi="Times New Roman" w:cs="Times New Roman"/>
+          <w:sz w:val="24"/>
+          <w:szCs w:val="24"/>
+        </w:rPr>
+        <w:t>A</w:t>
+      </w:r>
+      <w:r>
+        <w:rPr>
+          <w:rFonts w:ascii="Times New Roman" w:hAnsi="Times New Roman" w:cs="Times New Roman"/>
+          <w:sz w:val="24"/>
+          <w:szCs w:val="24"/>
+        </w:rPr>
+        <w:t>nd the better the player's return rating, the worse its service rating</w:t>
+      </w:r>
+      <w:r>
+        <w:rPr>
+          <w:rFonts w:ascii="Times New Roman" w:hAnsi="Times New Roman" w:cs="Times New Roman"/>
+          <w:sz w:val="24"/>
+          <w:szCs w:val="24"/>
+        </w:rPr>
+        <w:t>.</w:t>
+      </w:r>
+    </w:p>
+    <w:p>
+      <w:pPr>
+        <w:spacing w:before="240"/>
+        <w:rPr>
+          <w:rFonts w:ascii="Times New Roman" w:hAnsi="Times New Roman" w:cs="Times New Roman"/>
+          <w:sz w:val="24"/>
+          <w:szCs w:val="24"/>
+        </w:rPr>
+      </w:pPr>
+    </w:p>
+    <w:p>
+      <w:pPr>
+        <w:spacing w:before="240"/>
+        <w:rPr>
+          <w:rFonts w:ascii="Times New Roman" w:hAnsi="Times New Roman" w:cs="Times New Roman"/>
+          <w:sz w:val="24"/>
+          <w:szCs w:val="24"/>
+        </w:rPr>
+      </w:pPr>
+    </w:p>
+    <w:p>
+      <w:pPr>
+        <w:rPr>
+          <w:rFonts w:ascii="Times New Roman" w:hAnsi="Times New Roman" w:cs="Times New Roman"/>
+          <w:b/>
+          <w:bCs/>
+          <w:sz w:val="36"/>
+          <w:szCs w:val="36"/>
+        </w:rPr>
+      </w:pPr>
+    </w:p>
+    <w:p>
+      <w:pPr>
+        <w:rPr>
+          <w:rFonts w:ascii="Times New Roman" w:hAnsi="Times New Roman" w:cs="Times New Roman"/>
+          <w:b/>
+          <w:bCs/>
+          <w:sz w:val="36"/>
+          <w:szCs w:val="36"/>
+        </w:rPr>
+      </w:pPr>
+    </w:p>
+    <w:p>
+      <w:pPr>
+        <w:rPr>
+          <w:rFonts w:ascii="Times New Roman" w:hAnsi="Times New Roman" w:cs="Times New Roman"/>
+          <w:b/>
+          <w:bCs/>
+          <w:sz w:val="36"/>
+          <w:szCs w:val="36"/>
+        </w:rPr>
+      </w:pPr>
+    </w:p>
+    <w:p>
+      <w:pPr>
+        <w:rPr>
+          <w:rFonts w:ascii="Times New Roman" w:hAnsi="Times New Roman" w:cs="Times New Roman"/>
+          <w:b/>
+          <w:bCs/>
+          <w:sz w:val="36"/>
+          <w:szCs w:val="36"/>
+        </w:rPr>
+      </w:pPr>
+    </w:p>
+    <w:p>
+      <w:pPr>
+        <w:rPr>
+          <w:rFonts w:ascii="Times New Roman" w:hAnsi="Times New Roman" w:cs="Times New Roman"/>
+          <w:b/>
+          <w:bCs/>
+          <w:sz w:val="36"/>
+          <w:szCs w:val="36"/>
+        </w:rPr>
+      </w:pPr>
+      <w:r>
+        <w:rPr>
+          <w:rFonts w:ascii="Times New Roman" w:hAnsi="Times New Roman" w:cs="Times New Roman"/>
+          <w:b/>
+          <w:bCs/>
+          <w:sz w:val="36"/>
+          <w:szCs w:val="36"/>
+        </w:rPr>
+        <w:lastRenderedPageBreak/>
         <w:t>SOURCES</w:t>
       </w:r>
     </w:p>
@@ -4962,7 +7514,7 @@
           <w:szCs w:val="24"/>
         </w:rPr>
       </w:pPr>
-      <w:hyperlink r:id="rId29" w:history="1">
+      <w:hyperlink r:id="rId37" w:history="1">
         <w:r>
           <w:rPr>
             <w:rStyle w:val="Hyperlink"/>
@@ -4990,7 +7542,7 @@
           <w:szCs w:val="24"/>
         </w:rPr>
       </w:pPr>
-      <w:hyperlink r:id="rId30" w:history="1">
+      <w:hyperlink r:id="rId38" w:history="1">
         <w:r>
           <w:rPr>
             <w:rStyle w:val="Hyperlink"/>
@@ -5018,7 +7570,7 @@
           <w:szCs w:val="24"/>
         </w:rPr>
       </w:pPr>
-      <w:hyperlink r:id="rId31" w:history="1">
+      <w:hyperlink r:id="rId39" w:history="1">
         <w:r>
           <w:rPr>
             <w:rStyle w:val="Hyperlink"/>
@@ -5038,7 +7590,7 @@
           <w:szCs w:val="24"/>
         </w:rPr>
       </w:pPr>
-      <w:hyperlink r:id="rId32" w:history="1">
+      <w:hyperlink r:id="rId40" w:history="1">
         <w:r>
           <w:rPr>
             <w:rStyle w:val="Hyperlink"/>
@@ -5121,6 +7673,119 @@
 <file path=word/numbering.xml><?xml version="1.0" encoding="utf-8"?>
 <w:numbering xmlns:wpc="http://schemas.microsoft.com/office/word/2010/wordprocessingCanvas" xmlns:cx="http://schemas.microsoft.com/office/drawing/2014/chartex" xmlns:cx1="http://schemas.microsoft.com/office/drawing/2015/9/8/chartex" xmlns:cx2="http://schemas.microsoft.com/office/drawing/2015/10/21/chartex" xmlns:cx3="http://schemas.microsoft.com/office/drawing/2016/5/9/chartex" xmlns:cx4="http://schemas.microsoft.com/office/drawing/2016/5/10/chartex" xmlns:cx5="http://schemas.microsoft.com/office/drawing/2016/5/11/chartex" xmlns:cx6="http://schemas.microsoft.com/office/drawing/2016/5/12/chartex" xmlns:cx7="http://schemas.microsoft.com/office/drawing/2016/5/13/chartex" xmlns:cx8="http://schemas.microsoft.com/office/drawing/2016/5/14/chartex" xmlns:mc="http://schemas.openxmlformats.org/markup-compatibility/2006" xmlns:aink="http://schemas.microsoft.com/office/drawing/2016/ink" xmlns:am3d="http://schemas.microsoft.com/office/drawing/2017/model3d" xmlns:o="urn:schemas-microsoft-com:office:office" xmlns:r="http://schemas.openxmlformats.org/officeDocument/2006/relationships" xmlns:m="http://schemas.openxmlformats.org/officeDocument/2006/math" xmlns:v="urn:schemas-microsoft-com:vml" xmlns:wp14="http://schemas.microsoft.com/office/word/2010/wordprocessingDrawing" xmlns:wp="http://schemas.openxmlformats.org/drawingml/2006/wordprocessingDrawing" xmlns:w10="urn:schemas-microsoft-com:office:word" xmlns:w="http://schemas.openxmlformats.org/wordprocessingml/2006/main" xmlns:w14="http://schemas.microsoft.com/office/word/2010/wordml" xmlns:w15="http://schemas.microsoft.com/office/word/2012/wordml" xmlns:w16cex="http://schemas.microsoft.com/office/word/2018/wordml/cex" xmlns:w16cid="http://schemas.microsoft.com/office/word/2016/wordml/cid" xmlns:w16="http://schemas.microsoft.com/office/word/2018/wordml" xmlns:w16sdtdh="http://schemas.microsoft.com/office/word/2020/wordml/sdtdatahash" xmlns:w16se="http://schemas.microsoft.com/office/word/2015/wordml/symex" xmlns:wpg="http://schemas.microsoft.com/office/word/2010/wordprocessingGroup" xmlns:wpi="http://schemas.microsoft.com/office/word/2010/wordprocessingInk" xmlns:wne="http://schemas.microsoft.com/office/word/2006/wordml" xmlns:wps="http://schemas.microsoft.com/office/word/2010/wordprocessingShape" mc:Ignorable="w14 w15 w16se w16cid w16 w16cex w16sdtdh wp14">
   <w:abstractNum w:abstractNumId="0" w15:restartNumberingAfterBreak="0">
+    <w:nsid w:val="18BA3D94"/>
+    <w:multiLevelType w:val="hybridMultilevel"/>
+    <w:tmpl w:val="1A6292B2"/>
+    <w:lvl w:ilvl="0" w:tplc="82A69C48">
+      <w:start w:val="1"/>
+      <w:numFmt w:val="bullet"/>
+      <w:lvlText w:val=""/>
+      <w:lvlJc w:val="left"/>
+      <w:pPr>
+        <w:ind w:left="720" w:hanging="360"/>
+      </w:pPr>
+      <w:rPr>
+        <w:rFonts w:ascii="Wingdings" w:eastAsiaTheme="minorHAnsi" w:hAnsi="Wingdings" w:cs="Times New Roman" w:hint="default"/>
+      </w:rPr>
+    </w:lvl>
+    <w:lvl w:ilvl="1" w:tplc="04090003" w:tentative="1">
+      <w:start w:val="1"/>
+      <w:numFmt w:val="bullet"/>
+      <w:lvlText w:val="o"/>
+      <w:lvlJc w:val="left"/>
+      <w:pPr>
+        <w:ind w:left="1440" w:hanging="360"/>
+      </w:pPr>
+      <w:rPr>
+        <w:rFonts w:ascii="Courier New" w:hAnsi="Courier New" w:cs="Courier New" w:hint="default"/>
+      </w:rPr>
+    </w:lvl>
+    <w:lvl w:ilvl="2" w:tplc="04090005" w:tentative="1">
+      <w:start w:val="1"/>
+      <w:numFmt w:val="bullet"/>
+      <w:lvlText w:val=""/>
+      <w:lvlJc w:val="left"/>
+      <w:pPr>
+        <w:ind w:left="2160" w:hanging="360"/>
+      </w:pPr>
+      <w:rPr>
+        <w:rFonts w:ascii="Wingdings" w:hAnsi="Wingdings" w:hint="default"/>
+      </w:rPr>
+    </w:lvl>
+    <w:lvl w:ilvl="3" w:tplc="04090001" w:tentative="1">
+      <w:start w:val="1"/>
+      <w:numFmt w:val="bullet"/>
+      <w:lvlText w:val=""/>
+      <w:lvlJc w:val="left"/>
+      <w:pPr>
+        <w:ind w:left="2880" w:hanging="360"/>
+      </w:pPr>
+      <w:rPr>
+        <w:rFonts w:ascii="Symbol" w:hAnsi="Symbol" w:hint="default"/>
+      </w:rPr>
+    </w:lvl>
+    <w:lvl w:ilvl="4" w:tplc="04090003" w:tentative="1">
+      <w:start w:val="1"/>
+      <w:numFmt w:val="bullet"/>
+      <w:lvlText w:val="o"/>
+      <w:lvlJc w:val="left"/>
+      <w:pPr>
+        <w:ind w:left="3600" w:hanging="360"/>
+      </w:pPr>
+      <w:rPr>
+        <w:rFonts w:ascii="Courier New" w:hAnsi="Courier New" w:cs="Courier New" w:hint="default"/>
+      </w:rPr>
+    </w:lvl>
+    <w:lvl w:ilvl="5" w:tplc="04090005" w:tentative="1">
+      <w:start w:val="1"/>
+      <w:numFmt w:val="bullet"/>
+      <w:lvlText w:val=""/>
+      <w:lvlJc w:val="left"/>
+      <w:pPr>
+        <w:ind w:left="4320" w:hanging="360"/>
+      </w:pPr>
+      <w:rPr>
+        <w:rFonts w:ascii="Wingdings" w:hAnsi="Wingdings" w:hint="default"/>
+      </w:rPr>
+    </w:lvl>
+    <w:lvl w:ilvl="6" w:tplc="04090001" w:tentative="1">
+      <w:start w:val="1"/>
+      <w:numFmt w:val="bullet"/>
+      <w:lvlText w:val=""/>
+      <w:lvlJc w:val="left"/>
+      <w:pPr>
+        <w:ind w:left="5040" w:hanging="360"/>
+      </w:pPr>
+      <w:rPr>
+        <w:rFonts w:ascii="Symbol" w:hAnsi="Symbol" w:hint="default"/>
+      </w:rPr>
+    </w:lvl>
+    <w:lvl w:ilvl="7" w:tplc="04090003" w:tentative="1">
+      <w:start w:val="1"/>
+      <w:numFmt w:val="bullet"/>
+      <w:lvlText w:val="o"/>
+      <w:lvlJc w:val="left"/>
+      <w:pPr>
+        <w:ind w:left="5760" w:hanging="360"/>
+      </w:pPr>
+      <w:rPr>
+        <w:rFonts w:ascii="Courier New" w:hAnsi="Courier New" w:cs="Courier New" w:hint="default"/>
+      </w:rPr>
+    </w:lvl>
+    <w:lvl w:ilvl="8" w:tplc="04090005" w:tentative="1">
+      <w:start w:val="1"/>
+      <w:numFmt w:val="bullet"/>
+      <w:lvlText w:val=""/>
+      <w:lvlJc w:val="left"/>
+      <w:pPr>
+        <w:ind w:left="6480" w:hanging="360"/>
+      </w:pPr>
+      <w:rPr>
+        <w:rFonts w:ascii="Wingdings" w:hAnsi="Wingdings" w:hint="default"/>
+      </w:rPr>
+    </w:lvl>
+  </w:abstractNum>
+  <w:abstractNum w:abstractNumId="1" w15:restartNumberingAfterBreak="0">
     <w:nsid w:val="25492790"/>
     <w:multiLevelType w:val="hybridMultilevel"/>
     <w:tmpl w:val="464C64C2"/>
@@ -5232,7 +7897,102 @@
       </w:rPr>
     </w:lvl>
   </w:abstractNum>
+  <w:abstractNum w:abstractNumId="2" w15:restartNumberingAfterBreak="0">
+    <w:nsid w:val="55DA54EC"/>
+    <w:multiLevelType w:val="hybridMultilevel"/>
+    <w:tmpl w:val="6F442392"/>
+    <w:lvl w:ilvl="0" w:tplc="0409000F">
+      <w:start w:val="1"/>
+      <w:numFmt w:val="decimal"/>
+      <w:lvlText w:val="%1."/>
+      <w:lvlJc w:val="left"/>
+      <w:pPr>
+        <w:ind w:left="720" w:hanging="360"/>
+      </w:pPr>
+      <w:rPr>
+        <w:rFonts w:hint="default"/>
+      </w:rPr>
+    </w:lvl>
+    <w:lvl w:ilvl="1" w:tplc="04090019" w:tentative="1">
+      <w:start w:val="1"/>
+      <w:numFmt w:val="lowerLetter"/>
+      <w:lvlText w:val="%2."/>
+      <w:lvlJc w:val="left"/>
+      <w:pPr>
+        <w:ind w:left="1440" w:hanging="360"/>
+      </w:pPr>
+    </w:lvl>
+    <w:lvl w:ilvl="2" w:tplc="0409001B" w:tentative="1">
+      <w:start w:val="1"/>
+      <w:numFmt w:val="lowerRoman"/>
+      <w:lvlText w:val="%3."/>
+      <w:lvlJc w:val="right"/>
+      <w:pPr>
+        <w:ind w:left="2160" w:hanging="180"/>
+      </w:pPr>
+    </w:lvl>
+    <w:lvl w:ilvl="3" w:tplc="0409000F" w:tentative="1">
+      <w:start w:val="1"/>
+      <w:numFmt w:val="decimal"/>
+      <w:lvlText w:val="%4."/>
+      <w:lvlJc w:val="left"/>
+      <w:pPr>
+        <w:ind w:left="2880" w:hanging="360"/>
+      </w:pPr>
+    </w:lvl>
+    <w:lvl w:ilvl="4" w:tplc="04090019" w:tentative="1">
+      <w:start w:val="1"/>
+      <w:numFmt w:val="lowerLetter"/>
+      <w:lvlText w:val="%5."/>
+      <w:lvlJc w:val="left"/>
+      <w:pPr>
+        <w:ind w:left="3600" w:hanging="360"/>
+      </w:pPr>
+    </w:lvl>
+    <w:lvl w:ilvl="5" w:tplc="0409001B" w:tentative="1">
+      <w:start w:val="1"/>
+      <w:numFmt w:val="lowerRoman"/>
+      <w:lvlText w:val="%6."/>
+      <w:lvlJc w:val="right"/>
+      <w:pPr>
+        <w:ind w:left="4320" w:hanging="180"/>
+      </w:pPr>
+    </w:lvl>
+    <w:lvl w:ilvl="6" w:tplc="0409000F" w:tentative="1">
+      <w:start w:val="1"/>
+      <w:numFmt w:val="decimal"/>
+      <w:lvlText w:val="%7."/>
+      <w:lvlJc w:val="left"/>
+      <w:pPr>
+        <w:ind w:left="5040" w:hanging="360"/>
+      </w:pPr>
+    </w:lvl>
+    <w:lvl w:ilvl="7" w:tplc="04090019" w:tentative="1">
+      <w:start w:val="1"/>
+      <w:numFmt w:val="lowerLetter"/>
+      <w:lvlText w:val="%8."/>
+      <w:lvlJc w:val="left"/>
+      <w:pPr>
+        <w:ind w:left="5760" w:hanging="360"/>
+      </w:pPr>
+    </w:lvl>
+    <w:lvl w:ilvl="8" w:tplc="0409001B" w:tentative="1">
+      <w:start w:val="1"/>
+      <w:numFmt w:val="lowerRoman"/>
+      <w:lvlText w:val="%9."/>
+      <w:lvlJc w:val="right"/>
+      <w:pPr>
+        <w:ind w:left="6480" w:hanging="180"/>
+      </w:pPr>
+    </w:lvl>
+  </w:abstractNum>
   <w:num w:numId="1">
+    <w:abstractNumId w:val="1"/>
+  </w:num>
+  <w:num w:numId="2">
+    <w:abstractNumId w:val="2"/>
+  </w:num>
+  <w:num w:numId="3">
     <w:abstractNumId w:val="0"/>
   </w:num>
 </w:numbering>

</xml_diff>